<commit_message>
Versão com relatório, API e classificação de empresas
</commit_message>
<xml_diff>
--- a/DOU_HTML/Projeto Aplicado - Template para Relatório - BDT - Big Data Analytics - Análise de Dados da Web (1).docx
+++ b/DOU_HTML/Projeto Aplicado - Template para Relatório - BDT - Big Data Analytics - Análise de Dados da Web (1).docx
@@ -1017,30 +1017,14 @@
           <w:rFonts w:ascii="Arial" w:hAnsi="Arial" w:cs="Arial"/>
           <w:color w:val="000000"/>
         </w:rPr>
-        <w:t xml:space="preserve">Identificação </w:t>
-      </w:r>
-      <w:proofErr w:type="gramStart"/>
-      <w:r>
-        <w:rPr>
-          <w:rFonts w:ascii="Arial" w:hAnsi="Arial" w:cs="Arial"/>
-          <w:color w:val="000000"/>
-        </w:rPr>
-        <w:t>da</w:t>
-      </w:r>
-      <w:r>
-        <w:rPr>
-          <w:rFonts w:ascii="Arial" w:hAnsi="Arial" w:cs="Arial"/>
-          <w:color w:val="000000"/>
-        </w:rPr>
-        <w:t>(</w:t>
-      </w:r>
-      <w:proofErr w:type="gramEnd"/>
-      <w:r>
-        <w:rPr>
-          <w:rFonts w:ascii="Arial" w:hAnsi="Arial" w:cs="Arial"/>
-          <w:color w:val="000000"/>
-        </w:rPr>
-        <w:t>s) pessoa(s) envolvida(s) no desafio:</w:t>
+        <w:t>Identificação da</w:t>
+      </w:r>
+      <w:r>
+        <w:rPr>
+          <w:rFonts w:ascii="Arial" w:hAnsi="Arial" w:cs="Arial"/>
+          <w:color w:val="000000"/>
+        </w:rPr>
+        <w:t>(s) pessoa(s) envolvida(s) no desafio:</w:t>
       </w:r>
     </w:p>
     <w:p>
@@ -2203,21 +2187,7 @@
           <w:rFonts w:ascii="Arial" w:hAnsi="Arial" w:cs="Arial"/>
         </w:rPr>
         <w:tab/>
-        <w:t xml:space="preserve">- </w:t>
-      </w:r>
-      <w:proofErr w:type="gramStart"/>
-      <w:r>
-        <w:rPr>
-          <w:rFonts w:ascii="Arial" w:hAnsi="Arial" w:cs="Arial"/>
-        </w:rPr>
-        <w:t>Por causa da</w:t>
-      </w:r>
-      <w:proofErr w:type="gramEnd"/>
-      <w:r>
-        <w:rPr>
-          <w:rFonts w:ascii="Arial" w:hAnsi="Arial" w:cs="Arial"/>
-        </w:rPr>
-        <w:t xml:space="preserve"> baixa participação de empresas nas suas licitações, ele está buscando maneiras de melhorar a divulgação de suas licitações.</w:t>
+        <w:t>- Por causa da baixa participação de empresas nas suas licitações, ele está buscando maneiras de melhorar a divulgação de suas licitações.</w:t>
       </w:r>
     </w:p>
     <w:p>
@@ -3184,23 +3154,7 @@
           <w:rFonts w:ascii="Arial" w:hAnsi="Arial" w:cs="Arial"/>
           <w:color w:val="000000"/>
         </w:rPr>
-        <w:t xml:space="preserve">o experimento e </w:t>
-      </w:r>
-      <w:proofErr w:type="gramStart"/>
-      <w:r>
-        <w:rPr>
-          <w:rFonts w:ascii="Arial" w:hAnsi="Arial" w:cs="Arial"/>
-          <w:color w:val="000000"/>
-        </w:rPr>
-        <w:t>as</w:t>
-      </w:r>
-      <w:proofErr w:type="gramEnd"/>
-      <w:r>
-        <w:rPr>
-          <w:rFonts w:ascii="Arial" w:hAnsi="Arial" w:cs="Arial"/>
-          <w:color w:val="000000"/>
-        </w:rPr>
-        <w:t xml:space="preserve"> métricas de validação</w:t>
+        <w:t>o experimento e as métricas de validação</w:t>
       </w:r>
       <w:r>
         <w:rPr>
@@ -3492,21 +3446,7 @@
         <w:rPr>
           <w:rFonts w:ascii="Arial" w:hAnsi="Arial" w:cs="Arial"/>
         </w:rPr>
-        <w:t xml:space="preserve">Sendo assim, buscaram-se alterativas para o processamento dessas informações. Verificou-se que o Diário Oficial da União é disponibilizado no formato HTML, no próprio site do Governo, sendo assim, criou-se </w:t>
-      </w:r>
-      <w:proofErr w:type="gramStart"/>
-      <w:r>
-        <w:rPr>
-          <w:rFonts w:ascii="Arial" w:hAnsi="Arial" w:cs="Arial"/>
-        </w:rPr>
-        <w:t>um web</w:t>
-      </w:r>
-      <w:proofErr w:type="gramEnd"/>
-      <w:r>
-        <w:rPr>
-          <w:rFonts w:ascii="Arial" w:hAnsi="Arial" w:cs="Arial"/>
-        </w:rPr>
-        <w:t xml:space="preserve"> </w:t>
+        <w:t xml:space="preserve">Sendo assim, buscaram-se alterativas para o processamento dessas informações. Verificou-se que o Diário Oficial da União é disponibilizado no formato HTML, no próprio site do Governo, sendo assim, criou-se um web </w:t>
       </w:r>
       <w:proofErr w:type="spellStart"/>
       <w:r>
@@ -4479,21 +4419,7 @@
         <w:rPr>
           <w:rFonts w:ascii="Arial" w:hAnsi="Arial" w:cs="Arial"/>
         </w:rPr>
-        <w:t xml:space="preserve">, eles foram escolhidos como base de utilização na modelagem. Além disso, como temos uma base de informações textuais das licitações, foram utilizadas as técnicas de TF-IDF para o treinamento do modelo. Foi realizada a limpeza no texto com a remoção de caracteres não textuais, principalmente quebras de linha. A partir disso é criado um vetor de ocorrência de cada uma das palavras do texto </w:t>
-      </w:r>
-      <w:proofErr w:type="gramStart"/>
-      <w:r>
-        <w:rPr>
-          <w:rFonts w:ascii="Arial" w:hAnsi="Arial" w:cs="Arial"/>
-        </w:rPr>
-        <w:t>( TF</w:t>
-      </w:r>
-      <w:proofErr w:type="gramEnd"/>
-      <w:r>
-        <w:rPr>
-          <w:rFonts w:ascii="Arial" w:hAnsi="Arial" w:cs="Arial"/>
-        </w:rPr>
-        <w:t xml:space="preserve"> ) e também a relevância das palavras com relação as </w:t>
+        <w:t xml:space="preserve">, eles foram escolhidos como base de utilização na modelagem. Além disso, como temos uma base de informações textuais das licitações, foram utilizadas as técnicas de TF-IDF para o treinamento do modelo. Foi realizada a limpeza no texto com a remoção de caracteres não textuais, principalmente quebras de linha. A partir disso é criado um vetor de ocorrência de cada uma das palavras do texto ( TF ) e também a relevância das palavras com relação as </w:t>
       </w:r>
       <w:r>
         <w:rPr>
@@ -4890,15 +4816,7 @@
         <w:rPr>
           <w:rFonts w:ascii="Arial" w:hAnsi="Arial" w:cs="Arial"/>
         </w:rPr>
-        <w:t xml:space="preserve"> 60</w:t>
-      </w:r>
-      <w:bookmarkStart w:id="0" w:name="_GoBack"/>
-      <w:bookmarkEnd w:id="0"/>
-      <w:r>
-        <w:rPr>
-          <w:rFonts w:ascii="Arial" w:hAnsi="Arial" w:cs="Arial"/>
-        </w:rPr>
-        <w:t>%</w:t>
+        <w:t xml:space="preserve"> 60%</w:t>
       </w:r>
     </w:p>
     <w:p>
@@ -6452,76 +6370,1884 @@
           <w:rFonts w:ascii="Arial" w:hAnsi="Arial" w:cs="Arial"/>
         </w:rPr>
       </w:pPr>
-    </w:p>
-    <w:p>
-      <w:pPr>
-        <w:pBdr>
-          <w:top w:val="single" w:sz="4" w:space="1" w:color="009E9A"/>
-          <w:left w:val="single" w:sz="4" w:space="4" w:color="009E9A"/>
-          <w:bottom w:val="single" w:sz="4" w:space="1" w:color="009E9A"/>
-          <w:right w:val="single" w:sz="4" w:space="4" w:color="009E9A"/>
-        </w:pBdr>
-        <w:autoSpaceDE w:val="0"/>
-        <w:autoSpaceDN w:val="0"/>
-        <w:adjustRightInd w:val="0"/>
-        <w:spacing w:line="360" w:lineRule="auto"/>
-        <w:jc w:val="both"/>
-        <w:rPr>
-          <w:rFonts w:ascii="Arial" w:hAnsi="Arial" w:cs="Arial"/>
-        </w:rPr>
-      </w:pPr>
-    </w:p>
-    <w:p>
-      <w:pPr>
-        <w:pBdr>
-          <w:top w:val="single" w:sz="4" w:space="1" w:color="009E9A"/>
-          <w:left w:val="single" w:sz="4" w:space="4" w:color="009E9A"/>
-          <w:bottom w:val="single" w:sz="4" w:space="1" w:color="009E9A"/>
-          <w:right w:val="single" w:sz="4" w:space="4" w:color="009E9A"/>
-        </w:pBdr>
-        <w:autoSpaceDE w:val="0"/>
-        <w:autoSpaceDN w:val="0"/>
-        <w:adjustRightInd w:val="0"/>
-        <w:spacing w:line="360" w:lineRule="auto"/>
-        <w:jc w:val="both"/>
-        <w:rPr>
-          <w:rFonts w:ascii="Arial" w:hAnsi="Arial" w:cs="Arial"/>
-        </w:rPr>
-      </w:pPr>
-    </w:p>
-    <w:p>
-      <w:pPr>
-        <w:pBdr>
-          <w:top w:val="single" w:sz="4" w:space="1" w:color="009E9A"/>
-          <w:left w:val="single" w:sz="4" w:space="4" w:color="009E9A"/>
-          <w:bottom w:val="single" w:sz="4" w:space="1" w:color="009E9A"/>
-          <w:right w:val="single" w:sz="4" w:space="4" w:color="009E9A"/>
-        </w:pBdr>
-        <w:autoSpaceDE w:val="0"/>
-        <w:autoSpaceDN w:val="0"/>
-        <w:adjustRightInd w:val="0"/>
-        <w:spacing w:line="360" w:lineRule="auto"/>
-        <w:jc w:val="both"/>
-        <w:rPr>
-          <w:rFonts w:ascii="Arial" w:hAnsi="Arial" w:cs="Arial"/>
-        </w:rPr>
-      </w:pPr>
-    </w:p>
-    <w:p>
-      <w:pPr>
-        <w:pBdr>
-          <w:top w:val="single" w:sz="4" w:space="1" w:color="009E9A"/>
-          <w:left w:val="single" w:sz="4" w:space="4" w:color="009E9A"/>
-          <w:bottom w:val="single" w:sz="4" w:space="1" w:color="009E9A"/>
-          <w:right w:val="single" w:sz="4" w:space="4" w:color="009E9A"/>
-        </w:pBdr>
-        <w:autoSpaceDE w:val="0"/>
-        <w:autoSpaceDN w:val="0"/>
-        <w:adjustRightInd w:val="0"/>
-        <w:spacing w:line="360" w:lineRule="auto"/>
-        <w:jc w:val="both"/>
-        <w:rPr>
-          <w:rFonts w:ascii="Arial" w:hAnsi="Arial" w:cs="Arial"/>
+      <w:r>
+        <w:rPr>
+          <w:rFonts w:ascii="Arial" w:hAnsi="Arial" w:cs="Arial"/>
+        </w:rPr>
+        <w:t xml:space="preserve">Para a resolução do problema foi escolhida a linguagem Python, tendo integração com ambientes Windows e Linux, por ter sido apresentada como a linguagem mais utilizada em algoritmos de </w:t>
+      </w:r>
+      <w:proofErr w:type="spellStart"/>
+      <w:r>
+        <w:rPr>
+          <w:rFonts w:ascii="Arial" w:hAnsi="Arial" w:cs="Arial"/>
+        </w:rPr>
+        <w:t>BigData</w:t>
+      </w:r>
+      <w:proofErr w:type="spellEnd"/>
+      <w:r>
+        <w:rPr>
+          <w:rFonts w:ascii="Arial" w:hAnsi="Arial" w:cs="Arial"/>
+        </w:rPr>
+        <w:t xml:space="preserve"> e </w:t>
+      </w:r>
+      <w:proofErr w:type="spellStart"/>
+      <w:r>
+        <w:rPr>
+          <w:rFonts w:ascii="Arial" w:hAnsi="Arial" w:cs="Arial"/>
+        </w:rPr>
+        <w:t>Machine</w:t>
+      </w:r>
+      <w:proofErr w:type="spellEnd"/>
+      <w:r>
+        <w:rPr>
+          <w:rFonts w:ascii="Arial" w:hAnsi="Arial" w:cs="Arial"/>
+        </w:rPr>
+        <w:t xml:space="preserve"> Learning durante o percorrer do curso e por sua </w:t>
+      </w:r>
+      <w:proofErr w:type="spellStart"/>
+      <w:r>
+        <w:rPr>
+          <w:rFonts w:ascii="Arial" w:hAnsi="Arial" w:cs="Arial"/>
+        </w:rPr>
+        <w:t>facilitade</w:t>
+      </w:r>
+      <w:proofErr w:type="spellEnd"/>
+      <w:r>
+        <w:rPr>
+          <w:rFonts w:ascii="Arial" w:hAnsi="Arial" w:cs="Arial"/>
+        </w:rPr>
+        <w:t xml:space="preserve"> com tratamento de arquivos e </w:t>
+      </w:r>
+      <w:proofErr w:type="spellStart"/>
+      <w:r>
+        <w:rPr>
+          <w:rFonts w:ascii="Arial" w:hAnsi="Arial" w:cs="Arial"/>
+        </w:rPr>
+        <w:t>strings</w:t>
+      </w:r>
+      <w:proofErr w:type="spellEnd"/>
+      <w:r>
+        <w:rPr>
+          <w:rFonts w:ascii="Arial" w:hAnsi="Arial" w:cs="Arial"/>
+        </w:rPr>
+        <w:t>, tarefa bem mais árdua em linguagens clássicas como Java e C#.</w:t>
+      </w:r>
+    </w:p>
+    <w:p>
+      <w:pPr>
+        <w:pBdr>
+          <w:top w:val="single" w:sz="4" w:space="1" w:color="009E9A"/>
+          <w:left w:val="single" w:sz="4" w:space="4" w:color="009E9A"/>
+          <w:bottom w:val="single" w:sz="4" w:space="1" w:color="009E9A"/>
+          <w:right w:val="single" w:sz="4" w:space="4" w:color="009E9A"/>
+        </w:pBdr>
+        <w:autoSpaceDE w:val="0"/>
+        <w:autoSpaceDN w:val="0"/>
+        <w:adjustRightInd w:val="0"/>
+        <w:spacing w:line="360" w:lineRule="auto"/>
+        <w:jc w:val="both"/>
+        <w:rPr>
+          <w:rFonts w:ascii="Arial" w:hAnsi="Arial" w:cs="Arial"/>
+        </w:rPr>
+      </w:pPr>
+      <w:r>
+        <w:rPr>
+          <w:rFonts w:ascii="Arial" w:hAnsi="Arial" w:cs="Arial"/>
+        </w:rPr>
+        <w:t xml:space="preserve">Inicialmente, as requisições para o site do governo utilizam o framework </w:t>
+      </w:r>
+      <w:proofErr w:type="spellStart"/>
+      <w:r>
+        <w:rPr>
+          <w:rFonts w:ascii="Arial" w:hAnsi="Arial" w:cs="Arial"/>
+        </w:rPr>
+        <w:t>Scrapy</w:t>
+      </w:r>
+      <w:proofErr w:type="spellEnd"/>
+      <w:r>
+        <w:rPr>
+          <w:rFonts w:ascii="Arial" w:hAnsi="Arial" w:cs="Arial"/>
+        </w:rPr>
+        <w:t>, onde é definida uma “</w:t>
+      </w:r>
+      <w:proofErr w:type="spellStart"/>
+      <w:r>
+        <w:rPr>
+          <w:rFonts w:ascii="Arial" w:hAnsi="Arial" w:cs="Arial"/>
+        </w:rPr>
+        <w:t>spider</w:t>
+      </w:r>
+      <w:proofErr w:type="spellEnd"/>
+      <w:r>
+        <w:rPr>
+          <w:rFonts w:ascii="Arial" w:hAnsi="Arial" w:cs="Arial"/>
+        </w:rPr>
+        <w:t>” que acessa a página inicial do diário oficial da união:</w:t>
+      </w:r>
+    </w:p>
+    <w:p>
+      <w:pPr>
+        <w:pBdr>
+          <w:top w:val="single" w:sz="4" w:space="1" w:color="009E9A"/>
+          <w:left w:val="single" w:sz="4" w:space="4" w:color="009E9A"/>
+          <w:bottom w:val="single" w:sz="4" w:space="1" w:color="009E9A"/>
+          <w:right w:val="single" w:sz="4" w:space="4" w:color="009E9A"/>
+        </w:pBdr>
+        <w:autoSpaceDE w:val="0"/>
+        <w:autoSpaceDN w:val="0"/>
+        <w:adjustRightInd w:val="0"/>
+        <w:spacing w:line="360" w:lineRule="auto"/>
+        <w:jc w:val="both"/>
+        <w:rPr>
+          <w:rFonts w:ascii="Arial" w:hAnsi="Arial" w:cs="Arial"/>
+        </w:rPr>
+      </w:pPr>
+      <w:r>
+        <w:rPr>
+          <w:noProof/>
+          <w:lang w:val="en-US" w:eastAsia="en-US"/>
+        </w:rPr>
+        <w:drawing>
+          <wp:inline distT="0" distB="0" distL="0" distR="0" wp14:anchorId="39A814BF" wp14:editId="00F8ABA5">
+            <wp:extent cx="6042219" cy="2381250"/>
+            <wp:effectExtent l="0" t="0" r="0" b="0"/>
+            <wp:docPr id="6" name="Imagem 6"/>
+            <wp:cNvGraphicFramePr>
+              <a:graphicFrameLocks xmlns:a="http://schemas.openxmlformats.org/drawingml/2006/main" noChangeAspect="1"/>
+            </wp:cNvGraphicFramePr>
+            <a:graphic xmlns:a="http://schemas.openxmlformats.org/drawingml/2006/main">
+              <a:graphicData uri="http://schemas.openxmlformats.org/drawingml/2006/picture">
+                <pic:pic xmlns:pic="http://schemas.openxmlformats.org/drawingml/2006/picture">
+                  <pic:nvPicPr>
+                    <pic:cNvPr id="1" name=""/>
+                    <pic:cNvPicPr/>
+                  </pic:nvPicPr>
+                  <pic:blipFill rotWithShape="1">
+                    <a:blip r:embed="rId8"/>
+                    <a:srcRect l="30507" t="12459" r="11435" b="46843"/>
+                    <a:stretch/>
+                  </pic:blipFill>
+                  <pic:spPr bwMode="auto">
+                    <a:xfrm>
+                      <a:off x="0" y="0"/>
+                      <a:ext cx="6050942" cy="2384688"/>
+                    </a:xfrm>
+                    <a:prstGeom prst="rect">
+                      <a:avLst/>
+                    </a:prstGeom>
+                    <a:ln>
+                      <a:noFill/>
+                    </a:ln>
+                    <a:extLst>
+                      <a:ext uri="{53640926-AAD7-44D8-BBD7-CCE9431645EC}">
+                        <a14:shadowObscured xmlns:a14="http://schemas.microsoft.com/office/drawing/2010/main"/>
+                      </a:ext>
+                    </a:extLst>
+                  </pic:spPr>
+                </pic:pic>
+              </a:graphicData>
+            </a:graphic>
+          </wp:inline>
+        </w:drawing>
+      </w:r>
+    </w:p>
+    <w:p>
+      <w:pPr>
+        <w:pBdr>
+          <w:top w:val="single" w:sz="4" w:space="1" w:color="009E9A"/>
+          <w:left w:val="single" w:sz="4" w:space="4" w:color="009E9A"/>
+          <w:bottom w:val="single" w:sz="4" w:space="1" w:color="009E9A"/>
+          <w:right w:val="single" w:sz="4" w:space="4" w:color="009E9A"/>
+        </w:pBdr>
+        <w:autoSpaceDE w:val="0"/>
+        <w:autoSpaceDN w:val="0"/>
+        <w:adjustRightInd w:val="0"/>
+        <w:spacing w:line="360" w:lineRule="auto"/>
+        <w:jc w:val="both"/>
+        <w:rPr>
+          <w:rFonts w:ascii="Arial" w:hAnsi="Arial" w:cs="Arial"/>
+        </w:rPr>
+      </w:pPr>
+      <w:r>
+        <w:rPr>
+          <w:rFonts w:ascii="Arial" w:hAnsi="Arial" w:cs="Arial"/>
+        </w:rPr>
+        <w:t xml:space="preserve">Devido a estrutura dos projetos </w:t>
+      </w:r>
+      <w:proofErr w:type="spellStart"/>
+      <w:r>
+        <w:rPr>
+          <w:rFonts w:ascii="Arial" w:hAnsi="Arial" w:cs="Arial"/>
+        </w:rPr>
+        <w:t>Scrapy</w:t>
+      </w:r>
+      <w:proofErr w:type="spellEnd"/>
+      <w:r>
+        <w:rPr>
+          <w:rFonts w:ascii="Arial" w:hAnsi="Arial" w:cs="Arial"/>
+        </w:rPr>
+        <w:t xml:space="preserve">, todas as </w:t>
+      </w:r>
+      <w:proofErr w:type="spellStart"/>
+      <w:r>
+        <w:rPr>
+          <w:rFonts w:ascii="Arial" w:hAnsi="Arial" w:cs="Arial"/>
+        </w:rPr>
+        <w:t>Spiders</w:t>
+      </w:r>
+      <w:proofErr w:type="spellEnd"/>
+      <w:r>
+        <w:rPr>
+          <w:rFonts w:ascii="Arial" w:hAnsi="Arial" w:cs="Arial"/>
+        </w:rPr>
+        <w:t xml:space="preserve"> devem herdar a classe base </w:t>
+      </w:r>
+      <w:proofErr w:type="spellStart"/>
+      <w:r>
+        <w:rPr>
+          <w:rFonts w:ascii="Arial" w:hAnsi="Arial" w:cs="Arial"/>
+        </w:rPr>
+        <w:t>Spider</w:t>
+      </w:r>
+      <w:proofErr w:type="spellEnd"/>
+      <w:r>
+        <w:rPr>
+          <w:rFonts w:ascii="Arial" w:hAnsi="Arial" w:cs="Arial"/>
+        </w:rPr>
+        <w:t xml:space="preserve">, conforme apresentado acima. Também há a necessidade de sobrescrita </w:t>
+      </w:r>
+      <w:r>
+        <w:rPr>
+          <w:rFonts w:ascii="Arial" w:hAnsi="Arial" w:cs="Arial"/>
+        </w:rPr>
+        <w:t>de dois pontos:</w:t>
+      </w:r>
+    </w:p>
+    <w:p>
+      <w:pPr>
+        <w:pBdr>
+          <w:top w:val="single" w:sz="4" w:space="1" w:color="009E9A"/>
+          <w:left w:val="single" w:sz="4" w:space="4" w:color="009E9A"/>
+          <w:bottom w:val="single" w:sz="4" w:space="1" w:color="009E9A"/>
+          <w:right w:val="single" w:sz="4" w:space="4" w:color="009E9A"/>
+        </w:pBdr>
+        <w:autoSpaceDE w:val="0"/>
+        <w:autoSpaceDN w:val="0"/>
+        <w:adjustRightInd w:val="0"/>
+        <w:spacing w:line="360" w:lineRule="auto"/>
+        <w:jc w:val="both"/>
+        <w:rPr>
+          <w:rFonts w:ascii="Arial" w:hAnsi="Arial" w:cs="Arial"/>
+        </w:rPr>
+      </w:pPr>
+      <w:r>
+        <w:rPr>
+          <w:rFonts w:ascii="Arial" w:hAnsi="Arial" w:cs="Arial"/>
+        </w:rPr>
+        <w:tab/>
+        <w:t xml:space="preserve">- O nome da </w:t>
+      </w:r>
+      <w:proofErr w:type="spellStart"/>
+      <w:r>
+        <w:rPr>
+          <w:rFonts w:ascii="Arial" w:hAnsi="Arial" w:cs="Arial"/>
+        </w:rPr>
+        <w:t>Spider</w:t>
+      </w:r>
+      <w:proofErr w:type="spellEnd"/>
+      <w:r>
+        <w:rPr>
+          <w:rFonts w:ascii="Arial" w:hAnsi="Arial" w:cs="Arial"/>
+        </w:rPr>
+        <w:t xml:space="preserve">: no caso acima a </w:t>
+      </w:r>
+      <w:proofErr w:type="spellStart"/>
+      <w:r>
+        <w:rPr>
+          <w:rFonts w:ascii="Arial" w:hAnsi="Arial" w:cs="Arial"/>
+        </w:rPr>
+        <w:t>Spider</w:t>
+      </w:r>
+      <w:proofErr w:type="spellEnd"/>
+      <w:r>
+        <w:rPr>
+          <w:rFonts w:ascii="Arial" w:hAnsi="Arial" w:cs="Arial"/>
+        </w:rPr>
+        <w:t xml:space="preserve"> foi nomeada como DOU</w:t>
+      </w:r>
+    </w:p>
+    <w:p>
+      <w:pPr>
+        <w:pBdr>
+          <w:top w:val="single" w:sz="4" w:space="1" w:color="009E9A"/>
+          <w:left w:val="single" w:sz="4" w:space="4" w:color="009E9A"/>
+          <w:bottom w:val="single" w:sz="4" w:space="1" w:color="009E9A"/>
+          <w:right w:val="single" w:sz="4" w:space="4" w:color="009E9A"/>
+        </w:pBdr>
+        <w:autoSpaceDE w:val="0"/>
+        <w:autoSpaceDN w:val="0"/>
+        <w:adjustRightInd w:val="0"/>
+        <w:spacing w:line="360" w:lineRule="auto"/>
+        <w:jc w:val="both"/>
+        <w:rPr>
+          <w:rFonts w:ascii="Arial" w:hAnsi="Arial" w:cs="Arial"/>
+        </w:rPr>
+      </w:pPr>
+      <w:r>
+        <w:rPr>
+          <w:rFonts w:ascii="Arial" w:hAnsi="Arial" w:cs="Arial"/>
+        </w:rPr>
+        <w:tab/>
+        <w:t xml:space="preserve">- O método: </w:t>
+      </w:r>
+      <w:proofErr w:type="spellStart"/>
+      <w:r>
+        <w:rPr>
+          <w:rFonts w:ascii="Arial" w:hAnsi="Arial" w:cs="Arial"/>
+        </w:rPr>
+        <w:t>start_request</w:t>
+      </w:r>
+      <w:proofErr w:type="spellEnd"/>
+      <w:r>
+        <w:rPr>
+          <w:rFonts w:ascii="Arial" w:hAnsi="Arial" w:cs="Arial"/>
+        </w:rPr>
+        <w:t xml:space="preserve">: Esse é o método base das </w:t>
+      </w:r>
+      <w:proofErr w:type="spellStart"/>
+      <w:r>
+        <w:rPr>
+          <w:rFonts w:ascii="Arial" w:hAnsi="Arial" w:cs="Arial"/>
+        </w:rPr>
+        <w:t>Spiders</w:t>
+      </w:r>
+      <w:proofErr w:type="spellEnd"/>
+      <w:r>
+        <w:rPr>
+          <w:rFonts w:ascii="Arial" w:hAnsi="Arial" w:cs="Arial"/>
+        </w:rPr>
+        <w:t xml:space="preserve">, por ele que se inicia todo o web </w:t>
+      </w:r>
+      <w:proofErr w:type="spellStart"/>
+      <w:r>
+        <w:rPr>
+          <w:rFonts w:ascii="Arial" w:hAnsi="Arial" w:cs="Arial"/>
+        </w:rPr>
+        <w:t>crawling</w:t>
+      </w:r>
+      <w:proofErr w:type="spellEnd"/>
+      <w:r>
+        <w:rPr>
+          <w:rFonts w:ascii="Arial" w:hAnsi="Arial" w:cs="Arial"/>
+        </w:rPr>
+        <w:t xml:space="preserve"> da ferramenta.</w:t>
+      </w:r>
+    </w:p>
+    <w:p>
+      <w:pPr>
+        <w:pBdr>
+          <w:top w:val="single" w:sz="4" w:space="1" w:color="009E9A"/>
+          <w:left w:val="single" w:sz="4" w:space="4" w:color="009E9A"/>
+          <w:bottom w:val="single" w:sz="4" w:space="1" w:color="009E9A"/>
+          <w:right w:val="single" w:sz="4" w:space="4" w:color="009E9A"/>
+        </w:pBdr>
+        <w:autoSpaceDE w:val="0"/>
+        <w:autoSpaceDN w:val="0"/>
+        <w:adjustRightInd w:val="0"/>
+        <w:spacing w:line="360" w:lineRule="auto"/>
+        <w:jc w:val="both"/>
+        <w:rPr>
+          <w:rFonts w:ascii="Arial" w:hAnsi="Arial" w:cs="Arial"/>
+        </w:rPr>
+      </w:pPr>
+      <w:r>
+        <w:rPr>
+          <w:rFonts w:ascii="Arial" w:hAnsi="Arial" w:cs="Arial"/>
+        </w:rPr>
+        <w:t xml:space="preserve">Em um segundo momento, cada uma das respostas é encaminhada para um ambiente </w:t>
+      </w:r>
+      <w:proofErr w:type="spellStart"/>
+      <w:r>
+        <w:rPr>
+          <w:rFonts w:ascii="Arial" w:hAnsi="Arial" w:cs="Arial"/>
+        </w:rPr>
+        <w:t>Splash</w:t>
+      </w:r>
+      <w:proofErr w:type="spellEnd"/>
+      <w:r>
+        <w:rPr>
+          <w:rFonts w:ascii="Arial" w:hAnsi="Arial" w:cs="Arial"/>
+        </w:rPr>
+        <w:t xml:space="preserve">, conforme imagem, em que é processado o </w:t>
+      </w:r>
+      <w:proofErr w:type="spellStart"/>
+      <w:r>
+        <w:rPr>
+          <w:rFonts w:ascii="Arial" w:hAnsi="Arial" w:cs="Arial"/>
+        </w:rPr>
+        <w:t>JavaScript</w:t>
+      </w:r>
+      <w:proofErr w:type="spellEnd"/>
+      <w:r>
+        <w:rPr>
+          <w:rFonts w:ascii="Arial" w:hAnsi="Arial" w:cs="Arial"/>
+        </w:rPr>
+        <w:t xml:space="preserve"> da página, buscando apresentar todas as informações que não estão presentes no HTML inicial da requisição.</w:t>
+      </w:r>
+      <w:r>
+        <w:rPr>
+          <w:rFonts w:ascii="Arial" w:hAnsi="Arial" w:cs="Arial"/>
+        </w:rPr>
+        <w:t xml:space="preserve"> No método que invoca o ambiente </w:t>
+      </w:r>
+      <w:proofErr w:type="spellStart"/>
+      <w:r>
+        <w:rPr>
+          <w:rFonts w:ascii="Arial" w:hAnsi="Arial" w:cs="Arial"/>
+        </w:rPr>
+        <w:t>Splash</w:t>
+      </w:r>
+      <w:proofErr w:type="spellEnd"/>
+      <w:r>
+        <w:rPr>
+          <w:rFonts w:ascii="Arial" w:hAnsi="Arial" w:cs="Arial"/>
+        </w:rPr>
+        <w:t xml:space="preserve">, passamos a </w:t>
+      </w:r>
+      <w:r>
+        <w:rPr>
+          <w:rFonts w:ascii="Arial" w:hAnsi="Arial" w:cs="Arial"/>
+        </w:rPr>
+        <w:t>URL</w:t>
+      </w:r>
+      <w:r>
+        <w:rPr>
+          <w:rFonts w:ascii="Arial" w:hAnsi="Arial" w:cs="Arial"/>
+        </w:rPr>
+        <w:t xml:space="preserve"> inicial, a função de call-back “parse”, o </w:t>
+      </w:r>
+      <w:proofErr w:type="spellStart"/>
+      <w:r>
+        <w:rPr>
+          <w:rFonts w:ascii="Arial" w:hAnsi="Arial" w:cs="Arial"/>
+        </w:rPr>
+        <w:t>end</w:t>
+      </w:r>
+      <w:proofErr w:type="spellEnd"/>
+      <w:r>
+        <w:rPr>
+          <w:rFonts w:ascii="Arial" w:hAnsi="Arial" w:cs="Arial"/>
+        </w:rPr>
+        <w:t xml:space="preserve">-point da aplicação e também é incluído o tempo de espera entre diferentes requisições, que busca evitar </w:t>
+      </w:r>
+      <w:proofErr w:type="spellStart"/>
+      <w:r>
+        <w:rPr>
+          <w:rFonts w:ascii="Arial" w:hAnsi="Arial" w:cs="Arial"/>
+        </w:rPr>
+        <w:t>time-outs</w:t>
+      </w:r>
+      <w:proofErr w:type="spellEnd"/>
+      <w:r>
+        <w:rPr>
+          <w:rFonts w:ascii="Arial" w:hAnsi="Arial" w:cs="Arial"/>
+        </w:rPr>
+        <w:t xml:space="preserve"> dentro da aplicação.</w:t>
+      </w:r>
+    </w:p>
+    <w:p>
+      <w:pPr>
+        <w:pBdr>
+          <w:top w:val="single" w:sz="4" w:space="1" w:color="009E9A"/>
+          <w:left w:val="single" w:sz="4" w:space="4" w:color="009E9A"/>
+          <w:bottom w:val="single" w:sz="4" w:space="1" w:color="009E9A"/>
+          <w:right w:val="single" w:sz="4" w:space="4" w:color="009E9A"/>
+        </w:pBdr>
+        <w:autoSpaceDE w:val="0"/>
+        <w:autoSpaceDN w:val="0"/>
+        <w:adjustRightInd w:val="0"/>
+        <w:spacing w:line="360" w:lineRule="auto"/>
+        <w:jc w:val="both"/>
+        <w:rPr>
+          <w:rFonts w:ascii="Arial" w:hAnsi="Arial" w:cs="Arial"/>
+        </w:rPr>
+      </w:pPr>
+      <w:r>
+        <w:rPr>
+          <w:rFonts w:ascii="Arial" w:hAnsi="Arial" w:cs="Arial"/>
+        </w:rPr>
+        <w:lastRenderedPageBreak/>
+        <w:t xml:space="preserve">Para a utilização conjunta dos frameworks </w:t>
+      </w:r>
+      <w:proofErr w:type="spellStart"/>
+      <w:r>
+        <w:rPr>
+          <w:rFonts w:ascii="Arial" w:hAnsi="Arial" w:cs="Arial"/>
+        </w:rPr>
+        <w:t>Scrapy</w:t>
+      </w:r>
+      <w:proofErr w:type="spellEnd"/>
+      <w:r>
+        <w:rPr>
+          <w:rFonts w:ascii="Arial" w:hAnsi="Arial" w:cs="Arial"/>
+        </w:rPr>
+        <w:t xml:space="preserve"> e </w:t>
+      </w:r>
+      <w:proofErr w:type="spellStart"/>
+      <w:r>
+        <w:rPr>
+          <w:rFonts w:ascii="Arial" w:hAnsi="Arial" w:cs="Arial"/>
+        </w:rPr>
+        <w:t>Splash</w:t>
+      </w:r>
+      <w:proofErr w:type="spellEnd"/>
+      <w:r>
+        <w:rPr>
+          <w:rFonts w:ascii="Arial" w:hAnsi="Arial" w:cs="Arial"/>
+        </w:rPr>
+        <w:t>, são necessários:</w:t>
+      </w:r>
+    </w:p>
+    <w:p>
+      <w:pPr>
+        <w:pBdr>
+          <w:top w:val="single" w:sz="4" w:space="1" w:color="009E9A"/>
+          <w:left w:val="single" w:sz="4" w:space="4" w:color="009E9A"/>
+          <w:bottom w:val="single" w:sz="4" w:space="1" w:color="009E9A"/>
+          <w:right w:val="single" w:sz="4" w:space="4" w:color="009E9A"/>
+        </w:pBdr>
+        <w:autoSpaceDE w:val="0"/>
+        <w:autoSpaceDN w:val="0"/>
+        <w:adjustRightInd w:val="0"/>
+        <w:spacing w:line="360" w:lineRule="auto"/>
+        <w:jc w:val="both"/>
+        <w:rPr>
+          <w:rFonts w:ascii="Arial" w:hAnsi="Arial" w:cs="Arial"/>
+        </w:rPr>
+      </w:pPr>
+      <w:r>
+        <w:rPr>
+          <w:rFonts w:ascii="Arial" w:hAnsi="Arial" w:cs="Arial"/>
+        </w:rPr>
+        <w:tab/>
+        <w:t xml:space="preserve">- Alteração do arquivo de settings para ignorar a busca pelas regras dos robôs, arquivo que geralmente está disponível nas páginas porém não está presente dentro do ambiente </w:t>
+      </w:r>
+      <w:proofErr w:type="spellStart"/>
+      <w:r>
+        <w:rPr>
+          <w:rFonts w:ascii="Arial" w:hAnsi="Arial" w:cs="Arial"/>
+        </w:rPr>
+        <w:t>Splash</w:t>
+      </w:r>
+      <w:proofErr w:type="spellEnd"/>
+      <w:r>
+        <w:rPr>
+          <w:rFonts w:ascii="Arial" w:hAnsi="Arial" w:cs="Arial"/>
+        </w:rPr>
+        <w:t xml:space="preserve">. A desativação desse ponto trouxe um ganho de velocidade a </w:t>
+      </w:r>
+      <w:proofErr w:type="spellStart"/>
+      <w:r>
+        <w:rPr>
+          <w:rFonts w:ascii="Arial" w:hAnsi="Arial" w:cs="Arial"/>
+        </w:rPr>
+        <w:t>Spider</w:t>
+      </w:r>
+      <w:proofErr w:type="spellEnd"/>
+      <w:r>
+        <w:rPr>
+          <w:rFonts w:ascii="Arial" w:hAnsi="Arial" w:cs="Arial"/>
+        </w:rPr>
+        <w:t xml:space="preserve">, pois ela ficava aguardando até </w:t>
+      </w:r>
+      <w:proofErr w:type="spellStart"/>
+      <w:r>
+        <w:rPr>
+          <w:rFonts w:ascii="Arial" w:hAnsi="Arial" w:cs="Arial"/>
+        </w:rPr>
+        <w:t>time-out</w:t>
+      </w:r>
+      <w:proofErr w:type="spellEnd"/>
+      <w:r>
+        <w:rPr>
+          <w:rFonts w:ascii="Arial" w:hAnsi="Arial" w:cs="Arial"/>
+        </w:rPr>
+        <w:t xml:space="preserve"> por essa página.</w:t>
+      </w:r>
+    </w:p>
+    <w:p>
+      <w:pPr>
+        <w:pBdr>
+          <w:top w:val="single" w:sz="4" w:space="1" w:color="009E9A"/>
+          <w:left w:val="single" w:sz="4" w:space="4" w:color="009E9A"/>
+          <w:bottom w:val="single" w:sz="4" w:space="1" w:color="009E9A"/>
+          <w:right w:val="single" w:sz="4" w:space="4" w:color="009E9A"/>
+        </w:pBdr>
+        <w:autoSpaceDE w:val="0"/>
+        <w:autoSpaceDN w:val="0"/>
+        <w:adjustRightInd w:val="0"/>
+        <w:spacing w:line="360" w:lineRule="auto"/>
+        <w:jc w:val="both"/>
+        <w:rPr>
+          <w:rFonts w:ascii="Arial" w:hAnsi="Arial" w:cs="Arial"/>
+        </w:rPr>
+      </w:pPr>
+      <w:r>
+        <w:rPr>
+          <w:rFonts w:ascii="Arial" w:hAnsi="Arial" w:cs="Arial"/>
+        </w:rPr>
+        <w:tab/>
+        <w:t xml:space="preserve">- Inclusão, no arquivo settings, do middleware </w:t>
+      </w:r>
+      <w:proofErr w:type="spellStart"/>
+      <w:r>
+        <w:rPr>
+          <w:rFonts w:ascii="Arial" w:hAnsi="Arial" w:cs="Arial"/>
+        </w:rPr>
+        <w:t>Splash</w:t>
+      </w:r>
+      <w:proofErr w:type="spellEnd"/>
+      <w:r>
+        <w:rPr>
+          <w:rFonts w:ascii="Arial" w:hAnsi="Arial" w:cs="Arial"/>
+        </w:rPr>
+        <w:t xml:space="preserve"> para requisições de </w:t>
+      </w:r>
+      <w:proofErr w:type="spellStart"/>
+      <w:r>
+        <w:rPr>
+          <w:rFonts w:ascii="Arial" w:hAnsi="Arial" w:cs="Arial"/>
+        </w:rPr>
+        <w:t>dowloads</w:t>
+      </w:r>
+      <w:proofErr w:type="spellEnd"/>
+      <w:r>
+        <w:rPr>
+          <w:rFonts w:ascii="Arial" w:hAnsi="Arial" w:cs="Arial"/>
+        </w:rPr>
+        <w:t>.</w:t>
+      </w:r>
+    </w:p>
+    <w:p>
+      <w:pPr>
+        <w:pBdr>
+          <w:top w:val="single" w:sz="4" w:space="1" w:color="009E9A"/>
+          <w:left w:val="single" w:sz="4" w:space="4" w:color="009E9A"/>
+          <w:bottom w:val="single" w:sz="4" w:space="1" w:color="009E9A"/>
+          <w:right w:val="single" w:sz="4" w:space="4" w:color="009E9A"/>
+        </w:pBdr>
+        <w:autoSpaceDE w:val="0"/>
+        <w:autoSpaceDN w:val="0"/>
+        <w:adjustRightInd w:val="0"/>
+        <w:spacing w:line="360" w:lineRule="auto"/>
+        <w:jc w:val="both"/>
+        <w:rPr>
+          <w:rFonts w:ascii="Arial" w:hAnsi="Arial" w:cs="Arial"/>
+        </w:rPr>
+      </w:pPr>
+      <w:r>
+        <w:rPr>
+          <w:rFonts w:ascii="Arial" w:hAnsi="Arial" w:cs="Arial"/>
+        </w:rPr>
+        <w:tab/>
+        <w:t xml:space="preserve">- </w:t>
+      </w:r>
+      <w:proofErr w:type="spellStart"/>
+      <w:r>
+        <w:rPr>
+          <w:rFonts w:ascii="Arial" w:hAnsi="Arial" w:cs="Arial"/>
+        </w:rPr>
+        <w:t>Inclusção</w:t>
+      </w:r>
+      <w:proofErr w:type="spellEnd"/>
+      <w:r>
+        <w:rPr>
+          <w:rFonts w:ascii="Arial" w:hAnsi="Arial" w:cs="Arial"/>
+        </w:rPr>
+        <w:t xml:space="preserve">, no arquivo de settings, do endereço do host </w:t>
+      </w:r>
+      <w:proofErr w:type="spellStart"/>
+      <w:r>
+        <w:rPr>
+          <w:rFonts w:ascii="Arial" w:hAnsi="Arial" w:cs="Arial"/>
+        </w:rPr>
+        <w:t>Splash</w:t>
+      </w:r>
+      <w:proofErr w:type="spellEnd"/>
+      <w:r>
+        <w:rPr>
+          <w:rFonts w:ascii="Arial" w:hAnsi="Arial" w:cs="Arial"/>
+        </w:rPr>
+        <w:t xml:space="preserve">, definições de </w:t>
+      </w:r>
+      <w:proofErr w:type="spellStart"/>
+      <w:r>
+        <w:rPr>
+          <w:rFonts w:ascii="Arial" w:hAnsi="Arial" w:cs="Arial"/>
+        </w:rPr>
+        <w:t>Cahce</w:t>
+      </w:r>
+      <w:proofErr w:type="spellEnd"/>
+      <w:r>
+        <w:rPr>
+          <w:rFonts w:ascii="Arial" w:hAnsi="Arial" w:cs="Arial"/>
+        </w:rPr>
+        <w:t xml:space="preserve"> e </w:t>
+      </w:r>
+      <w:proofErr w:type="spellStart"/>
+      <w:r>
+        <w:rPr>
+          <w:rFonts w:ascii="Arial" w:hAnsi="Arial" w:cs="Arial"/>
+        </w:rPr>
+        <w:t>DupeFilter</w:t>
+      </w:r>
+      <w:proofErr w:type="spellEnd"/>
+    </w:p>
+    <w:p>
+      <w:pPr>
+        <w:pBdr>
+          <w:top w:val="single" w:sz="4" w:space="1" w:color="009E9A"/>
+          <w:left w:val="single" w:sz="4" w:space="4" w:color="009E9A"/>
+          <w:bottom w:val="single" w:sz="4" w:space="1" w:color="009E9A"/>
+          <w:right w:val="single" w:sz="4" w:space="4" w:color="009E9A"/>
+        </w:pBdr>
+        <w:autoSpaceDE w:val="0"/>
+        <w:autoSpaceDN w:val="0"/>
+        <w:adjustRightInd w:val="0"/>
+        <w:spacing w:line="360" w:lineRule="auto"/>
+        <w:jc w:val="both"/>
+        <w:rPr>
+          <w:rFonts w:ascii="Arial" w:hAnsi="Arial" w:cs="Arial"/>
+        </w:rPr>
+      </w:pPr>
+      <w:r>
+        <w:rPr>
+          <w:noProof/>
+          <w:lang w:val="en-US" w:eastAsia="en-US"/>
+        </w:rPr>
+        <w:drawing>
+          <wp:inline distT="0" distB="0" distL="0" distR="0" wp14:anchorId="4C7140DF" wp14:editId="1BB5AE63">
+            <wp:extent cx="6153150" cy="3211316"/>
+            <wp:effectExtent l="0" t="0" r="0" b="8255"/>
+            <wp:docPr id="7" name="Imagem 7"/>
+            <wp:cNvGraphicFramePr>
+              <a:graphicFrameLocks xmlns:a="http://schemas.openxmlformats.org/drawingml/2006/main" noChangeAspect="1"/>
+            </wp:cNvGraphicFramePr>
+            <a:graphic xmlns:a="http://schemas.openxmlformats.org/drawingml/2006/main">
+              <a:graphicData uri="http://schemas.openxmlformats.org/drawingml/2006/picture">
+                <pic:pic xmlns:pic="http://schemas.openxmlformats.org/drawingml/2006/picture">
+                  <pic:nvPicPr>
+                    <pic:cNvPr id="1" name=""/>
+                    <pic:cNvPicPr/>
+                  </pic:nvPicPr>
+                  <pic:blipFill rotWithShape="1">
+                    <a:blip r:embed="rId9"/>
+                    <a:srcRect l="30196" t="18826" r="27156" b="41584"/>
+                    <a:stretch/>
+                  </pic:blipFill>
+                  <pic:spPr bwMode="auto">
+                    <a:xfrm>
+                      <a:off x="0" y="0"/>
+                      <a:ext cx="6177075" cy="3223802"/>
+                    </a:xfrm>
+                    <a:prstGeom prst="rect">
+                      <a:avLst/>
+                    </a:prstGeom>
+                    <a:ln>
+                      <a:noFill/>
+                    </a:ln>
+                    <a:extLst>
+                      <a:ext uri="{53640926-AAD7-44D8-BBD7-CCE9431645EC}">
+                        <a14:shadowObscured xmlns:a14="http://schemas.microsoft.com/office/drawing/2010/main"/>
+                      </a:ext>
+                    </a:extLst>
+                  </pic:spPr>
+                </pic:pic>
+              </a:graphicData>
+            </a:graphic>
+          </wp:inline>
+        </w:drawing>
+      </w:r>
+    </w:p>
+    <w:p>
+      <w:pPr>
+        <w:pBdr>
+          <w:top w:val="single" w:sz="4" w:space="1" w:color="009E9A"/>
+          <w:left w:val="single" w:sz="4" w:space="4" w:color="009E9A"/>
+          <w:bottom w:val="single" w:sz="4" w:space="1" w:color="009E9A"/>
+          <w:right w:val="single" w:sz="4" w:space="4" w:color="009E9A"/>
+        </w:pBdr>
+        <w:autoSpaceDE w:val="0"/>
+        <w:autoSpaceDN w:val="0"/>
+        <w:adjustRightInd w:val="0"/>
+        <w:spacing w:line="360" w:lineRule="auto"/>
+        <w:jc w:val="both"/>
+        <w:rPr>
+          <w:rFonts w:ascii="Arial" w:hAnsi="Arial" w:cs="Arial"/>
+        </w:rPr>
+      </w:pPr>
+      <w:r>
+        <w:rPr>
+          <w:rFonts w:ascii="Arial" w:hAnsi="Arial" w:cs="Arial"/>
+        </w:rPr>
+        <w:t xml:space="preserve">Para que o ambiente </w:t>
+      </w:r>
+      <w:proofErr w:type="spellStart"/>
+      <w:r>
+        <w:rPr>
+          <w:rFonts w:ascii="Arial" w:hAnsi="Arial" w:cs="Arial"/>
+        </w:rPr>
+        <w:t>Splash</w:t>
+      </w:r>
+      <w:proofErr w:type="spellEnd"/>
+      <w:r>
+        <w:rPr>
+          <w:rFonts w:ascii="Arial" w:hAnsi="Arial" w:cs="Arial"/>
+        </w:rPr>
+        <w:t xml:space="preserve"> estivesse em funcionamento, foi realizada a criação e </w:t>
+      </w:r>
+      <w:proofErr w:type="spellStart"/>
+      <w:r>
+        <w:rPr>
+          <w:rFonts w:ascii="Arial" w:hAnsi="Arial" w:cs="Arial"/>
+        </w:rPr>
+        <w:t>deploy</w:t>
+      </w:r>
+      <w:proofErr w:type="spellEnd"/>
+      <w:r>
+        <w:rPr>
+          <w:rFonts w:ascii="Arial" w:hAnsi="Arial" w:cs="Arial"/>
+        </w:rPr>
+        <w:t xml:space="preserve"> dele através do </w:t>
+      </w:r>
+      <w:proofErr w:type="spellStart"/>
+      <w:r>
+        <w:rPr>
+          <w:rFonts w:ascii="Arial" w:hAnsi="Arial" w:cs="Arial"/>
+        </w:rPr>
+        <w:t>Docker</w:t>
+      </w:r>
+      <w:proofErr w:type="spellEnd"/>
+      <w:r>
+        <w:rPr>
+          <w:rFonts w:ascii="Arial" w:hAnsi="Arial" w:cs="Arial"/>
+        </w:rPr>
+        <w:t xml:space="preserve"> Shell para Windows. Primeiramente, é feito a clonagem do projeto através do comando </w:t>
+      </w:r>
+      <w:proofErr w:type="spellStart"/>
+      <w:r>
+        <w:rPr>
+          <w:rFonts w:ascii="Arial" w:hAnsi="Arial" w:cs="Arial"/>
+        </w:rPr>
+        <w:t>docker</w:t>
+      </w:r>
+      <w:proofErr w:type="spellEnd"/>
+      <w:r>
+        <w:rPr>
+          <w:rFonts w:ascii="Arial" w:hAnsi="Arial" w:cs="Arial"/>
+        </w:rPr>
+        <w:t xml:space="preserve"> </w:t>
+      </w:r>
+      <w:proofErr w:type="spellStart"/>
+      <w:r>
+        <w:rPr>
+          <w:rFonts w:ascii="Arial" w:hAnsi="Arial" w:cs="Arial"/>
+        </w:rPr>
+        <w:t>pull</w:t>
+      </w:r>
+      <w:proofErr w:type="spellEnd"/>
+      <w:r>
+        <w:rPr>
+          <w:rFonts w:ascii="Arial" w:hAnsi="Arial" w:cs="Arial"/>
+        </w:rPr>
+        <w:t xml:space="preserve">, em seguida o </w:t>
+      </w:r>
+      <w:proofErr w:type="spellStart"/>
+      <w:r>
+        <w:rPr>
+          <w:rFonts w:ascii="Arial" w:hAnsi="Arial" w:cs="Arial"/>
+        </w:rPr>
+        <w:t>docker</w:t>
+      </w:r>
+      <w:proofErr w:type="spellEnd"/>
+      <w:r>
+        <w:rPr>
+          <w:rFonts w:ascii="Arial" w:hAnsi="Arial" w:cs="Arial"/>
+        </w:rPr>
+        <w:t xml:space="preserve"> é instanciado utilizando o comando </w:t>
+      </w:r>
+      <w:proofErr w:type="spellStart"/>
+      <w:r>
+        <w:rPr>
+          <w:rFonts w:ascii="Arial" w:hAnsi="Arial" w:cs="Arial"/>
+        </w:rPr>
+        <w:t>run</w:t>
+      </w:r>
+      <w:proofErr w:type="spellEnd"/>
+      <w:r>
+        <w:rPr>
+          <w:rFonts w:ascii="Arial" w:hAnsi="Arial" w:cs="Arial"/>
+        </w:rPr>
+        <w:t>:</w:t>
+      </w:r>
+    </w:p>
+    <w:p>
+      <w:pPr>
+        <w:pBdr>
+          <w:top w:val="single" w:sz="4" w:space="1" w:color="009E9A"/>
+          <w:left w:val="single" w:sz="4" w:space="4" w:color="009E9A"/>
+          <w:bottom w:val="single" w:sz="4" w:space="1" w:color="009E9A"/>
+          <w:right w:val="single" w:sz="4" w:space="4" w:color="009E9A"/>
+        </w:pBdr>
+        <w:autoSpaceDE w:val="0"/>
+        <w:autoSpaceDN w:val="0"/>
+        <w:adjustRightInd w:val="0"/>
+        <w:spacing w:line="360" w:lineRule="auto"/>
+        <w:jc w:val="both"/>
+        <w:rPr>
+          <w:rFonts w:ascii="Arial" w:hAnsi="Arial" w:cs="Arial"/>
+        </w:rPr>
+      </w:pPr>
+      <w:r>
+        <w:rPr>
+          <w:noProof/>
+          <w:lang w:val="en-US" w:eastAsia="en-US"/>
+        </w:rPr>
+        <w:drawing>
+          <wp:inline distT="0" distB="0" distL="0" distR="0" wp14:anchorId="298D1C5E" wp14:editId="50AC414B">
+            <wp:extent cx="5964287" cy="1666875"/>
+            <wp:effectExtent l="0" t="0" r="0" b="0"/>
+            <wp:docPr id="8" name="Imagem 8"/>
+            <wp:cNvGraphicFramePr>
+              <a:graphicFrameLocks xmlns:a="http://schemas.openxmlformats.org/drawingml/2006/main" noChangeAspect="1"/>
+            </wp:cNvGraphicFramePr>
+            <a:graphic xmlns:a="http://schemas.openxmlformats.org/drawingml/2006/main">
+              <a:graphicData uri="http://schemas.openxmlformats.org/drawingml/2006/picture">
+                <pic:pic xmlns:pic="http://schemas.openxmlformats.org/drawingml/2006/picture">
+                  <pic:nvPicPr>
+                    <pic:cNvPr id="1" name=""/>
+                    <pic:cNvPicPr/>
+                  </pic:nvPicPr>
+                  <pic:blipFill rotWithShape="1">
+                    <a:blip r:embed="rId10"/>
+                    <a:srcRect t="34884" r="64356" b="47397"/>
+                    <a:stretch/>
+                  </pic:blipFill>
+                  <pic:spPr bwMode="auto">
+                    <a:xfrm>
+                      <a:off x="0" y="0"/>
+                      <a:ext cx="5978669" cy="1670894"/>
+                    </a:xfrm>
+                    <a:prstGeom prst="rect">
+                      <a:avLst/>
+                    </a:prstGeom>
+                    <a:ln>
+                      <a:noFill/>
+                    </a:ln>
+                    <a:extLst>
+                      <a:ext uri="{53640926-AAD7-44D8-BBD7-CCE9431645EC}">
+                        <a14:shadowObscured xmlns:a14="http://schemas.microsoft.com/office/drawing/2010/main"/>
+                      </a:ext>
+                    </a:extLst>
+                  </pic:spPr>
+                </pic:pic>
+              </a:graphicData>
+            </a:graphic>
+          </wp:inline>
+        </w:drawing>
+      </w:r>
+    </w:p>
+    <w:p>
+      <w:pPr>
+        <w:pBdr>
+          <w:top w:val="single" w:sz="4" w:space="1" w:color="009E9A"/>
+          <w:left w:val="single" w:sz="4" w:space="4" w:color="009E9A"/>
+          <w:bottom w:val="single" w:sz="4" w:space="1" w:color="009E9A"/>
+          <w:right w:val="single" w:sz="4" w:space="4" w:color="009E9A"/>
+        </w:pBdr>
+        <w:autoSpaceDE w:val="0"/>
+        <w:autoSpaceDN w:val="0"/>
+        <w:adjustRightInd w:val="0"/>
+        <w:spacing w:line="360" w:lineRule="auto"/>
+        <w:jc w:val="both"/>
+        <w:rPr>
+          <w:rFonts w:ascii="Arial" w:hAnsi="Arial" w:cs="Arial"/>
+        </w:rPr>
+      </w:pPr>
+      <w:r>
+        <w:rPr>
+          <w:rFonts w:ascii="Arial" w:hAnsi="Arial" w:cs="Arial"/>
+        </w:rPr>
+        <w:t>O serviço fica disponível no IP local, utilizando a porta 8050, conforme definido no comando acima.</w:t>
+      </w:r>
+    </w:p>
+    <w:p>
+      <w:pPr>
+        <w:pBdr>
+          <w:top w:val="single" w:sz="4" w:space="1" w:color="009E9A"/>
+          <w:left w:val="single" w:sz="4" w:space="4" w:color="009E9A"/>
+          <w:bottom w:val="single" w:sz="4" w:space="1" w:color="009E9A"/>
+          <w:right w:val="single" w:sz="4" w:space="4" w:color="009E9A"/>
+        </w:pBdr>
+        <w:autoSpaceDE w:val="0"/>
+        <w:autoSpaceDN w:val="0"/>
+        <w:adjustRightInd w:val="0"/>
+        <w:spacing w:line="360" w:lineRule="auto"/>
+        <w:jc w:val="both"/>
+        <w:rPr>
+          <w:rFonts w:ascii="Arial" w:hAnsi="Arial" w:cs="Arial"/>
+        </w:rPr>
+      </w:pPr>
+      <w:r>
+        <w:rPr>
+          <w:rFonts w:ascii="Arial" w:hAnsi="Arial" w:cs="Arial"/>
+        </w:rPr>
+        <w:lastRenderedPageBreak/>
+        <w:t xml:space="preserve">Com os ambientes configurados e integrados, todas as requisições iniciais são encaminhadas para o ambiente </w:t>
+      </w:r>
+      <w:proofErr w:type="spellStart"/>
+      <w:r>
+        <w:rPr>
+          <w:rFonts w:ascii="Arial" w:hAnsi="Arial" w:cs="Arial"/>
+        </w:rPr>
+        <w:t>Splash</w:t>
+      </w:r>
+      <w:proofErr w:type="spellEnd"/>
+      <w:r>
+        <w:rPr>
+          <w:rFonts w:ascii="Arial" w:hAnsi="Arial" w:cs="Arial"/>
+        </w:rPr>
+        <w:t xml:space="preserve">, que processa o </w:t>
+      </w:r>
+      <w:proofErr w:type="spellStart"/>
+      <w:r>
+        <w:rPr>
+          <w:rFonts w:ascii="Arial" w:hAnsi="Arial" w:cs="Arial"/>
+        </w:rPr>
+        <w:t>JavaScript</w:t>
+      </w:r>
+      <w:proofErr w:type="spellEnd"/>
+      <w:r>
+        <w:rPr>
+          <w:rFonts w:ascii="Arial" w:hAnsi="Arial" w:cs="Arial"/>
+        </w:rPr>
+        <w:t xml:space="preserve"> da página e retorna ao processamento da </w:t>
+      </w:r>
+      <w:proofErr w:type="spellStart"/>
+      <w:r>
+        <w:rPr>
+          <w:rFonts w:ascii="Arial" w:hAnsi="Arial" w:cs="Arial"/>
+        </w:rPr>
+        <w:t>Spider</w:t>
+      </w:r>
+      <w:proofErr w:type="spellEnd"/>
+      <w:r>
+        <w:rPr>
+          <w:rFonts w:ascii="Arial" w:hAnsi="Arial" w:cs="Arial"/>
+        </w:rPr>
+        <w:t>, na função de call-back parse, que é sobrescrita, conforme imagem abaixo:</w:t>
+      </w:r>
+    </w:p>
+    <w:p>
+      <w:pPr>
+        <w:pBdr>
+          <w:top w:val="single" w:sz="4" w:space="1" w:color="009E9A"/>
+          <w:left w:val="single" w:sz="4" w:space="4" w:color="009E9A"/>
+          <w:bottom w:val="single" w:sz="4" w:space="1" w:color="009E9A"/>
+          <w:right w:val="single" w:sz="4" w:space="4" w:color="009E9A"/>
+        </w:pBdr>
+        <w:autoSpaceDE w:val="0"/>
+        <w:autoSpaceDN w:val="0"/>
+        <w:adjustRightInd w:val="0"/>
+        <w:spacing w:line="360" w:lineRule="auto"/>
+        <w:jc w:val="both"/>
+        <w:rPr>
+          <w:rFonts w:ascii="Arial" w:hAnsi="Arial" w:cs="Arial"/>
+        </w:rPr>
+      </w:pPr>
+      <w:r>
+        <w:rPr>
+          <w:noProof/>
+          <w:lang w:val="en-US" w:eastAsia="en-US"/>
+        </w:rPr>
+        <w:drawing>
+          <wp:inline distT="0" distB="0" distL="0" distR="0" wp14:anchorId="3613052B" wp14:editId="62B42F52">
+            <wp:extent cx="6124575" cy="1743075"/>
+            <wp:effectExtent l="0" t="0" r="9525" b="9525"/>
+            <wp:docPr id="10" name="Imagem 10"/>
+            <wp:cNvGraphicFramePr>
+              <a:graphicFrameLocks xmlns:a="http://schemas.openxmlformats.org/drawingml/2006/main" noChangeAspect="1"/>
+            </wp:cNvGraphicFramePr>
+            <a:graphic xmlns:a="http://schemas.openxmlformats.org/drawingml/2006/main">
+              <a:graphicData uri="http://schemas.openxmlformats.org/drawingml/2006/picture">
+                <pic:pic xmlns:pic="http://schemas.openxmlformats.org/drawingml/2006/picture">
+                  <pic:nvPicPr>
+                    <pic:cNvPr id="1" name=""/>
+                    <pic:cNvPicPr/>
+                  </pic:nvPicPr>
+                  <pic:blipFill rotWithShape="1">
+                    <a:blip r:embed="rId11"/>
+                    <a:srcRect l="30507" t="23256" r="23109" b="53264"/>
+                    <a:stretch/>
+                  </pic:blipFill>
+                  <pic:spPr bwMode="auto">
+                    <a:xfrm>
+                      <a:off x="0" y="0"/>
+                      <a:ext cx="6154868" cy="1751696"/>
+                    </a:xfrm>
+                    <a:prstGeom prst="rect">
+                      <a:avLst/>
+                    </a:prstGeom>
+                    <a:ln>
+                      <a:noFill/>
+                    </a:ln>
+                    <a:extLst>
+                      <a:ext uri="{53640926-AAD7-44D8-BBD7-CCE9431645EC}">
+                        <a14:shadowObscured xmlns:a14="http://schemas.microsoft.com/office/drawing/2010/main"/>
+                      </a:ext>
+                    </a:extLst>
+                  </pic:spPr>
+                </pic:pic>
+              </a:graphicData>
+            </a:graphic>
+          </wp:inline>
+        </w:drawing>
+      </w:r>
+    </w:p>
+    <w:p>
+      <w:pPr>
+        <w:pBdr>
+          <w:top w:val="single" w:sz="4" w:space="1" w:color="009E9A"/>
+          <w:left w:val="single" w:sz="4" w:space="4" w:color="009E9A"/>
+          <w:bottom w:val="single" w:sz="4" w:space="1" w:color="009E9A"/>
+          <w:right w:val="single" w:sz="4" w:space="4" w:color="009E9A"/>
+        </w:pBdr>
+        <w:autoSpaceDE w:val="0"/>
+        <w:autoSpaceDN w:val="0"/>
+        <w:adjustRightInd w:val="0"/>
+        <w:spacing w:line="360" w:lineRule="auto"/>
+        <w:jc w:val="both"/>
+        <w:rPr>
+          <w:rFonts w:ascii="Arial" w:hAnsi="Arial" w:cs="Arial"/>
+        </w:rPr>
+      </w:pPr>
+      <w:r>
+        <w:rPr>
+          <w:rFonts w:ascii="Arial" w:hAnsi="Arial" w:cs="Arial"/>
+        </w:rPr>
+        <w:t xml:space="preserve">Para cada página encontrada, uma nova chamada </w:t>
+      </w:r>
+      <w:proofErr w:type="spellStart"/>
+      <w:r>
+        <w:rPr>
+          <w:rFonts w:ascii="Arial" w:hAnsi="Arial" w:cs="Arial"/>
+        </w:rPr>
+        <w:t>Splash</w:t>
+      </w:r>
+      <w:proofErr w:type="spellEnd"/>
+      <w:r>
+        <w:rPr>
+          <w:rFonts w:ascii="Arial" w:hAnsi="Arial" w:cs="Arial"/>
+        </w:rPr>
+        <w:t xml:space="preserve"> é realizada, que buscam as informações disponíveis nas páginas específicas de cada licitação, a função </w:t>
+      </w:r>
+      <w:proofErr w:type="spellStart"/>
+      <w:r>
+        <w:rPr>
+          <w:rFonts w:ascii="Arial" w:hAnsi="Arial" w:cs="Arial"/>
+        </w:rPr>
+        <w:t>carrega_obj</w:t>
+      </w:r>
+      <w:proofErr w:type="spellEnd"/>
+      <w:r>
+        <w:rPr>
+          <w:rFonts w:ascii="Arial" w:hAnsi="Arial" w:cs="Arial"/>
+        </w:rPr>
+        <w:t xml:space="preserve"> é apresentada abaixo:</w:t>
+      </w:r>
+    </w:p>
+    <w:p>
+      <w:pPr>
+        <w:pBdr>
+          <w:top w:val="single" w:sz="4" w:space="1" w:color="009E9A"/>
+          <w:left w:val="single" w:sz="4" w:space="4" w:color="009E9A"/>
+          <w:bottom w:val="single" w:sz="4" w:space="1" w:color="009E9A"/>
+          <w:right w:val="single" w:sz="4" w:space="4" w:color="009E9A"/>
+        </w:pBdr>
+        <w:autoSpaceDE w:val="0"/>
+        <w:autoSpaceDN w:val="0"/>
+        <w:adjustRightInd w:val="0"/>
+        <w:spacing w:line="360" w:lineRule="auto"/>
+        <w:jc w:val="both"/>
+        <w:rPr>
+          <w:rFonts w:ascii="Arial" w:hAnsi="Arial" w:cs="Arial"/>
+        </w:rPr>
+      </w:pPr>
+      <w:r>
+        <w:rPr>
+          <w:noProof/>
+          <w:lang w:val="en-US" w:eastAsia="en-US"/>
+        </w:rPr>
+        <w:drawing>
+          <wp:inline distT="0" distB="0" distL="0" distR="0" wp14:anchorId="5AAA2534" wp14:editId="3079384B">
+            <wp:extent cx="6124575" cy="2897021"/>
+            <wp:effectExtent l="0" t="0" r="0" b="0"/>
+            <wp:docPr id="12" name="Imagem 12"/>
+            <wp:cNvGraphicFramePr>
+              <a:graphicFrameLocks xmlns:a="http://schemas.openxmlformats.org/drawingml/2006/main" noChangeAspect="1"/>
+            </wp:cNvGraphicFramePr>
+            <a:graphic xmlns:a="http://schemas.openxmlformats.org/drawingml/2006/main">
+              <a:graphicData uri="http://schemas.openxmlformats.org/drawingml/2006/picture">
+                <pic:pic xmlns:pic="http://schemas.openxmlformats.org/drawingml/2006/picture">
+                  <pic:nvPicPr>
+                    <pic:cNvPr id="1" name=""/>
+                    <pic:cNvPicPr/>
+                  </pic:nvPicPr>
+                  <pic:blipFill rotWithShape="1">
+                    <a:blip r:embed="rId12"/>
+                    <a:srcRect l="32064" t="19657" r="18906" b="39092"/>
+                    <a:stretch/>
+                  </pic:blipFill>
+                  <pic:spPr bwMode="auto">
+                    <a:xfrm>
+                      <a:off x="0" y="0"/>
+                      <a:ext cx="6160206" cy="2913875"/>
+                    </a:xfrm>
+                    <a:prstGeom prst="rect">
+                      <a:avLst/>
+                    </a:prstGeom>
+                    <a:ln>
+                      <a:noFill/>
+                    </a:ln>
+                    <a:extLst>
+                      <a:ext uri="{53640926-AAD7-44D8-BBD7-CCE9431645EC}">
+                        <a14:shadowObscured xmlns:a14="http://schemas.microsoft.com/office/drawing/2010/main"/>
+                      </a:ext>
+                    </a:extLst>
+                  </pic:spPr>
+                </pic:pic>
+              </a:graphicData>
+            </a:graphic>
+          </wp:inline>
+        </w:drawing>
+      </w:r>
+    </w:p>
+    <w:p>
+      <w:pPr>
+        <w:pBdr>
+          <w:top w:val="single" w:sz="4" w:space="1" w:color="009E9A"/>
+          <w:left w:val="single" w:sz="4" w:space="4" w:color="009E9A"/>
+          <w:bottom w:val="single" w:sz="4" w:space="1" w:color="009E9A"/>
+          <w:right w:val="single" w:sz="4" w:space="4" w:color="009E9A"/>
+        </w:pBdr>
+        <w:autoSpaceDE w:val="0"/>
+        <w:autoSpaceDN w:val="0"/>
+        <w:adjustRightInd w:val="0"/>
+        <w:spacing w:line="360" w:lineRule="auto"/>
+        <w:jc w:val="both"/>
+        <w:rPr>
+          <w:rFonts w:ascii="Arial" w:hAnsi="Arial" w:cs="Arial"/>
+        </w:rPr>
+      </w:pPr>
+      <w:r>
+        <w:rPr>
+          <w:rFonts w:ascii="Arial" w:hAnsi="Arial" w:cs="Arial"/>
+        </w:rPr>
+        <w:t xml:space="preserve">Nessa função são buscados, através de seletores </w:t>
+      </w:r>
+      <w:proofErr w:type="spellStart"/>
+      <w:r>
+        <w:rPr>
+          <w:rFonts w:ascii="Arial" w:hAnsi="Arial" w:cs="Arial"/>
+        </w:rPr>
+        <w:t>css</w:t>
+      </w:r>
+      <w:proofErr w:type="spellEnd"/>
+      <w:r>
+        <w:rPr>
+          <w:rFonts w:ascii="Arial" w:hAnsi="Arial" w:cs="Arial"/>
+        </w:rPr>
+        <w:t xml:space="preserve">, informações do header, título, corpo e dados do publicador da licitação. Esses dados são carregados em um objeto </w:t>
+      </w:r>
+      <w:proofErr w:type="spellStart"/>
+      <w:r>
+        <w:rPr>
+          <w:rFonts w:ascii="Arial" w:hAnsi="Arial" w:cs="Arial"/>
+        </w:rPr>
+        <w:t>DouLicitacao</w:t>
+      </w:r>
+      <w:proofErr w:type="spellEnd"/>
+      <w:r>
+        <w:rPr>
+          <w:rFonts w:ascii="Arial" w:hAnsi="Arial" w:cs="Arial"/>
+        </w:rPr>
+        <w:t xml:space="preserve"> que possui os atributos conforme imagem a seguir. Por fim, o objeto é encaminhado para a camada da aplicação que faz a persistência de dados no banco </w:t>
+      </w:r>
+      <w:proofErr w:type="spellStart"/>
+      <w:r>
+        <w:rPr>
+          <w:rFonts w:ascii="Arial" w:hAnsi="Arial" w:cs="Arial"/>
+        </w:rPr>
+        <w:t>MongoDB</w:t>
+      </w:r>
+      <w:proofErr w:type="spellEnd"/>
+      <w:r>
+        <w:rPr>
+          <w:rFonts w:ascii="Arial" w:hAnsi="Arial" w:cs="Arial"/>
+        </w:rPr>
+        <w:t>.</w:t>
+      </w:r>
+    </w:p>
+    <w:p>
+      <w:pPr>
+        <w:pBdr>
+          <w:top w:val="single" w:sz="4" w:space="1" w:color="009E9A"/>
+          <w:left w:val="single" w:sz="4" w:space="4" w:color="009E9A"/>
+          <w:bottom w:val="single" w:sz="4" w:space="1" w:color="009E9A"/>
+          <w:right w:val="single" w:sz="4" w:space="4" w:color="009E9A"/>
+        </w:pBdr>
+        <w:autoSpaceDE w:val="0"/>
+        <w:autoSpaceDN w:val="0"/>
+        <w:adjustRightInd w:val="0"/>
+        <w:spacing w:line="360" w:lineRule="auto"/>
+        <w:jc w:val="both"/>
+        <w:rPr>
+          <w:rFonts w:ascii="Arial" w:hAnsi="Arial" w:cs="Arial"/>
+        </w:rPr>
+      </w:pPr>
+      <w:r>
+        <w:rPr>
+          <w:noProof/>
+          <w:lang w:val="en-US" w:eastAsia="en-US"/>
+        </w:rPr>
+        <w:lastRenderedPageBreak/>
+        <w:drawing>
+          <wp:inline distT="0" distB="0" distL="0" distR="0" wp14:anchorId="01A66F43" wp14:editId="7C617144">
+            <wp:extent cx="6124575" cy="3719637"/>
+            <wp:effectExtent l="0" t="0" r="0" b="0"/>
+            <wp:docPr id="13" name="Imagem 13"/>
+            <wp:cNvGraphicFramePr>
+              <a:graphicFrameLocks xmlns:a="http://schemas.openxmlformats.org/drawingml/2006/main" noChangeAspect="1"/>
+            </wp:cNvGraphicFramePr>
+            <a:graphic xmlns:a="http://schemas.openxmlformats.org/drawingml/2006/main">
+              <a:graphicData uri="http://schemas.openxmlformats.org/drawingml/2006/picture">
+                <pic:pic xmlns:pic="http://schemas.openxmlformats.org/drawingml/2006/picture">
+                  <pic:nvPicPr>
+                    <pic:cNvPr id="1" name=""/>
+                    <pic:cNvPicPr/>
+                  </pic:nvPicPr>
+                  <pic:blipFill rotWithShape="1">
+                    <a:blip r:embed="rId13"/>
+                    <a:srcRect l="30041" t="11351" r="40230" b="56534"/>
+                    <a:stretch/>
+                  </pic:blipFill>
+                  <pic:spPr bwMode="auto">
+                    <a:xfrm>
+                      <a:off x="0" y="0"/>
+                      <a:ext cx="6151592" cy="3736045"/>
+                    </a:xfrm>
+                    <a:prstGeom prst="rect">
+                      <a:avLst/>
+                    </a:prstGeom>
+                    <a:ln>
+                      <a:noFill/>
+                    </a:ln>
+                    <a:extLst>
+                      <a:ext uri="{53640926-AAD7-44D8-BBD7-CCE9431645EC}">
+                        <a14:shadowObscured xmlns:a14="http://schemas.microsoft.com/office/drawing/2010/main"/>
+                      </a:ext>
+                    </a:extLst>
+                  </pic:spPr>
+                </pic:pic>
+              </a:graphicData>
+            </a:graphic>
+          </wp:inline>
+        </w:drawing>
+      </w:r>
+    </w:p>
+    <w:p>
+      <w:pPr>
+        <w:pBdr>
+          <w:top w:val="single" w:sz="4" w:space="1" w:color="009E9A"/>
+          <w:left w:val="single" w:sz="4" w:space="4" w:color="009E9A"/>
+          <w:bottom w:val="single" w:sz="4" w:space="1" w:color="009E9A"/>
+          <w:right w:val="single" w:sz="4" w:space="4" w:color="009E9A"/>
+        </w:pBdr>
+        <w:autoSpaceDE w:val="0"/>
+        <w:autoSpaceDN w:val="0"/>
+        <w:adjustRightInd w:val="0"/>
+        <w:spacing w:line="360" w:lineRule="auto"/>
+        <w:jc w:val="both"/>
+        <w:rPr>
+          <w:rFonts w:ascii="Arial" w:hAnsi="Arial" w:cs="Arial"/>
+        </w:rPr>
+      </w:pPr>
+      <w:r>
+        <w:rPr>
+          <w:rFonts w:ascii="Arial" w:hAnsi="Arial" w:cs="Arial"/>
+        </w:rPr>
+        <w:t xml:space="preserve">Na imagem acima, é definida a classe </w:t>
+      </w:r>
+      <w:proofErr w:type="spellStart"/>
+      <w:r>
+        <w:rPr>
+          <w:rFonts w:ascii="Arial" w:hAnsi="Arial" w:cs="Arial"/>
+        </w:rPr>
+        <w:t>DouLicitacao</w:t>
+      </w:r>
+      <w:proofErr w:type="spellEnd"/>
+      <w:r>
+        <w:rPr>
+          <w:rFonts w:ascii="Arial" w:hAnsi="Arial" w:cs="Arial"/>
+        </w:rPr>
+        <w:t xml:space="preserve">, ele tem como atributos informações pertinentes presentes nas páginas de licitação, além disso, são utilizados os </w:t>
+      </w:r>
+      <w:proofErr w:type="spellStart"/>
+      <w:r>
+        <w:rPr>
+          <w:rFonts w:ascii="Arial" w:hAnsi="Arial" w:cs="Arial"/>
+        </w:rPr>
+        <w:t>annotations</w:t>
+      </w:r>
+      <w:proofErr w:type="spellEnd"/>
+      <w:r>
+        <w:rPr>
+          <w:rFonts w:ascii="Arial" w:hAnsi="Arial" w:cs="Arial"/>
+        </w:rPr>
+        <w:t xml:space="preserve"> </w:t>
+      </w:r>
+      <w:proofErr w:type="spellStart"/>
+      <w:r>
+        <w:rPr>
+          <w:rFonts w:ascii="Arial" w:hAnsi="Arial" w:cs="Arial"/>
+        </w:rPr>
+        <w:t>dataclass</w:t>
+      </w:r>
+      <w:proofErr w:type="spellEnd"/>
+      <w:r>
+        <w:rPr>
+          <w:rFonts w:ascii="Arial" w:hAnsi="Arial" w:cs="Arial"/>
+        </w:rPr>
+        <w:t xml:space="preserve">, que gera automaticamente </w:t>
+      </w:r>
+      <w:proofErr w:type="spellStart"/>
+      <w:r>
+        <w:rPr>
+          <w:rFonts w:ascii="Arial" w:hAnsi="Arial" w:cs="Arial"/>
+        </w:rPr>
+        <w:t>getters</w:t>
+      </w:r>
+      <w:proofErr w:type="spellEnd"/>
+      <w:r>
+        <w:rPr>
+          <w:rFonts w:ascii="Arial" w:hAnsi="Arial" w:cs="Arial"/>
+        </w:rPr>
+        <w:t xml:space="preserve">, </w:t>
+      </w:r>
+      <w:proofErr w:type="spellStart"/>
+      <w:r>
+        <w:rPr>
+          <w:rFonts w:ascii="Arial" w:hAnsi="Arial" w:cs="Arial"/>
+        </w:rPr>
+        <w:t>setters</w:t>
+      </w:r>
+      <w:proofErr w:type="spellEnd"/>
+      <w:r>
+        <w:rPr>
+          <w:rFonts w:ascii="Arial" w:hAnsi="Arial" w:cs="Arial"/>
+        </w:rPr>
+        <w:t xml:space="preserve"> e construtores e </w:t>
+      </w:r>
+      <w:proofErr w:type="spellStart"/>
+      <w:r>
+        <w:rPr>
+          <w:rFonts w:ascii="Arial" w:hAnsi="Arial" w:cs="Arial"/>
+        </w:rPr>
+        <w:t>dataclass_json</w:t>
+      </w:r>
+      <w:proofErr w:type="spellEnd"/>
+      <w:r>
+        <w:rPr>
+          <w:rFonts w:ascii="Arial" w:hAnsi="Arial" w:cs="Arial"/>
+        </w:rPr>
+        <w:t xml:space="preserve"> que gera automaticamente a transformação do objeto para </w:t>
+      </w:r>
+      <w:proofErr w:type="spellStart"/>
+      <w:r>
+        <w:rPr>
+          <w:rFonts w:ascii="Arial" w:hAnsi="Arial" w:cs="Arial"/>
+        </w:rPr>
+        <w:t>Json</w:t>
+      </w:r>
+      <w:proofErr w:type="spellEnd"/>
+      <w:r>
+        <w:rPr>
+          <w:rFonts w:ascii="Arial" w:hAnsi="Arial" w:cs="Arial"/>
+        </w:rPr>
+        <w:t>.</w:t>
+      </w:r>
+    </w:p>
+    <w:p>
+      <w:pPr>
+        <w:pBdr>
+          <w:top w:val="single" w:sz="4" w:space="1" w:color="009E9A"/>
+          <w:left w:val="single" w:sz="4" w:space="4" w:color="009E9A"/>
+          <w:bottom w:val="single" w:sz="4" w:space="1" w:color="009E9A"/>
+          <w:right w:val="single" w:sz="4" w:space="4" w:color="009E9A"/>
+        </w:pBdr>
+        <w:autoSpaceDE w:val="0"/>
+        <w:autoSpaceDN w:val="0"/>
+        <w:adjustRightInd w:val="0"/>
+        <w:spacing w:line="360" w:lineRule="auto"/>
+        <w:jc w:val="both"/>
+        <w:rPr>
+          <w:rFonts w:ascii="Arial" w:hAnsi="Arial" w:cs="Arial"/>
+        </w:rPr>
+      </w:pPr>
+      <w:r>
+        <w:rPr>
+          <w:rFonts w:ascii="Arial" w:hAnsi="Arial" w:cs="Arial"/>
+        </w:rPr>
+        <w:t xml:space="preserve">Sendo assim, nessa fase do projeto foram utilizados os </w:t>
+      </w:r>
+      <w:proofErr w:type="spellStart"/>
+      <w:r>
+        <w:rPr>
+          <w:rFonts w:ascii="Arial" w:hAnsi="Arial" w:cs="Arial"/>
+        </w:rPr>
+        <w:t>framewokrs</w:t>
+      </w:r>
+      <w:proofErr w:type="spellEnd"/>
+      <w:r>
+        <w:rPr>
+          <w:rFonts w:ascii="Arial" w:hAnsi="Arial" w:cs="Arial"/>
+        </w:rPr>
+        <w:t>/tecnologias:</w:t>
+      </w:r>
+    </w:p>
+    <w:p>
+      <w:pPr>
+        <w:pBdr>
+          <w:top w:val="single" w:sz="4" w:space="1" w:color="009E9A"/>
+          <w:left w:val="single" w:sz="4" w:space="4" w:color="009E9A"/>
+          <w:bottom w:val="single" w:sz="4" w:space="1" w:color="009E9A"/>
+          <w:right w:val="single" w:sz="4" w:space="4" w:color="009E9A"/>
+        </w:pBdr>
+        <w:autoSpaceDE w:val="0"/>
+        <w:autoSpaceDN w:val="0"/>
+        <w:adjustRightInd w:val="0"/>
+        <w:spacing w:line="360" w:lineRule="auto"/>
+        <w:jc w:val="both"/>
+        <w:rPr>
+          <w:rFonts w:ascii="Arial" w:hAnsi="Arial" w:cs="Arial"/>
+        </w:rPr>
+      </w:pPr>
+      <w:r>
+        <w:rPr>
+          <w:rFonts w:ascii="Arial" w:hAnsi="Arial" w:cs="Arial"/>
+        </w:rPr>
+        <w:tab/>
+        <w:t>- Python</w:t>
+      </w:r>
+    </w:p>
+    <w:p>
+      <w:pPr>
+        <w:pBdr>
+          <w:top w:val="single" w:sz="4" w:space="1" w:color="009E9A"/>
+          <w:left w:val="single" w:sz="4" w:space="4" w:color="009E9A"/>
+          <w:bottom w:val="single" w:sz="4" w:space="1" w:color="009E9A"/>
+          <w:right w:val="single" w:sz="4" w:space="4" w:color="009E9A"/>
+        </w:pBdr>
+        <w:autoSpaceDE w:val="0"/>
+        <w:autoSpaceDN w:val="0"/>
+        <w:adjustRightInd w:val="0"/>
+        <w:spacing w:line="360" w:lineRule="auto"/>
+        <w:jc w:val="both"/>
+        <w:rPr>
+          <w:rFonts w:ascii="Arial" w:hAnsi="Arial" w:cs="Arial"/>
+        </w:rPr>
+      </w:pPr>
+      <w:r>
+        <w:rPr>
+          <w:rFonts w:ascii="Arial" w:hAnsi="Arial" w:cs="Arial"/>
+        </w:rPr>
+        <w:tab/>
+        <w:t xml:space="preserve">- </w:t>
+      </w:r>
+      <w:proofErr w:type="spellStart"/>
+      <w:r>
+        <w:rPr>
+          <w:rFonts w:ascii="Arial" w:hAnsi="Arial" w:cs="Arial"/>
+        </w:rPr>
+        <w:t>Pycharm</w:t>
+      </w:r>
+      <w:proofErr w:type="spellEnd"/>
+    </w:p>
+    <w:p>
+      <w:pPr>
+        <w:pBdr>
+          <w:top w:val="single" w:sz="4" w:space="1" w:color="009E9A"/>
+          <w:left w:val="single" w:sz="4" w:space="4" w:color="009E9A"/>
+          <w:bottom w:val="single" w:sz="4" w:space="1" w:color="009E9A"/>
+          <w:right w:val="single" w:sz="4" w:space="4" w:color="009E9A"/>
+        </w:pBdr>
+        <w:autoSpaceDE w:val="0"/>
+        <w:autoSpaceDN w:val="0"/>
+        <w:adjustRightInd w:val="0"/>
+        <w:spacing w:line="360" w:lineRule="auto"/>
+        <w:jc w:val="both"/>
+        <w:rPr>
+          <w:rFonts w:ascii="Arial" w:hAnsi="Arial" w:cs="Arial"/>
+        </w:rPr>
+      </w:pPr>
+      <w:r>
+        <w:rPr>
+          <w:rFonts w:ascii="Arial" w:hAnsi="Arial" w:cs="Arial"/>
+        </w:rPr>
+        <w:tab/>
+        <w:t xml:space="preserve">- </w:t>
+      </w:r>
+      <w:proofErr w:type="spellStart"/>
+      <w:r>
+        <w:rPr>
+          <w:rFonts w:ascii="Arial" w:hAnsi="Arial" w:cs="Arial"/>
+        </w:rPr>
+        <w:t>Scrapy</w:t>
+      </w:r>
+      <w:proofErr w:type="spellEnd"/>
+    </w:p>
+    <w:p>
+      <w:pPr>
+        <w:pBdr>
+          <w:top w:val="single" w:sz="4" w:space="1" w:color="009E9A"/>
+          <w:left w:val="single" w:sz="4" w:space="4" w:color="009E9A"/>
+          <w:bottom w:val="single" w:sz="4" w:space="1" w:color="009E9A"/>
+          <w:right w:val="single" w:sz="4" w:space="4" w:color="009E9A"/>
+        </w:pBdr>
+        <w:autoSpaceDE w:val="0"/>
+        <w:autoSpaceDN w:val="0"/>
+        <w:adjustRightInd w:val="0"/>
+        <w:spacing w:line="360" w:lineRule="auto"/>
+        <w:jc w:val="both"/>
+        <w:rPr>
+          <w:rFonts w:ascii="Arial" w:hAnsi="Arial" w:cs="Arial"/>
+        </w:rPr>
+      </w:pPr>
+      <w:r>
+        <w:rPr>
+          <w:rFonts w:ascii="Arial" w:hAnsi="Arial" w:cs="Arial"/>
+        </w:rPr>
+        <w:tab/>
+        <w:t xml:space="preserve">- </w:t>
+      </w:r>
+      <w:proofErr w:type="spellStart"/>
+      <w:r>
+        <w:rPr>
+          <w:rFonts w:ascii="Arial" w:hAnsi="Arial" w:cs="Arial"/>
+        </w:rPr>
+        <w:t>Splash</w:t>
+      </w:r>
+      <w:proofErr w:type="spellEnd"/>
+    </w:p>
+    <w:p>
+      <w:pPr>
+        <w:pBdr>
+          <w:top w:val="single" w:sz="4" w:space="1" w:color="009E9A"/>
+          <w:left w:val="single" w:sz="4" w:space="4" w:color="009E9A"/>
+          <w:bottom w:val="single" w:sz="4" w:space="1" w:color="009E9A"/>
+          <w:right w:val="single" w:sz="4" w:space="4" w:color="009E9A"/>
+        </w:pBdr>
+        <w:autoSpaceDE w:val="0"/>
+        <w:autoSpaceDN w:val="0"/>
+        <w:adjustRightInd w:val="0"/>
+        <w:spacing w:line="360" w:lineRule="auto"/>
+        <w:jc w:val="both"/>
+        <w:rPr>
+          <w:rFonts w:ascii="Arial" w:hAnsi="Arial" w:cs="Arial"/>
+        </w:rPr>
+      </w:pPr>
+      <w:r>
+        <w:rPr>
+          <w:rFonts w:ascii="Arial" w:hAnsi="Arial" w:cs="Arial"/>
+        </w:rPr>
+        <w:tab/>
+        <w:t xml:space="preserve">- </w:t>
+      </w:r>
+      <w:proofErr w:type="spellStart"/>
+      <w:r>
+        <w:rPr>
+          <w:rFonts w:ascii="Arial" w:hAnsi="Arial" w:cs="Arial"/>
+        </w:rPr>
+        <w:t>Scrapy-Splash</w:t>
+      </w:r>
+      <w:proofErr w:type="spellEnd"/>
+    </w:p>
+    <w:p>
+      <w:pPr>
+        <w:pBdr>
+          <w:top w:val="single" w:sz="4" w:space="1" w:color="009E9A"/>
+          <w:left w:val="single" w:sz="4" w:space="4" w:color="009E9A"/>
+          <w:bottom w:val="single" w:sz="4" w:space="1" w:color="009E9A"/>
+          <w:right w:val="single" w:sz="4" w:space="4" w:color="009E9A"/>
+        </w:pBdr>
+        <w:autoSpaceDE w:val="0"/>
+        <w:autoSpaceDN w:val="0"/>
+        <w:adjustRightInd w:val="0"/>
+        <w:spacing w:line="360" w:lineRule="auto"/>
+        <w:jc w:val="both"/>
+        <w:rPr>
+          <w:rFonts w:ascii="Arial" w:hAnsi="Arial" w:cs="Arial"/>
+        </w:rPr>
+      </w:pPr>
+      <w:r>
+        <w:rPr>
+          <w:rFonts w:ascii="Arial" w:hAnsi="Arial" w:cs="Arial"/>
+        </w:rPr>
+        <w:tab/>
+        <w:t xml:space="preserve">- </w:t>
+      </w:r>
+      <w:proofErr w:type="spellStart"/>
+      <w:r>
+        <w:rPr>
+          <w:rFonts w:ascii="Arial" w:hAnsi="Arial" w:cs="Arial"/>
+        </w:rPr>
+        <w:t>Docker</w:t>
+      </w:r>
+      <w:proofErr w:type="spellEnd"/>
+    </w:p>
+    <w:p>
+      <w:pPr>
+        <w:pBdr>
+          <w:top w:val="single" w:sz="4" w:space="1" w:color="009E9A"/>
+          <w:left w:val="single" w:sz="4" w:space="4" w:color="009E9A"/>
+          <w:bottom w:val="single" w:sz="4" w:space="1" w:color="009E9A"/>
+          <w:right w:val="single" w:sz="4" w:space="4" w:color="009E9A"/>
+        </w:pBdr>
+        <w:autoSpaceDE w:val="0"/>
+        <w:autoSpaceDN w:val="0"/>
+        <w:adjustRightInd w:val="0"/>
+        <w:spacing w:line="360" w:lineRule="auto"/>
+        <w:jc w:val="both"/>
+        <w:rPr>
+          <w:rFonts w:ascii="Arial" w:hAnsi="Arial" w:cs="Arial"/>
+        </w:rPr>
+      </w:pPr>
+      <w:r>
+        <w:rPr>
+          <w:rFonts w:ascii="Arial" w:hAnsi="Arial" w:cs="Arial"/>
+        </w:rPr>
+        <w:tab/>
+        <w:t xml:space="preserve">- </w:t>
+      </w:r>
+      <w:proofErr w:type="spellStart"/>
+      <w:r>
+        <w:rPr>
+          <w:rFonts w:ascii="Arial" w:hAnsi="Arial" w:cs="Arial"/>
+        </w:rPr>
+        <w:t>Dataclass</w:t>
+      </w:r>
+      <w:proofErr w:type="spellEnd"/>
+    </w:p>
+    <w:p>
+      <w:pPr>
+        <w:pBdr>
+          <w:top w:val="single" w:sz="4" w:space="1" w:color="009E9A"/>
+          <w:left w:val="single" w:sz="4" w:space="4" w:color="009E9A"/>
+          <w:bottom w:val="single" w:sz="4" w:space="1" w:color="009E9A"/>
+          <w:right w:val="single" w:sz="4" w:space="4" w:color="009E9A"/>
+        </w:pBdr>
+        <w:autoSpaceDE w:val="0"/>
+        <w:autoSpaceDN w:val="0"/>
+        <w:adjustRightInd w:val="0"/>
+        <w:spacing w:line="360" w:lineRule="auto"/>
+        <w:jc w:val="both"/>
+        <w:rPr>
+          <w:rFonts w:ascii="Arial" w:hAnsi="Arial" w:cs="Arial"/>
+        </w:rPr>
+      </w:pPr>
+      <w:r>
+        <w:rPr>
+          <w:rFonts w:ascii="Arial" w:hAnsi="Arial" w:cs="Arial"/>
+        </w:rPr>
+        <w:tab/>
+        <w:t xml:space="preserve">- </w:t>
+      </w:r>
+      <w:proofErr w:type="spellStart"/>
+      <w:r>
+        <w:rPr>
+          <w:rFonts w:ascii="Arial" w:hAnsi="Arial" w:cs="Arial"/>
+        </w:rPr>
+        <w:t>Dataclass_json</w:t>
+      </w:r>
+      <w:proofErr w:type="spellEnd"/>
+    </w:p>
+    <w:p>
+      <w:pPr>
+        <w:autoSpaceDE w:val="0"/>
+        <w:autoSpaceDN w:val="0"/>
+        <w:adjustRightInd w:val="0"/>
+        <w:spacing w:line="360" w:lineRule="auto"/>
+        <w:ind w:left="1440"/>
+        <w:jc w:val="both"/>
+        <w:rPr>
+          <w:rFonts w:ascii="Arial" w:hAnsi="Arial" w:cs="Arial"/>
+          <w:color w:val="000000"/>
+        </w:rPr>
+      </w:pPr>
+    </w:p>
+    <w:p>
+      <w:pPr>
+        <w:autoSpaceDE w:val="0"/>
+        <w:autoSpaceDN w:val="0"/>
+        <w:adjustRightInd w:val="0"/>
+        <w:spacing w:line="360" w:lineRule="auto"/>
+        <w:ind w:left="1440"/>
+        <w:jc w:val="both"/>
+        <w:rPr>
+          <w:rFonts w:ascii="Arial" w:hAnsi="Arial" w:cs="Arial"/>
+          <w:color w:val="000000"/>
+        </w:rPr>
+      </w:pPr>
+    </w:p>
+    <w:p>
+      <w:pPr>
+        <w:autoSpaceDE w:val="0"/>
+        <w:autoSpaceDN w:val="0"/>
+        <w:adjustRightInd w:val="0"/>
+        <w:spacing w:line="360" w:lineRule="auto"/>
+        <w:ind w:left="1440"/>
+        <w:jc w:val="both"/>
+        <w:rPr>
+          <w:rFonts w:ascii="Arial" w:hAnsi="Arial" w:cs="Arial"/>
+          <w:color w:val="000000"/>
+        </w:rPr>
+      </w:pPr>
+    </w:p>
+    <w:p>
+      <w:pPr>
+        <w:autoSpaceDE w:val="0"/>
+        <w:autoSpaceDN w:val="0"/>
+        <w:adjustRightInd w:val="0"/>
+        <w:spacing w:line="360" w:lineRule="auto"/>
+        <w:ind w:left="1440"/>
+        <w:jc w:val="both"/>
+        <w:rPr>
+          <w:rFonts w:ascii="Arial" w:hAnsi="Arial" w:cs="Arial"/>
+          <w:color w:val="000000"/>
+        </w:rPr>
+      </w:pPr>
+    </w:p>
+    <w:p>
+      <w:pPr>
+        <w:autoSpaceDE w:val="0"/>
+        <w:autoSpaceDN w:val="0"/>
+        <w:adjustRightInd w:val="0"/>
+        <w:spacing w:line="360" w:lineRule="auto"/>
+        <w:ind w:left="1440"/>
+        <w:jc w:val="both"/>
+        <w:rPr>
+          <w:rFonts w:ascii="Arial" w:hAnsi="Arial" w:cs="Arial"/>
+          <w:color w:val="000000"/>
         </w:rPr>
       </w:pPr>
     </w:p>
@@ -6560,6 +8286,7 @@
           <w:rFonts w:ascii="Arial" w:hAnsi="Arial" w:cs="Arial"/>
           <w:color w:val="000000"/>
         </w:rPr>
+        <w:lastRenderedPageBreak/>
         <w:t>Fase de p</w:t>
       </w:r>
       <w:r>
@@ -6700,12 +8427,27 @@
         <w:autoSpaceDN w:val="0"/>
         <w:adjustRightInd w:val="0"/>
         <w:spacing w:line="360" w:lineRule="auto"/>
-        <w:ind w:hanging="720"/>
-        <w:jc w:val="both"/>
-        <w:rPr>
-          <w:rFonts w:ascii="Arial" w:hAnsi="Arial" w:cs="Arial"/>
-        </w:rPr>
-      </w:pPr>
+        <w:ind w:left="0"/>
+        <w:jc w:val="both"/>
+        <w:rPr>
+          <w:rFonts w:ascii="Arial" w:hAnsi="Arial" w:cs="Arial"/>
+          <w:lang w:val="pt-BR"/>
+        </w:rPr>
+      </w:pPr>
+      <w:r>
+        <w:rPr>
+          <w:rFonts w:ascii="Arial" w:hAnsi="Arial" w:cs="Arial"/>
+          <w:lang w:val="pt-BR"/>
+        </w:rPr>
+        <w:t xml:space="preserve">Primeiramente, foi feita a classificação </w:t>
+      </w:r>
+      <w:r>
+        <w:rPr>
+          <w:rFonts w:ascii="Arial" w:hAnsi="Arial" w:cs="Arial"/>
+          <w:lang w:val="pt-BR"/>
+        </w:rPr>
+        <w:t>manual de cada uma das licitações coletadas, através do método apresentado abaixo:</w:t>
+      </w:r>
     </w:p>
     <w:p>
       <w:pPr>
@@ -6720,12 +8462,60 @@
         <w:autoSpaceDN w:val="0"/>
         <w:adjustRightInd w:val="0"/>
         <w:spacing w:line="360" w:lineRule="auto"/>
-        <w:ind w:hanging="720"/>
-        <w:jc w:val="both"/>
-        <w:rPr>
-          <w:rFonts w:ascii="Arial" w:hAnsi="Arial" w:cs="Arial"/>
-        </w:rPr>
-      </w:pPr>
+        <w:ind w:left="0"/>
+        <w:jc w:val="both"/>
+        <w:rPr>
+          <w:rFonts w:ascii="Arial" w:hAnsi="Arial" w:cs="Arial"/>
+          <w:color w:val="000000"/>
+        </w:rPr>
+      </w:pPr>
+      <w:r>
+        <w:rPr>
+          <w:noProof/>
+        </w:rPr>
+        <w:drawing>
+          <wp:inline distT="0" distB="0" distL="0" distR="0" wp14:anchorId="70DCB71F" wp14:editId="021BEF0E">
+            <wp:extent cx="6105525" cy="3217142"/>
+            <wp:effectExtent l="0" t="0" r="0" b="2540"/>
+            <wp:docPr id="14" name="Imagem 14"/>
+            <wp:cNvGraphicFramePr>
+              <a:graphicFrameLocks xmlns:a="http://schemas.openxmlformats.org/drawingml/2006/main" noChangeAspect="1"/>
+            </wp:cNvGraphicFramePr>
+            <a:graphic xmlns:a="http://schemas.openxmlformats.org/drawingml/2006/main">
+              <a:graphicData uri="http://schemas.openxmlformats.org/drawingml/2006/picture">
+                <pic:pic xmlns:pic="http://schemas.openxmlformats.org/drawingml/2006/picture">
+                  <pic:nvPicPr>
+                    <pic:cNvPr id="1" name=""/>
+                    <pic:cNvPicPr/>
+                  </pic:nvPicPr>
+                  <pic:blipFill rotWithShape="1">
+                    <a:blip r:embed="rId14"/>
+                    <a:srcRect l="30352" t="18273" r="29179" b="43798"/>
+                    <a:stretch/>
+                  </pic:blipFill>
+                  <pic:spPr bwMode="auto">
+                    <a:xfrm>
+                      <a:off x="0" y="0"/>
+                      <a:ext cx="6123857" cy="3226802"/>
+                    </a:xfrm>
+                    <a:prstGeom prst="rect">
+                      <a:avLst/>
+                    </a:prstGeom>
+                    <a:ln>
+                      <a:noFill/>
+                    </a:ln>
+                    <a:extLst>
+                      <a:ext uri="{53640926-AAD7-44D8-BBD7-CCE9431645EC}">
+                        <a14:shadowObscured xmlns:a14="http://schemas.microsoft.com/office/drawing/2010/main"/>
+                      </a:ext>
+                    </a:extLst>
+                  </pic:spPr>
+                </pic:pic>
+              </a:graphicData>
+            </a:graphic>
+          </wp:inline>
+        </w:drawing>
+      </w:r>
     </w:p>
     <w:p>
       <w:pPr>
@@ -6740,12 +8530,84 @@
         <w:autoSpaceDN w:val="0"/>
         <w:adjustRightInd w:val="0"/>
         <w:spacing w:line="360" w:lineRule="auto"/>
-        <w:ind w:hanging="720"/>
-        <w:jc w:val="both"/>
-        <w:rPr>
-          <w:rFonts w:ascii="Arial" w:hAnsi="Arial" w:cs="Arial"/>
-        </w:rPr>
-      </w:pPr>
+        <w:ind w:left="0"/>
+        <w:jc w:val="both"/>
+        <w:rPr>
+          <w:rFonts w:ascii="Arial" w:hAnsi="Arial" w:cs="Arial"/>
+          <w:color w:val="000000"/>
+          <w:lang w:val="pt-BR"/>
+        </w:rPr>
+      </w:pPr>
+      <w:r>
+        <w:rPr>
+          <w:rFonts w:ascii="Arial" w:hAnsi="Arial" w:cs="Arial"/>
+          <w:color w:val="000000"/>
+          <w:lang w:val="pt-BR"/>
+        </w:rPr>
+        <w:t xml:space="preserve">A função acima </w:t>
+      </w:r>
+      <w:r>
+        <w:rPr>
+          <w:rFonts w:ascii="Arial" w:hAnsi="Arial" w:cs="Arial"/>
+          <w:color w:val="000000"/>
+          <w:lang w:val="pt-BR"/>
+        </w:rPr>
+        <w:t xml:space="preserve">recupera cada uma das licitações coletadas, que estão salvas no banco </w:t>
+      </w:r>
+      <w:proofErr w:type="spellStart"/>
+      <w:r>
+        <w:rPr>
+          <w:rFonts w:ascii="Arial" w:hAnsi="Arial" w:cs="Arial"/>
+          <w:color w:val="000000"/>
+          <w:lang w:val="pt-BR"/>
+        </w:rPr>
+        <w:t>NoSQL</w:t>
+      </w:r>
+      <w:proofErr w:type="spellEnd"/>
+      <w:r>
+        <w:rPr>
+          <w:rFonts w:ascii="Arial" w:hAnsi="Arial" w:cs="Arial"/>
+          <w:color w:val="000000"/>
+          <w:lang w:val="pt-BR"/>
+        </w:rPr>
+        <w:t xml:space="preserve">, em seguida, para cada uma das licitações, são exibidas as informações salvas do corpo da licitação e é feita a classificação de duas </w:t>
+      </w:r>
+      <w:proofErr w:type="spellStart"/>
+      <w:r>
+        <w:rPr>
+          <w:rFonts w:ascii="Arial" w:hAnsi="Arial" w:cs="Arial"/>
+          <w:color w:val="000000"/>
+          <w:lang w:val="pt-BR"/>
+        </w:rPr>
+        <w:t>tags</w:t>
+      </w:r>
+      <w:proofErr w:type="spellEnd"/>
+      <w:r>
+        <w:rPr>
+          <w:rFonts w:ascii="Arial" w:hAnsi="Arial" w:cs="Arial"/>
+          <w:color w:val="000000"/>
+          <w:lang w:val="pt-BR"/>
+        </w:rPr>
+        <w:t xml:space="preserve"> pregão e </w:t>
+      </w:r>
+      <w:proofErr w:type="spellStart"/>
+      <w:r>
+        <w:rPr>
+          <w:rFonts w:ascii="Arial" w:hAnsi="Arial" w:cs="Arial"/>
+          <w:color w:val="000000"/>
+          <w:lang w:val="pt-BR"/>
+        </w:rPr>
+        <w:t>tipo</w:t>
+      </w:r>
+      <w:proofErr w:type="spellEnd"/>
+      <w:r>
+        <w:rPr>
+          <w:rFonts w:ascii="Arial" w:hAnsi="Arial" w:cs="Arial"/>
+          <w:color w:val="000000"/>
+          <w:lang w:val="pt-BR"/>
+        </w:rPr>
+        <w:t>, definidos valores padrão para cada uma delas, sendo que pregão pode ser presencial ou eletrônico e o tipo de licitação pode ser produto, serviço ou ambos. Ao final do método, é realizada a persistência desse novo objeto em um contexto diferente do banco de dados.</w:t>
+      </w:r>
     </w:p>
     <w:p>
       <w:pPr>
@@ -6760,12 +8622,62 @@
         <w:autoSpaceDN w:val="0"/>
         <w:adjustRightInd w:val="0"/>
         <w:spacing w:line="360" w:lineRule="auto"/>
-        <w:ind w:hanging="720"/>
-        <w:jc w:val="both"/>
-        <w:rPr>
-          <w:rFonts w:ascii="Arial" w:hAnsi="Arial" w:cs="Arial"/>
-        </w:rPr>
-      </w:pPr>
+        <w:ind w:left="0"/>
+        <w:jc w:val="both"/>
+        <w:rPr>
+          <w:rFonts w:ascii="Arial" w:hAnsi="Arial" w:cs="Arial"/>
+          <w:color w:val="000000"/>
+          <w:lang w:val="pt-BR"/>
+        </w:rPr>
+      </w:pPr>
+      <w:r>
+        <w:rPr>
+          <w:noProof/>
+        </w:rPr>
+        <w:lastRenderedPageBreak/>
+        <w:drawing>
+          <wp:inline distT="0" distB="0" distL="0" distR="0" wp14:anchorId="585D11FE" wp14:editId="39FC97FA">
+            <wp:extent cx="6105525" cy="2324039"/>
+            <wp:effectExtent l="0" t="0" r="0" b="635"/>
+            <wp:docPr id="15" name="Imagem 15"/>
+            <wp:cNvGraphicFramePr>
+              <a:graphicFrameLocks xmlns:a="http://schemas.openxmlformats.org/drawingml/2006/main" noChangeAspect="1"/>
+            </wp:cNvGraphicFramePr>
+            <a:graphic xmlns:a="http://schemas.openxmlformats.org/drawingml/2006/main">
+              <a:graphicData uri="http://schemas.openxmlformats.org/drawingml/2006/picture">
+                <pic:pic xmlns:pic="http://schemas.openxmlformats.org/drawingml/2006/picture">
+                  <pic:nvPicPr>
+                    <pic:cNvPr id="1" name=""/>
+                    <pic:cNvPicPr/>
+                  </pic:nvPicPr>
+                  <pic:blipFill rotWithShape="1">
+                    <a:blip r:embed="rId15"/>
+                    <a:srcRect l="30196" t="24086" r="45678" b="59579"/>
+                    <a:stretch/>
+                  </pic:blipFill>
+                  <pic:spPr bwMode="auto">
+                    <a:xfrm>
+                      <a:off x="0" y="0"/>
+                      <a:ext cx="6140884" cy="2337498"/>
+                    </a:xfrm>
+                    <a:prstGeom prst="rect">
+                      <a:avLst/>
+                    </a:prstGeom>
+                    <a:ln>
+                      <a:noFill/>
+                    </a:ln>
+                    <a:extLst>
+                      <a:ext uri="{53640926-AAD7-44D8-BBD7-CCE9431645EC}">
+                        <a14:shadowObscured xmlns:a14="http://schemas.microsoft.com/office/drawing/2010/main"/>
+                      </a:ext>
+                    </a:extLst>
+                  </pic:spPr>
+                </pic:pic>
+              </a:graphicData>
+            </a:graphic>
+          </wp:inline>
+        </w:drawing>
+      </w:r>
     </w:p>
     <w:p>
       <w:pPr>
@@ -6780,26 +8692,1021 @@
         <w:autoSpaceDN w:val="0"/>
         <w:adjustRightInd w:val="0"/>
         <w:spacing w:line="360" w:lineRule="auto"/>
-        <w:ind w:hanging="720"/>
-        <w:jc w:val="both"/>
-        <w:rPr>
-          <w:rFonts w:ascii="Arial" w:hAnsi="Arial" w:cs="Arial"/>
-        </w:rPr>
-      </w:pPr>
+        <w:ind w:left="0"/>
+        <w:jc w:val="both"/>
+        <w:rPr>
+          <w:rFonts w:ascii="Arial" w:hAnsi="Arial" w:cs="Arial"/>
+          <w:color w:val="000000"/>
+          <w:lang w:val="pt-BR"/>
+        </w:rPr>
+      </w:pPr>
+      <w:r>
+        <w:rPr>
+          <w:rFonts w:ascii="Arial" w:hAnsi="Arial" w:cs="Arial"/>
+          <w:color w:val="000000"/>
+          <w:lang w:val="pt-BR"/>
+        </w:rPr>
+        <w:t xml:space="preserve">A imagem acima representa o objeto de licitação já classificado, seguindo os mesmos conceitos para o objeto </w:t>
+      </w:r>
+      <w:proofErr w:type="spellStart"/>
+      <w:r>
+        <w:rPr>
+          <w:rFonts w:ascii="Arial" w:hAnsi="Arial" w:cs="Arial"/>
+          <w:color w:val="000000"/>
+          <w:lang w:val="pt-BR"/>
+        </w:rPr>
+        <w:t>dou_licitacao</w:t>
+      </w:r>
+      <w:proofErr w:type="spellEnd"/>
+      <w:r>
+        <w:rPr>
+          <w:rFonts w:ascii="Arial" w:hAnsi="Arial" w:cs="Arial"/>
+          <w:color w:val="000000"/>
+          <w:lang w:val="pt-BR"/>
+        </w:rPr>
+        <w:t>, apresentado no tópico anterior desse relatório.</w:t>
+      </w:r>
     </w:p>
     <w:p>
       <w:pPr>
         <w:pStyle w:val="PargrafodaLista"/>
-        <w:autoSpaceDE w:val="0"/>
-        <w:autoSpaceDN w:val="0"/>
-        <w:adjustRightInd w:val="0"/>
-        <w:spacing w:line="360" w:lineRule="auto"/>
-        <w:jc w:val="both"/>
-        <w:rPr>
-          <w:rFonts w:ascii="Arial" w:hAnsi="Arial" w:cs="Arial"/>
-          <w:color w:val="000000"/>
-        </w:rPr>
-      </w:pPr>
+        <w:pBdr>
+          <w:top w:val="single" w:sz="4" w:space="1" w:color="009E9A"/>
+          <w:left w:val="single" w:sz="4" w:space="4" w:color="009E9A"/>
+          <w:bottom w:val="single" w:sz="4" w:space="1" w:color="009E9A"/>
+          <w:right w:val="single" w:sz="4" w:space="4" w:color="009E9A"/>
+        </w:pBdr>
+        <w:autoSpaceDE w:val="0"/>
+        <w:autoSpaceDN w:val="0"/>
+        <w:adjustRightInd w:val="0"/>
+        <w:spacing w:line="360" w:lineRule="auto"/>
+        <w:ind w:left="0"/>
+        <w:jc w:val="both"/>
+        <w:rPr>
+          <w:rFonts w:ascii="Arial" w:hAnsi="Arial" w:cs="Arial"/>
+          <w:color w:val="000000"/>
+          <w:lang w:val="pt-BR"/>
+        </w:rPr>
+      </w:pPr>
+      <w:r>
+        <w:rPr>
+          <w:rFonts w:ascii="Arial" w:hAnsi="Arial" w:cs="Arial"/>
+          <w:color w:val="000000"/>
+          <w:lang w:val="pt-BR"/>
+        </w:rPr>
+        <w:t>Nesse momento é executada uma nova camada da aplicação que realizada a classificação das licitações:</w:t>
+      </w:r>
+    </w:p>
+    <w:p>
+      <w:pPr>
+        <w:pStyle w:val="PargrafodaLista"/>
+        <w:pBdr>
+          <w:top w:val="single" w:sz="4" w:space="1" w:color="009E9A"/>
+          <w:left w:val="single" w:sz="4" w:space="4" w:color="009E9A"/>
+          <w:bottom w:val="single" w:sz="4" w:space="1" w:color="009E9A"/>
+          <w:right w:val="single" w:sz="4" w:space="4" w:color="009E9A"/>
+        </w:pBdr>
+        <w:autoSpaceDE w:val="0"/>
+        <w:autoSpaceDN w:val="0"/>
+        <w:adjustRightInd w:val="0"/>
+        <w:spacing w:line="360" w:lineRule="auto"/>
+        <w:ind w:left="0"/>
+        <w:jc w:val="both"/>
+        <w:rPr>
+          <w:rFonts w:ascii="Arial" w:hAnsi="Arial" w:cs="Arial"/>
+          <w:color w:val="000000"/>
+          <w:lang w:val="pt-BR"/>
+        </w:rPr>
+      </w:pPr>
+      <w:r>
+        <w:rPr>
+          <w:noProof/>
+        </w:rPr>
+        <w:drawing>
+          <wp:inline distT="0" distB="0" distL="0" distR="0" wp14:anchorId="780BC6CF" wp14:editId="323F9AB0">
+            <wp:extent cx="6057900" cy="2488651"/>
+            <wp:effectExtent l="0" t="0" r="0" b="6985"/>
+            <wp:docPr id="16" name="Imagem 16"/>
+            <wp:cNvGraphicFramePr>
+              <a:graphicFrameLocks xmlns:a="http://schemas.openxmlformats.org/drawingml/2006/main" noChangeAspect="1"/>
+            </wp:cNvGraphicFramePr>
+            <a:graphic xmlns:a="http://schemas.openxmlformats.org/drawingml/2006/main">
+              <a:graphicData uri="http://schemas.openxmlformats.org/drawingml/2006/picture">
+                <pic:pic xmlns:pic="http://schemas.openxmlformats.org/drawingml/2006/picture">
+                  <pic:nvPicPr>
+                    <pic:cNvPr id="1" name=""/>
+                    <pic:cNvPicPr/>
+                  </pic:nvPicPr>
+                  <pic:blipFill rotWithShape="1">
+                    <a:blip r:embed="rId16"/>
+                    <a:srcRect l="30196" t="13289" r="41009" b="65670"/>
+                    <a:stretch/>
+                  </pic:blipFill>
+                  <pic:spPr bwMode="auto">
+                    <a:xfrm>
+                      <a:off x="0" y="0"/>
+                      <a:ext cx="6088584" cy="2501256"/>
+                    </a:xfrm>
+                    <a:prstGeom prst="rect">
+                      <a:avLst/>
+                    </a:prstGeom>
+                    <a:ln>
+                      <a:noFill/>
+                    </a:ln>
+                    <a:extLst>
+                      <a:ext uri="{53640926-AAD7-44D8-BBD7-CCE9431645EC}">
+                        <a14:shadowObscured xmlns:a14="http://schemas.microsoft.com/office/drawing/2010/main"/>
+                      </a:ext>
+                    </a:extLst>
+                  </pic:spPr>
+                </pic:pic>
+              </a:graphicData>
+            </a:graphic>
+          </wp:inline>
+        </w:drawing>
+      </w:r>
+    </w:p>
+    <w:p>
+      <w:pPr>
+        <w:pStyle w:val="PargrafodaLista"/>
+        <w:pBdr>
+          <w:top w:val="single" w:sz="4" w:space="1" w:color="009E9A"/>
+          <w:left w:val="single" w:sz="4" w:space="4" w:color="009E9A"/>
+          <w:bottom w:val="single" w:sz="4" w:space="1" w:color="009E9A"/>
+          <w:right w:val="single" w:sz="4" w:space="4" w:color="009E9A"/>
+        </w:pBdr>
+        <w:autoSpaceDE w:val="0"/>
+        <w:autoSpaceDN w:val="0"/>
+        <w:adjustRightInd w:val="0"/>
+        <w:spacing w:line="360" w:lineRule="auto"/>
+        <w:ind w:left="0"/>
+        <w:jc w:val="both"/>
+        <w:rPr>
+          <w:rFonts w:ascii="Arial" w:hAnsi="Arial" w:cs="Arial"/>
+          <w:color w:val="000000"/>
+          <w:lang w:val="pt-BR"/>
+        </w:rPr>
+      </w:pPr>
+      <w:r>
+        <w:rPr>
+          <w:rFonts w:ascii="Arial" w:hAnsi="Arial" w:cs="Arial"/>
+          <w:color w:val="000000"/>
+          <w:lang w:val="pt-BR"/>
+        </w:rPr>
+        <w:t xml:space="preserve">Primeiramente é realizada a carga dos dados em um objeto que é convertido para </w:t>
+      </w:r>
+      <w:proofErr w:type="spellStart"/>
+      <w:r>
+        <w:rPr>
+          <w:rFonts w:ascii="Arial" w:hAnsi="Arial" w:cs="Arial"/>
+          <w:color w:val="000000"/>
+          <w:lang w:val="pt-BR"/>
+        </w:rPr>
+        <w:t>DataFrame</w:t>
+      </w:r>
+      <w:proofErr w:type="spellEnd"/>
+      <w:r>
+        <w:rPr>
+          <w:rFonts w:ascii="Arial" w:hAnsi="Arial" w:cs="Arial"/>
+          <w:color w:val="000000"/>
+          <w:lang w:val="pt-BR"/>
+        </w:rPr>
+        <w:t xml:space="preserve">, através da biblioteca Pandas, através de um método que recebe um </w:t>
+      </w:r>
+      <w:proofErr w:type="spellStart"/>
+      <w:r>
+        <w:rPr>
+          <w:rFonts w:ascii="Arial" w:hAnsi="Arial" w:cs="Arial"/>
+          <w:color w:val="000000"/>
+          <w:lang w:val="pt-BR"/>
+        </w:rPr>
+        <w:t>dict</w:t>
+      </w:r>
+      <w:proofErr w:type="spellEnd"/>
+      <w:r>
+        <w:rPr>
+          <w:rFonts w:ascii="Arial" w:hAnsi="Arial" w:cs="Arial"/>
+          <w:color w:val="000000"/>
+          <w:lang w:val="pt-BR"/>
+        </w:rPr>
+        <w:t xml:space="preserve">, objeto retornado pelo banco de dados, e converte em um objeto </w:t>
+      </w:r>
+      <w:proofErr w:type="spellStart"/>
+      <w:r>
+        <w:rPr>
+          <w:rFonts w:ascii="Arial" w:hAnsi="Arial" w:cs="Arial"/>
+          <w:color w:val="000000"/>
+          <w:lang w:val="pt-BR"/>
+        </w:rPr>
+        <w:t>DataFrame</w:t>
+      </w:r>
+      <w:proofErr w:type="spellEnd"/>
+      <w:r>
+        <w:rPr>
+          <w:rFonts w:ascii="Arial" w:hAnsi="Arial" w:cs="Arial"/>
+          <w:color w:val="000000"/>
+          <w:lang w:val="pt-BR"/>
+        </w:rPr>
+        <w:t xml:space="preserve">. Por fim, os dados do </w:t>
+      </w:r>
+      <w:proofErr w:type="spellStart"/>
+      <w:r>
+        <w:rPr>
+          <w:rFonts w:ascii="Arial" w:hAnsi="Arial" w:cs="Arial"/>
+          <w:color w:val="000000"/>
+          <w:lang w:val="pt-BR"/>
+        </w:rPr>
+        <w:t>DataFrame</w:t>
+      </w:r>
+      <w:proofErr w:type="spellEnd"/>
+      <w:r>
+        <w:rPr>
+          <w:rFonts w:ascii="Arial" w:hAnsi="Arial" w:cs="Arial"/>
+          <w:color w:val="000000"/>
+          <w:lang w:val="pt-BR"/>
+        </w:rPr>
+        <w:t xml:space="preserve"> são separados em dois novos </w:t>
+      </w:r>
+      <w:proofErr w:type="spellStart"/>
+      <w:r>
+        <w:rPr>
+          <w:rFonts w:ascii="Arial" w:hAnsi="Arial" w:cs="Arial"/>
+          <w:color w:val="000000"/>
+          <w:lang w:val="pt-BR"/>
+        </w:rPr>
+        <w:t>arrays</w:t>
+      </w:r>
+      <w:proofErr w:type="spellEnd"/>
+      <w:r>
+        <w:rPr>
+          <w:rFonts w:ascii="Arial" w:hAnsi="Arial" w:cs="Arial"/>
+          <w:color w:val="000000"/>
+          <w:lang w:val="pt-BR"/>
+        </w:rPr>
+        <w:t xml:space="preserve">, um contendo as informações das licitações e outro contendo as </w:t>
+      </w:r>
+      <w:proofErr w:type="spellStart"/>
+      <w:r>
+        <w:rPr>
+          <w:rFonts w:ascii="Arial" w:hAnsi="Arial" w:cs="Arial"/>
+          <w:color w:val="000000"/>
+          <w:lang w:val="pt-BR"/>
+        </w:rPr>
+        <w:t>tags</w:t>
+      </w:r>
+      <w:proofErr w:type="spellEnd"/>
+      <w:r>
+        <w:rPr>
+          <w:rFonts w:ascii="Arial" w:hAnsi="Arial" w:cs="Arial"/>
+          <w:color w:val="000000"/>
+          <w:lang w:val="pt-BR"/>
+        </w:rPr>
+        <w:t xml:space="preserve"> classificadas, a separação é realizada através do método </w:t>
+      </w:r>
+      <w:proofErr w:type="spellStart"/>
+      <w:r>
+        <w:rPr>
+          <w:rFonts w:ascii="Arial" w:hAnsi="Arial" w:cs="Arial"/>
+          <w:color w:val="000000"/>
+          <w:lang w:val="pt-BR"/>
+        </w:rPr>
+        <w:t>iloc</w:t>
+      </w:r>
+      <w:proofErr w:type="spellEnd"/>
+      <w:r>
+        <w:rPr>
+          <w:rFonts w:ascii="Arial" w:hAnsi="Arial" w:cs="Arial"/>
+          <w:color w:val="000000"/>
+          <w:lang w:val="pt-BR"/>
+        </w:rPr>
+        <w:t xml:space="preserve">, que recebe a linha e a coluna procurada. No caso acima, o operador “ : ” informa o método para buscar todas as linhas, em seguida é informada qual coluna do </w:t>
+      </w:r>
+      <w:proofErr w:type="spellStart"/>
+      <w:r>
+        <w:rPr>
+          <w:rFonts w:ascii="Arial" w:hAnsi="Arial" w:cs="Arial"/>
+          <w:color w:val="000000"/>
+          <w:lang w:val="pt-BR"/>
+        </w:rPr>
+        <w:t>DataFrame</w:t>
+      </w:r>
+      <w:proofErr w:type="spellEnd"/>
+      <w:r>
+        <w:rPr>
+          <w:rFonts w:ascii="Arial" w:hAnsi="Arial" w:cs="Arial"/>
+          <w:color w:val="000000"/>
+          <w:lang w:val="pt-BR"/>
+        </w:rPr>
+        <w:t xml:space="preserve"> deve ser retornada.</w:t>
+      </w:r>
+    </w:p>
+    <w:p>
+      <w:pPr>
+        <w:pStyle w:val="PargrafodaLista"/>
+        <w:pBdr>
+          <w:top w:val="single" w:sz="4" w:space="1" w:color="009E9A"/>
+          <w:left w:val="single" w:sz="4" w:space="4" w:color="009E9A"/>
+          <w:bottom w:val="single" w:sz="4" w:space="1" w:color="009E9A"/>
+          <w:right w:val="single" w:sz="4" w:space="4" w:color="009E9A"/>
+        </w:pBdr>
+        <w:autoSpaceDE w:val="0"/>
+        <w:autoSpaceDN w:val="0"/>
+        <w:adjustRightInd w:val="0"/>
+        <w:spacing w:line="360" w:lineRule="auto"/>
+        <w:ind w:left="0"/>
+        <w:jc w:val="both"/>
+        <w:rPr>
+          <w:rFonts w:ascii="Arial" w:hAnsi="Arial" w:cs="Arial"/>
+          <w:color w:val="000000"/>
+          <w:lang w:val="pt-BR"/>
+        </w:rPr>
+      </w:pPr>
+      <w:r>
+        <w:rPr>
+          <w:rFonts w:ascii="Arial" w:hAnsi="Arial" w:cs="Arial"/>
+          <w:color w:val="000000"/>
+          <w:lang w:val="pt-BR"/>
+        </w:rPr>
+        <w:t>Em seguida, começa a fase de limpeza dos dados:</w:t>
+      </w:r>
+    </w:p>
+    <w:p>
+      <w:pPr>
+        <w:pStyle w:val="PargrafodaLista"/>
+        <w:pBdr>
+          <w:top w:val="single" w:sz="4" w:space="1" w:color="009E9A"/>
+          <w:left w:val="single" w:sz="4" w:space="4" w:color="009E9A"/>
+          <w:bottom w:val="single" w:sz="4" w:space="1" w:color="009E9A"/>
+          <w:right w:val="single" w:sz="4" w:space="4" w:color="009E9A"/>
+        </w:pBdr>
+        <w:autoSpaceDE w:val="0"/>
+        <w:autoSpaceDN w:val="0"/>
+        <w:adjustRightInd w:val="0"/>
+        <w:spacing w:line="360" w:lineRule="auto"/>
+        <w:ind w:left="0"/>
+        <w:jc w:val="both"/>
+        <w:rPr>
+          <w:rFonts w:ascii="Arial" w:hAnsi="Arial" w:cs="Arial"/>
+          <w:color w:val="000000"/>
+          <w:lang w:val="pt-BR"/>
+        </w:rPr>
+      </w:pPr>
+      <w:r>
+        <w:rPr>
+          <w:noProof/>
+        </w:rPr>
+        <w:lastRenderedPageBreak/>
+        <w:drawing>
+          <wp:inline distT="0" distB="0" distL="0" distR="0" wp14:anchorId="573F35E0" wp14:editId="48B0778D">
+            <wp:extent cx="6153150" cy="4792357"/>
+            <wp:effectExtent l="0" t="0" r="0" b="8255"/>
+            <wp:docPr id="18" name="Imagem 18"/>
+            <wp:cNvGraphicFramePr>
+              <a:graphicFrameLocks xmlns:a="http://schemas.openxmlformats.org/drawingml/2006/main" noChangeAspect="1"/>
+            </wp:cNvGraphicFramePr>
+            <a:graphic xmlns:a="http://schemas.openxmlformats.org/drawingml/2006/main">
+              <a:graphicData uri="http://schemas.openxmlformats.org/drawingml/2006/picture">
+                <pic:pic xmlns:pic="http://schemas.openxmlformats.org/drawingml/2006/picture">
+                  <pic:nvPicPr>
+                    <pic:cNvPr id="1" name=""/>
+                    <pic:cNvPicPr/>
+                  </pic:nvPicPr>
+                  <pic:blipFill rotWithShape="1">
+                    <a:blip r:embed="rId17"/>
+                    <a:srcRect l="30507" t="15781" r="37117" b="39369"/>
+                    <a:stretch/>
+                  </pic:blipFill>
+                  <pic:spPr bwMode="auto">
+                    <a:xfrm>
+                      <a:off x="0" y="0"/>
+                      <a:ext cx="6166488" cy="4802745"/>
+                    </a:xfrm>
+                    <a:prstGeom prst="rect">
+                      <a:avLst/>
+                    </a:prstGeom>
+                    <a:ln>
+                      <a:noFill/>
+                    </a:ln>
+                    <a:extLst>
+                      <a:ext uri="{53640926-AAD7-44D8-BBD7-CCE9431645EC}">
+                        <a14:shadowObscured xmlns:a14="http://schemas.microsoft.com/office/drawing/2010/main"/>
+                      </a:ext>
+                    </a:extLst>
+                  </pic:spPr>
+                </pic:pic>
+              </a:graphicData>
+            </a:graphic>
+          </wp:inline>
+        </w:drawing>
+      </w:r>
+    </w:p>
+    <w:p>
+      <w:pPr>
+        <w:pStyle w:val="PargrafodaLista"/>
+        <w:pBdr>
+          <w:top w:val="single" w:sz="4" w:space="1" w:color="009E9A"/>
+          <w:left w:val="single" w:sz="4" w:space="4" w:color="009E9A"/>
+          <w:bottom w:val="single" w:sz="4" w:space="1" w:color="009E9A"/>
+          <w:right w:val="single" w:sz="4" w:space="4" w:color="009E9A"/>
+        </w:pBdr>
+        <w:autoSpaceDE w:val="0"/>
+        <w:autoSpaceDN w:val="0"/>
+        <w:adjustRightInd w:val="0"/>
+        <w:spacing w:line="360" w:lineRule="auto"/>
+        <w:ind w:left="0"/>
+        <w:jc w:val="both"/>
+        <w:rPr>
+          <w:rFonts w:ascii="Arial" w:hAnsi="Arial" w:cs="Arial"/>
+          <w:color w:val="000000"/>
+          <w:lang w:val="pt-BR"/>
+        </w:rPr>
+      </w:pPr>
+      <w:r>
+        <w:rPr>
+          <w:rFonts w:ascii="Arial" w:hAnsi="Arial" w:cs="Arial"/>
+          <w:color w:val="000000"/>
+          <w:lang w:val="pt-BR"/>
+        </w:rPr>
+        <w:t xml:space="preserve">Nesse momento, </w:t>
+      </w:r>
+      <w:r>
+        <w:rPr>
+          <w:rFonts w:ascii="Arial" w:hAnsi="Arial" w:cs="Arial"/>
+          <w:color w:val="000000"/>
+          <w:lang w:val="pt-BR"/>
+        </w:rPr>
+        <w:t xml:space="preserve">o objeto </w:t>
+      </w:r>
+      <w:proofErr w:type="spellStart"/>
+      <w:r>
+        <w:rPr>
+          <w:rFonts w:ascii="Arial" w:hAnsi="Arial" w:cs="Arial"/>
+          <w:color w:val="000000"/>
+          <w:lang w:val="pt-BR"/>
+        </w:rPr>
+        <w:t>SnowballStremmer</w:t>
+      </w:r>
+      <w:proofErr w:type="spellEnd"/>
+      <w:r>
+        <w:rPr>
+          <w:rFonts w:ascii="Arial" w:hAnsi="Arial" w:cs="Arial"/>
+          <w:color w:val="000000"/>
+          <w:lang w:val="pt-BR"/>
+        </w:rPr>
+        <w:t xml:space="preserve"> é inicializado, informando a língua portuguesa como base, esse objeto, em seguida, é utilizado para reunir em um só </w:t>
+      </w:r>
+      <w:proofErr w:type="spellStart"/>
+      <w:r>
+        <w:rPr>
+          <w:rFonts w:ascii="Arial" w:hAnsi="Arial" w:cs="Arial"/>
+          <w:color w:val="000000"/>
+          <w:lang w:val="pt-BR"/>
+        </w:rPr>
+        <w:t>token</w:t>
+      </w:r>
+      <w:proofErr w:type="spellEnd"/>
+      <w:r>
+        <w:rPr>
+          <w:rFonts w:ascii="Arial" w:hAnsi="Arial" w:cs="Arial"/>
+          <w:color w:val="000000"/>
+          <w:lang w:val="pt-BR"/>
+        </w:rPr>
+        <w:t xml:space="preserve"> palavras similares como “gato” e “gatos”.</w:t>
+      </w:r>
+    </w:p>
+    <w:p>
+      <w:pPr>
+        <w:pStyle w:val="PargrafodaLista"/>
+        <w:pBdr>
+          <w:top w:val="single" w:sz="4" w:space="1" w:color="009E9A"/>
+          <w:left w:val="single" w:sz="4" w:space="4" w:color="009E9A"/>
+          <w:bottom w:val="single" w:sz="4" w:space="1" w:color="009E9A"/>
+          <w:right w:val="single" w:sz="4" w:space="4" w:color="009E9A"/>
+        </w:pBdr>
+        <w:autoSpaceDE w:val="0"/>
+        <w:autoSpaceDN w:val="0"/>
+        <w:adjustRightInd w:val="0"/>
+        <w:spacing w:line="360" w:lineRule="auto"/>
+        <w:ind w:left="0"/>
+        <w:jc w:val="both"/>
+        <w:rPr>
+          <w:rFonts w:ascii="Arial" w:hAnsi="Arial" w:cs="Arial"/>
+          <w:color w:val="000000"/>
+          <w:lang w:val="pt-BR"/>
+        </w:rPr>
+      </w:pPr>
+      <w:r>
+        <w:rPr>
+          <w:rFonts w:ascii="Arial" w:hAnsi="Arial" w:cs="Arial"/>
+          <w:color w:val="000000"/>
+          <w:lang w:val="pt-BR"/>
+        </w:rPr>
+        <w:t xml:space="preserve">São removidos caracteres especiais, espaços múltiplos, o texto é convertido para caixa baixa, as palavras são separadas, em seguida são encaminhadas para o </w:t>
+      </w:r>
+      <w:proofErr w:type="spellStart"/>
+      <w:r>
+        <w:rPr>
+          <w:rFonts w:ascii="Arial" w:hAnsi="Arial" w:cs="Arial"/>
+          <w:color w:val="000000"/>
+          <w:lang w:val="pt-BR"/>
+        </w:rPr>
+        <w:t>stemmer</w:t>
+      </w:r>
+      <w:proofErr w:type="spellEnd"/>
+      <w:r>
+        <w:rPr>
+          <w:rFonts w:ascii="Arial" w:hAnsi="Arial" w:cs="Arial"/>
+          <w:color w:val="000000"/>
+          <w:lang w:val="pt-BR"/>
+        </w:rPr>
+        <w:t xml:space="preserve"> realizar a junção por similaridade, é adicionado um espaço ao início do documento, para evitar a junção com palavras do processamento anterior e por fim, são adicionados ao </w:t>
+      </w:r>
+      <w:proofErr w:type="spellStart"/>
+      <w:r>
+        <w:rPr>
+          <w:rFonts w:ascii="Arial" w:hAnsi="Arial" w:cs="Arial"/>
+          <w:color w:val="000000"/>
+          <w:lang w:val="pt-BR"/>
+        </w:rPr>
+        <w:t>array</w:t>
+      </w:r>
+      <w:proofErr w:type="spellEnd"/>
+      <w:r>
+        <w:rPr>
+          <w:rFonts w:ascii="Arial" w:hAnsi="Arial" w:cs="Arial"/>
+          <w:color w:val="000000"/>
+          <w:lang w:val="pt-BR"/>
+        </w:rPr>
+        <w:t xml:space="preserve"> de palavras já limpas.</w:t>
+      </w:r>
+    </w:p>
+    <w:p>
+      <w:pPr>
+        <w:pStyle w:val="PargrafodaLista"/>
+        <w:pBdr>
+          <w:top w:val="single" w:sz="4" w:space="1" w:color="009E9A"/>
+          <w:left w:val="single" w:sz="4" w:space="4" w:color="009E9A"/>
+          <w:bottom w:val="single" w:sz="4" w:space="1" w:color="009E9A"/>
+          <w:right w:val="single" w:sz="4" w:space="4" w:color="009E9A"/>
+        </w:pBdr>
+        <w:autoSpaceDE w:val="0"/>
+        <w:autoSpaceDN w:val="0"/>
+        <w:adjustRightInd w:val="0"/>
+        <w:spacing w:line="360" w:lineRule="auto"/>
+        <w:ind w:left="0"/>
+        <w:jc w:val="both"/>
+        <w:rPr>
+          <w:rFonts w:ascii="Arial" w:hAnsi="Arial" w:cs="Arial"/>
+          <w:color w:val="000000"/>
+          <w:lang w:val="pt-BR"/>
+        </w:rPr>
+      </w:pPr>
+      <w:r>
+        <w:rPr>
+          <w:rFonts w:ascii="Arial" w:hAnsi="Arial" w:cs="Arial"/>
+          <w:color w:val="000000"/>
+          <w:lang w:val="pt-BR"/>
+        </w:rPr>
+        <w:t xml:space="preserve">Em seguida, começa a fase de </w:t>
+      </w:r>
+      <w:proofErr w:type="spellStart"/>
+      <w:r>
+        <w:rPr>
+          <w:rFonts w:ascii="Arial" w:hAnsi="Arial" w:cs="Arial"/>
+          <w:color w:val="000000"/>
+          <w:lang w:val="pt-BR"/>
+        </w:rPr>
+        <w:t>Machine</w:t>
+      </w:r>
+      <w:proofErr w:type="spellEnd"/>
+      <w:r>
+        <w:rPr>
+          <w:rFonts w:ascii="Arial" w:hAnsi="Arial" w:cs="Arial"/>
+          <w:color w:val="000000"/>
+          <w:lang w:val="pt-BR"/>
+        </w:rPr>
+        <w:t xml:space="preserve"> Learning do processo:</w:t>
+      </w:r>
+    </w:p>
+    <w:p>
+      <w:pPr>
+        <w:pStyle w:val="PargrafodaLista"/>
+        <w:pBdr>
+          <w:top w:val="single" w:sz="4" w:space="1" w:color="009E9A"/>
+          <w:left w:val="single" w:sz="4" w:space="4" w:color="009E9A"/>
+          <w:bottom w:val="single" w:sz="4" w:space="0" w:color="009E9A"/>
+          <w:right w:val="single" w:sz="4" w:space="4" w:color="009E9A"/>
+        </w:pBdr>
+        <w:autoSpaceDE w:val="0"/>
+        <w:autoSpaceDN w:val="0"/>
+        <w:adjustRightInd w:val="0"/>
+        <w:spacing w:line="360" w:lineRule="auto"/>
+        <w:ind w:left="0"/>
+        <w:jc w:val="both"/>
+        <w:rPr>
+          <w:rFonts w:ascii="Arial" w:hAnsi="Arial" w:cs="Arial"/>
+          <w:color w:val="000000"/>
+          <w:lang w:val="pt-BR"/>
+        </w:rPr>
+      </w:pPr>
+      <w:r>
+        <w:rPr>
+          <w:noProof/>
+        </w:rPr>
+        <w:lastRenderedPageBreak/>
+        <w:drawing>
+          <wp:inline distT="0" distB="0" distL="0" distR="0" wp14:anchorId="2830B0E5" wp14:editId="355A26EC">
+            <wp:extent cx="6104082" cy="2962275"/>
+            <wp:effectExtent l="0" t="0" r="0" b="0"/>
+            <wp:docPr id="19" name="Imagem 19"/>
+            <wp:cNvGraphicFramePr>
+              <a:graphicFrameLocks xmlns:a="http://schemas.openxmlformats.org/drawingml/2006/main" noChangeAspect="1"/>
+            </wp:cNvGraphicFramePr>
+            <a:graphic xmlns:a="http://schemas.openxmlformats.org/drawingml/2006/main">
+              <a:graphicData uri="http://schemas.openxmlformats.org/drawingml/2006/picture">
+                <pic:pic xmlns:pic="http://schemas.openxmlformats.org/drawingml/2006/picture">
+                  <pic:nvPicPr>
+                    <pic:cNvPr id="1" name=""/>
+                    <pic:cNvPicPr/>
+                  </pic:nvPicPr>
+                  <pic:blipFill rotWithShape="1">
+                    <a:blip r:embed="rId18"/>
+                    <a:srcRect l="30508" t="17718" r="16571" b="36600"/>
+                    <a:stretch/>
+                  </pic:blipFill>
+                  <pic:spPr bwMode="auto">
+                    <a:xfrm>
+                      <a:off x="0" y="0"/>
+                      <a:ext cx="6113955" cy="2967066"/>
+                    </a:xfrm>
+                    <a:prstGeom prst="rect">
+                      <a:avLst/>
+                    </a:prstGeom>
+                    <a:ln>
+                      <a:noFill/>
+                    </a:ln>
+                    <a:extLst>
+                      <a:ext uri="{53640926-AAD7-44D8-BBD7-CCE9431645EC}">
+                        <a14:shadowObscured xmlns:a14="http://schemas.microsoft.com/office/drawing/2010/main"/>
+                      </a:ext>
+                    </a:extLst>
+                  </pic:spPr>
+                </pic:pic>
+              </a:graphicData>
+            </a:graphic>
+          </wp:inline>
+        </w:drawing>
+      </w:r>
+    </w:p>
+    <w:p>
+      <w:pPr>
+        <w:pStyle w:val="PargrafodaLista"/>
+        <w:pBdr>
+          <w:top w:val="single" w:sz="4" w:space="1" w:color="009E9A"/>
+          <w:left w:val="single" w:sz="4" w:space="4" w:color="009E9A"/>
+          <w:bottom w:val="single" w:sz="4" w:space="0" w:color="009E9A"/>
+          <w:right w:val="single" w:sz="4" w:space="4" w:color="009E9A"/>
+        </w:pBdr>
+        <w:autoSpaceDE w:val="0"/>
+        <w:autoSpaceDN w:val="0"/>
+        <w:adjustRightInd w:val="0"/>
+        <w:spacing w:line="360" w:lineRule="auto"/>
+        <w:ind w:left="0"/>
+        <w:jc w:val="both"/>
+        <w:rPr>
+          <w:rFonts w:ascii="Arial" w:hAnsi="Arial" w:cs="Arial"/>
+          <w:color w:val="000000"/>
+          <w:lang w:val="pt-BR"/>
+        </w:rPr>
+      </w:pPr>
+      <w:r>
+        <w:rPr>
+          <w:rFonts w:ascii="Arial" w:hAnsi="Arial" w:cs="Arial"/>
+          <w:color w:val="000000"/>
+          <w:lang w:val="pt-BR"/>
+        </w:rPr>
+        <w:t xml:space="preserve">No primeiro momento é feita a criação de um objeto </w:t>
+      </w:r>
+      <w:proofErr w:type="spellStart"/>
+      <w:r>
+        <w:rPr>
+          <w:rFonts w:ascii="Arial" w:hAnsi="Arial" w:cs="Arial"/>
+          <w:color w:val="000000"/>
+          <w:lang w:val="pt-BR"/>
+        </w:rPr>
+        <w:t>CountVectorizere</w:t>
+      </w:r>
+      <w:proofErr w:type="spellEnd"/>
+      <w:r>
+        <w:rPr>
+          <w:rFonts w:ascii="Arial" w:hAnsi="Arial" w:cs="Arial"/>
+          <w:color w:val="000000"/>
+          <w:lang w:val="pt-BR"/>
+        </w:rPr>
+        <w:t xml:space="preserve"> que separa as 30 palavras que mais aparecem, em pelo menos 3 documentos </w:t>
+      </w:r>
+      <w:r>
+        <w:rPr>
+          <w:rFonts w:ascii="Arial" w:hAnsi="Arial" w:cs="Arial"/>
+          <w:color w:val="000000"/>
+          <w:lang w:val="pt-BR"/>
+        </w:rPr>
+        <w:t>e que não apareçam em mais de 80% dos textos. Esse objeto é utilizado para realizar a vetorização das palavras trabalhadas no passo anterior.</w:t>
+      </w:r>
+    </w:p>
+    <w:p>
+      <w:pPr>
+        <w:pStyle w:val="PargrafodaLista"/>
+        <w:pBdr>
+          <w:top w:val="single" w:sz="4" w:space="1" w:color="009E9A"/>
+          <w:left w:val="single" w:sz="4" w:space="4" w:color="009E9A"/>
+          <w:bottom w:val="single" w:sz="4" w:space="0" w:color="009E9A"/>
+          <w:right w:val="single" w:sz="4" w:space="4" w:color="009E9A"/>
+        </w:pBdr>
+        <w:autoSpaceDE w:val="0"/>
+        <w:autoSpaceDN w:val="0"/>
+        <w:adjustRightInd w:val="0"/>
+        <w:spacing w:line="360" w:lineRule="auto"/>
+        <w:ind w:left="0"/>
+        <w:jc w:val="both"/>
+        <w:rPr>
+          <w:rFonts w:ascii="Arial" w:hAnsi="Arial" w:cs="Arial"/>
+          <w:color w:val="000000"/>
+          <w:lang w:val="pt-BR"/>
+        </w:rPr>
+      </w:pPr>
+      <w:r>
+        <w:rPr>
+          <w:rFonts w:ascii="Arial" w:hAnsi="Arial" w:cs="Arial"/>
+          <w:color w:val="000000"/>
+          <w:lang w:val="pt-BR"/>
+        </w:rPr>
+        <w:t>Então, o vetor é transformado em um TFIDF, que busca evitar que textos grandes tenham maior peso na classificação, trabalhando com a referência % da aparição das palavras em cada texto e não a quantidade absoluta de vezes que a palavra aparece no texto.</w:t>
+      </w:r>
+    </w:p>
+    <w:p>
+      <w:pPr>
+        <w:pStyle w:val="PargrafodaLista"/>
+        <w:pBdr>
+          <w:top w:val="single" w:sz="4" w:space="1" w:color="009E9A"/>
+          <w:left w:val="single" w:sz="4" w:space="4" w:color="009E9A"/>
+          <w:bottom w:val="single" w:sz="4" w:space="0" w:color="009E9A"/>
+          <w:right w:val="single" w:sz="4" w:space="4" w:color="009E9A"/>
+        </w:pBdr>
+        <w:autoSpaceDE w:val="0"/>
+        <w:autoSpaceDN w:val="0"/>
+        <w:adjustRightInd w:val="0"/>
+        <w:spacing w:line="360" w:lineRule="auto"/>
+        <w:ind w:left="0"/>
+        <w:jc w:val="both"/>
+        <w:rPr>
+          <w:rFonts w:ascii="Arial" w:hAnsi="Arial" w:cs="Arial"/>
+          <w:color w:val="000000"/>
+          <w:lang w:val="pt-BR"/>
+        </w:rPr>
+      </w:pPr>
+      <w:r>
+        <w:rPr>
+          <w:rFonts w:ascii="Arial" w:hAnsi="Arial" w:cs="Arial"/>
+          <w:color w:val="000000"/>
+          <w:lang w:val="pt-BR"/>
+        </w:rPr>
+        <w:t xml:space="preserve">Em seguida a base é dividida entre teste e treino, a base de treino é utilizada no classificador </w:t>
+      </w:r>
+      <w:proofErr w:type="spellStart"/>
+      <w:r>
+        <w:rPr>
+          <w:rFonts w:ascii="Arial" w:hAnsi="Arial" w:cs="Arial"/>
+          <w:color w:val="000000"/>
+          <w:lang w:val="pt-BR"/>
+        </w:rPr>
+        <w:t>RandomForest</w:t>
+      </w:r>
+      <w:proofErr w:type="spellEnd"/>
+      <w:r>
+        <w:rPr>
+          <w:rFonts w:ascii="Arial" w:hAnsi="Arial" w:cs="Arial"/>
+          <w:color w:val="000000"/>
+          <w:lang w:val="pt-BR"/>
+        </w:rPr>
+        <w:t xml:space="preserve">, para criar um algoritmo de classificação. Por fim, ele é utilizado na base de testes para prever as </w:t>
+      </w:r>
+      <w:proofErr w:type="spellStart"/>
+      <w:r>
+        <w:rPr>
+          <w:rFonts w:ascii="Arial" w:hAnsi="Arial" w:cs="Arial"/>
+          <w:color w:val="000000"/>
+          <w:lang w:val="pt-BR"/>
+        </w:rPr>
+        <w:t>tags</w:t>
+      </w:r>
+      <w:proofErr w:type="spellEnd"/>
+      <w:r>
+        <w:rPr>
+          <w:rFonts w:ascii="Arial" w:hAnsi="Arial" w:cs="Arial"/>
+          <w:color w:val="000000"/>
+          <w:lang w:val="pt-BR"/>
+        </w:rPr>
+        <w:t>, os resultados são apresentados em seguida.</w:t>
+      </w:r>
+    </w:p>
+    <w:p>
+      <w:pPr>
+        <w:pStyle w:val="PargrafodaLista"/>
+        <w:pBdr>
+          <w:top w:val="single" w:sz="4" w:space="1" w:color="009E9A"/>
+          <w:left w:val="single" w:sz="4" w:space="4" w:color="009E9A"/>
+          <w:bottom w:val="single" w:sz="4" w:space="0" w:color="009E9A"/>
+          <w:right w:val="single" w:sz="4" w:space="4" w:color="009E9A"/>
+        </w:pBdr>
+        <w:autoSpaceDE w:val="0"/>
+        <w:autoSpaceDN w:val="0"/>
+        <w:adjustRightInd w:val="0"/>
+        <w:spacing w:line="360" w:lineRule="auto"/>
+        <w:ind w:left="0"/>
+        <w:jc w:val="both"/>
+        <w:rPr>
+          <w:rFonts w:ascii="Arial" w:hAnsi="Arial" w:cs="Arial"/>
+          <w:color w:val="000000"/>
+          <w:lang w:val="pt-BR"/>
+        </w:rPr>
+      </w:pPr>
+      <w:r>
+        <w:rPr>
+          <w:rFonts w:ascii="Arial" w:hAnsi="Arial" w:cs="Arial"/>
+          <w:color w:val="000000"/>
+          <w:lang w:val="pt-BR"/>
+        </w:rPr>
+        <w:t>Nesse ponto do projeto foram utilizados:</w:t>
+      </w:r>
+    </w:p>
+    <w:p>
+      <w:pPr>
+        <w:pStyle w:val="PargrafodaLista"/>
+        <w:pBdr>
+          <w:top w:val="single" w:sz="4" w:space="1" w:color="009E9A"/>
+          <w:left w:val="single" w:sz="4" w:space="4" w:color="009E9A"/>
+          <w:bottom w:val="single" w:sz="4" w:space="0" w:color="009E9A"/>
+          <w:right w:val="single" w:sz="4" w:space="4" w:color="009E9A"/>
+        </w:pBdr>
+        <w:autoSpaceDE w:val="0"/>
+        <w:autoSpaceDN w:val="0"/>
+        <w:adjustRightInd w:val="0"/>
+        <w:spacing w:line="360" w:lineRule="auto"/>
+        <w:ind w:left="0"/>
+        <w:jc w:val="both"/>
+        <w:rPr>
+          <w:rFonts w:ascii="Arial" w:hAnsi="Arial" w:cs="Arial"/>
+          <w:color w:val="000000"/>
+          <w:lang w:val="pt-BR"/>
+        </w:rPr>
+      </w:pPr>
+      <w:r>
+        <w:rPr>
+          <w:rFonts w:ascii="Arial" w:hAnsi="Arial" w:cs="Arial"/>
+          <w:color w:val="000000"/>
+          <w:lang w:val="pt-BR"/>
+        </w:rPr>
+        <w:tab/>
+        <w:t>- NLTK para o agrupamento das palavras</w:t>
+      </w:r>
+    </w:p>
+    <w:p>
+      <w:pPr>
+        <w:pStyle w:val="PargrafodaLista"/>
+        <w:pBdr>
+          <w:top w:val="single" w:sz="4" w:space="1" w:color="009E9A"/>
+          <w:left w:val="single" w:sz="4" w:space="4" w:color="009E9A"/>
+          <w:bottom w:val="single" w:sz="4" w:space="0" w:color="009E9A"/>
+          <w:right w:val="single" w:sz="4" w:space="4" w:color="009E9A"/>
+        </w:pBdr>
+        <w:autoSpaceDE w:val="0"/>
+        <w:autoSpaceDN w:val="0"/>
+        <w:adjustRightInd w:val="0"/>
+        <w:spacing w:line="360" w:lineRule="auto"/>
+        <w:ind w:left="0"/>
+        <w:jc w:val="both"/>
+        <w:rPr>
+          <w:rFonts w:ascii="Arial" w:hAnsi="Arial" w:cs="Arial"/>
+          <w:color w:val="000000"/>
+          <w:lang w:val="pt-BR"/>
+        </w:rPr>
+      </w:pPr>
+      <w:r>
+        <w:rPr>
+          <w:rFonts w:ascii="Arial" w:hAnsi="Arial" w:cs="Arial"/>
+          <w:color w:val="000000"/>
+          <w:lang w:val="pt-BR"/>
+        </w:rPr>
+        <w:tab/>
+        <w:t>- RE para a utilização de expressões regulares</w:t>
+      </w:r>
+    </w:p>
+    <w:p>
+      <w:pPr>
+        <w:pStyle w:val="PargrafodaLista"/>
+        <w:pBdr>
+          <w:top w:val="single" w:sz="4" w:space="1" w:color="009E9A"/>
+          <w:left w:val="single" w:sz="4" w:space="4" w:color="009E9A"/>
+          <w:bottom w:val="single" w:sz="4" w:space="0" w:color="009E9A"/>
+          <w:right w:val="single" w:sz="4" w:space="4" w:color="009E9A"/>
+        </w:pBdr>
+        <w:autoSpaceDE w:val="0"/>
+        <w:autoSpaceDN w:val="0"/>
+        <w:adjustRightInd w:val="0"/>
+        <w:spacing w:line="360" w:lineRule="auto"/>
+        <w:ind w:left="0"/>
+        <w:jc w:val="both"/>
+        <w:rPr>
+          <w:rFonts w:ascii="Arial" w:hAnsi="Arial" w:cs="Arial"/>
+          <w:color w:val="000000"/>
+          <w:lang w:val="pt-BR"/>
+        </w:rPr>
+      </w:pPr>
+      <w:r>
+        <w:rPr>
+          <w:rFonts w:ascii="Arial" w:hAnsi="Arial" w:cs="Arial"/>
+          <w:color w:val="000000"/>
+          <w:lang w:val="pt-BR"/>
+        </w:rPr>
+        <w:tab/>
+        <w:t xml:space="preserve">- </w:t>
+      </w:r>
+      <w:proofErr w:type="spellStart"/>
+      <w:r>
+        <w:rPr>
+          <w:rFonts w:ascii="Arial" w:hAnsi="Arial" w:cs="Arial"/>
+          <w:color w:val="000000"/>
+          <w:lang w:val="pt-BR"/>
+        </w:rPr>
+        <w:t>SkLearn</w:t>
+      </w:r>
+      <w:proofErr w:type="spellEnd"/>
+      <w:r>
+        <w:rPr>
+          <w:rFonts w:ascii="Arial" w:hAnsi="Arial" w:cs="Arial"/>
+          <w:color w:val="000000"/>
+          <w:lang w:val="pt-BR"/>
+        </w:rPr>
+        <w:t xml:space="preserve"> que fornece bibliotecas para aprendizado de máquina, separação das bases de teste e treino, vetorização das palavras, cálculo dos resultados</w:t>
+      </w:r>
+    </w:p>
+    <w:p>
+      <w:pPr>
+        <w:pStyle w:val="PargrafodaLista"/>
+        <w:pBdr>
+          <w:top w:val="single" w:sz="4" w:space="1" w:color="009E9A"/>
+          <w:left w:val="single" w:sz="4" w:space="4" w:color="009E9A"/>
+          <w:bottom w:val="single" w:sz="4" w:space="0" w:color="009E9A"/>
+          <w:right w:val="single" w:sz="4" w:space="4" w:color="009E9A"/>
+        </w:pBdr>
+        <w:autoSpaceDE w:val="0"/>
+        <w:autoSpaceDN w:val="0"/>
+        <w:adjustRightInd w:val="0"/>
+        <w:spacing w:line="360" w:lineRule="auto"/>
+        <w:ind w:left="0"/>
+        <w:jc w:val="both"/>
+        <w:rPr>
+          <w:rFonts w:ascii="Arial" w:hAnsi="Arial" w:cs="Arial"/>
+          <w:color w:val="000000"/>
+          <w:lang w:val="pt-BR"/>
+        </w:rPr>
+      </w:pPr>
+      <w:r>
+        <w:rPr>
+          <w:rFonts w:ascii="Arial" w:hAnsi="Arial" w:cs="Arial"/>
+          <w:color w:val="000000"/>
+          <w:lang w:val="pt-BR"/>
+        </w:rPr>
+        <w:tab/>
+        <w:t xml:space="preserve">- Pandas para criação e utilização de </w:t>
+      </w:r>
+      <w:proofErr w:type="spellStart"/>
+      <w:r>
+        <w:rPr>
+          <w:rFonts w:ascii="Arial" w:hAnsi="Arial" w:cs="Arial"/>
+          <w:color w:val="000000"/>
+          <w:lang w:val="pt-BR"/>
+        </w:rPr>
+        <w:t>DataFrames</w:t>
+      </w:r>
+      <w:proofErr w:type="spellEnd"/>
+    </w:p>
+    <w:p>
+      <w:pPr>
+        <w:rPr>
+          <w:rFonts w:ascii="Arial" w:eastAsiaTheme="minorEastAsia" w:hAnsi="Arial" w:cs="Arial"/>
+          <w:color w:val="000000"/>
+          <w:lang w:eastAsia="en-US"/>
+        </w:rPr>
+      </w:pPr>
+      <w:r>
+        <w:rPr>
+          <w:rFonts w:ascii="Arial" w:hAnsi="Arial" w:cs="Arial"/>
+          <w:color w:val="000000"/>
+        </w:rPr>
+        <w:br w:type="page"/>
+      </w:r>
     </w:p>
     <w:p>
       <w:pPr>
@@ -6822,6 +9729,7 @@
           <w:rFonts w:ascii="Arial" w:hAnsi="Arial" w:cs="Arial"/>
           <w:color w:val="000000"/>
         </w:rPr>
+        <w:lastRenderedPageBreak/>
         <w:t>Fase de a</w:t>
       </w:r>
       <w:r>
@@ -6959,78 +9867,1010 @@
           <w:rFonts w:ascii="Arial" w:hAnsi="Arial" w:cs="Arial"/>
         </w:rPr>
       </w:pPr>
-    </w:p>
-    <w:p>
-      <w:pPr>
-        <w:pBdr>
-          <w:top w:val="single" w:sz="4" w:space="1" w:color="009E9A"/>
-          <w:left w:val="single" w:sz="4" w:space="4" w:color="009E9A"/>
-          <w:bottom w:val="single" w:sz="4" w:space="1" w:color="009E9A"/>
-          <w:right w:val="single" w:sz="4" w:space="4" w:color="009E9A"/>
-        </w:pBdr>
-        <w:autoSpaceDE w:val="0"/>
-        <w:autoSpaceDN w:val="0"/>
-        <w:adjustRightInd w:val="0"/>
-        <w:spacing w:line="360" w:lineRule="auto"/>
-        <w:jc w:val="both"/>
-        <w:rPr>
-          <w:rFonts w:ascii="Arial" w:hAnsi="Arial" w:cs="Arial"/>
-        </w:rPr>
-      </w:pPr>
-    </w:p>
-    <w:p>
-      <w:pPr>
-        <w:pBdr>
-          <w:top w:val="single" w:sz="4" w:space="1" w:color="009E9A"/>
-          <w:left w:val="single" w:sz="4" w:space="4" w:color="009E9A"/>
-          <w:bottom w:val="single" w:sz="4" w:space="1" w:color="009E9A"/>
-          <w:right w:val="single" w:sz="4" w:space="4" w:color="009E9A"/>
-        </w:pBdr>
-        <w:autoSpaceDE w:val="0"/>
-        <w:autoSpaceDN w:val="0"/>
-        <w:adjustRightInd w:val="0"/>
-        <w:spacing w:line="360" w:lineRule="auto"/>
-        <w:jc w:val="both"/>
-        <w:rPr>
-          <w:rFonts w:ascii="Arial" w:hAnsi="Arial" w:cs="Arial"/>
-        </w:rPr>
-      </w:pPr>
-    </w:p>
-    <w:p>
-      <w:pPr>
-        <w:pBdr>
-          <w:top w:val="single" w:sz="4" w:space="1" w:color="009E9A"/>
-          <w:left w:val="single" w:sz="4" w:space="4" w:color="009E9A"/>
-          <w:bottom w:val="single" w:sz="4" w:space="1" w:color="009E9A"/>
-          <w:right w:val="single" w:sz="4" w:space="4" w:color="009E9A"/>
-        </w:pBdr>
-        <w:autoSpaceDE w:val="0"/>
-        <w:autoSpaceDN w:val="0"/>
-        <w:adjustRightInd w:val="0"/>
-        <w:spacing w:line="360" w:lineRule="auto"/>
-        <w:jc w:val="both"/>
-        <w:rPr>
-          <w:rFonts w:ascii="Arial" w:hAnsi="Arial" w:cs="Arial"/>
-        </w:rPr>
-      </w:pPr>
-    </w:p>
-    <w:p>
-      <w:pPr>
-        <w:pBdr>
-          <w:top w:val="single" w:sz="4" w:space="1" w:color="009E9A"/>
-          <w:left w:val="single" w:sz="4" w:space="4" w:color="009E9A"/>
-          <w:bottom w:val="single" w:sz="4" w:space="1" w:color="009E9A"/>
-          <w:right w:val="single" w:sz="4" w:space="4" w:color="009E9A"/>
-        </w:pBdr>
-        <w:autoSpaceDE w:val="0"/>
-        <w:autoSpaceDN w:val="0"/>
-        <w:adjustRightInd w:val="0"/>
-        <w:spacing w:line="360" w:lineRule="auto"/>
-        <w:jc w:val="both"/>
-        <w:rPr>
-          <w:rFonts w:ascii="Arial" w:hAnsi="Arial" w:cs="Arial"/>
-        </w:rPr>
-      </w:pPr>
+      <w:r>
+        <w:rPr>
+          <w:rFonts w:ascii="Arial" w:hAnsi="Arial" w:cs="Arial"/>
+        </w:rPr>
+        <w:t xml:space="preserve">Na fase de armazenamento do projeto, foi utilizado o </w:t>
+      </w:r>
+      <w:proofErr w:type="spellStart"/>
+      <w:r>
+        <w:rPr>
+          <w:rFonts w:ascii="Arial" w:hAnsi="Arial" w:cs="Arial"/>
+        </w:rPr>
+        <w:t>MongoDB</w:t>
+      </w:r>
+      <w:proofErr w:type="spellEnd"/>
+      <w:r>
+        <w:rPr>
+          <w:rFonts w:ascii="Arial" w:hAnsi="Arial" w:cs="Arial"/>
+        </w:rPr>
+        <w:t>. Essa escolha foi devido a facilidade com o trabalho em objetos JSON, que são bem similares a estrutura de árvore do HTML que é coletado durante no início do projeto.</w:t>
+      </w:r>
+    </w:p>
+    <w:p>
+      <w:pPr>
+        <w:pBdr>
+          <w:top w:val="single" w:sz="4" w:space="1" w:color="009E9A"/>
+          <w:left w:val="single" w:sz="4" w:space="4" w:color="009E9A"/>
+          <w:bottom w:val="single" w:sz="4" w:space="1" w:color="009E9A"/>
+          <w:right w:val="single" w:sz="4" w:space="4" w:color="009E9A"/>
+        </w:pBdr>
+        <w:autoSpaceDE w:val="0"/>
+        <w:autoSpaceDN w:val="0"/>
+        <w:adjustRightInd w:val="0"/>
+        <w:spacing w:line="360" w:lineRule="auto"/>
+        <w:jc w:val="both"/>
+        <w:rPr>
+          <w:rFonts w:ascii="Arial" w:hAnsi="Arial" w:cs="Arial"/>
+        </w:rPr>
+      </w:pPr>
+      <w:r>
+        <w:rPr>
+          <w:rFonts w:ascii="Arial" w:hAnsi="Arial" w:cs="Arial"/>
+        </w:rPr>
+        <w:t xml:space="preserve">Foi realizada a instalação do </w:t>
+      </w:r>
+      <w:proofErr w:type="spellStart"/>
+      <w:r>
+        <w:rPr>
+          <w:rFonts w:ascii="Arial" w:hAnsi="Arial" w:cs="Arial"/>
+        </w:rPr>
+        <w:t>MongoDB</w:t>
+      </w:r>
+      <w:proofErr w:type="spellEnd"/>
+      <w:r>
+        <w:rPr>
+          <w:rFonts w:ascii="Arial" w:hAnsi="Arial" w:cs="Arial"/>
+        </w:rPr>
+        <w:t xml:space="preserve"> no Windows, sistema hospedeiro do computador. Para as configurações iniciais, foi necessária a criação do caminho de pastas C:\data\db\. Este é o diretório padrão que a instalação do </w:t>
+      </w:r>
+      <w:proofErr w:type="spellStart"/>
+      <w:r>
+        <w:rPr>
+          <w:rFonts w:ascii="Arial" w:hAnsi="Arial" w:cs="Arial"/>
+        </w:rPr>
+        <w:t>MongoDB</w:t>
+      </w:r>
+      <w:proofErr w:type="spellEnd"/>
+      <w:r>
+        <w:rPr>
+          <w:rFonts w:ascii="Arial" w:hAnsi="Arial" w:cs="Arial"/>
+        </w:rPr>
+        <w:t xml:space="preserve"> no Windows espera para salva os dados da estrutura de armazenamento:</w:t>
+      </w:r>
+    </w:p>
+    <w:p>
+      <w:pPr>
+        <w:pBdr>
+          <w:top w:val="single" w:sz="4" w:space="1" w:color="009E9A"/>
+          <w:left w:val="single" w:sz="4" w:space="4" w:color="009E9A"/>
+          <w:bottom w:val="single" w:sz="4" w:space="1" w:color="009E9A"/>
+          <w:right w:val="single" w:sz="4" w:space="4" w:color="009E9A"/>
+        </w:pBdr>
+        <w:autoSpaceDE w:val="0"/>
+        <w:autoSpaceDN w:val="0"/>
+        <w:adjustRightInd w:val="0"/>
+        <w:spacing w:line="360" w:lineRule="auto"/>
+        <w:jc w:val="both"/>
+        <w:rPr>
+          <w:rFonts w:ascii="Arial" w:hAnsi="Arial" w:cs="Arial"/>
+        </w:rPr>
+      </w:pPr>
+      <w:r>
+        <w:rPr>
+          <w:noProof/>
+          <w:lang w:val="en-US" w:eastAsia="en-US"/>
+        </w:rPr>
+        <w:drawing>
+          <wp:inline distT="0" distB="0" distL="0" distR="0" wp14:anchorId="00E79335" wp14:editId="3551B0A9">
+            <wp:extent cx="6010275" cy="4202170"/>
+            <wp:effectExtent l="0" t="0" r="0" b="8255"/>
+            <wp:docPr id="20" name="Imagem 20"/>
+            <wp:cNvGraphicFramePr>
+              <a:graphicFrameLocks xmlns:a="http://schemas.openxmlformats.org/drawingml/2006/main" noChangeAspect="1"/>
+            </wp:cNvGraphicFramePr>
+            <a:graphic xmlns:a="http://schemas.openxmlformats.org/drawingml/2006/main">
+              <a:graphicData uri="http://schemas.openxmlformats.org/drawingml/2006/picture">
+                <pic:pic xmlns:pic="http://schemas.openxmlformats.org/drawingml/2006/picture">
+                  <pic:nvPicPr>
+                    <pic:cNvPr id="1" name=""/>
+                    <pic:cNvPicPr/>
+                  </pic:nvPicPr>
+                  <pic:blipFill rotWithShape="1">
+                    <a:blip r:embed="rId19"/>
+                    <a:srcRect t="6644" r="44122" b="23865"/>
+                    <a:stretch/>
+                  </pic:blipFill>
+                  <pic:spPr bwMode="auto">
+                    <a:xfrm>
+                      <a:off x="0" y="0"/>
+                      <a:ext cx="6024177" cy="4211890"/>
+                    </a:xfrm>
+                    <a:prstGeom prst="rect">
+                      <a:avLst/>
+                    </a:prstGeom>
+                    <a:ln>
+                      <a:noFill/>
+                    </a:ln>
+                    <a:extLst>
+                      <a:ext uri="{53640926-AAD7-44D8-BBD7-CCE9431645EC}">
+                        <a14:shadowObscured xmlns:a14="http://schemas.microsoft.com/office/drawing/2010/main"/>
+                      </a:ext>
+                    </a:extLst>
+                  </pic:spPr>
+                </pic:pic>
+              </a:graphicData>
+            </a:graphic>
+          </wp:inline>
+        </w:drawing>
+      </w:r>
+    </w:p>
+    <w:p>
+      <w:pPr>
+        <w:pBdr>
+          <w:top w:val="single" w:sz="4" w:space="1" w:color="009E9A"/>
+          <w:left w:val="single" w:sz="4" w:space="4" w:color="009E9A"/>
+          <w:bottom w:val="single" w:sz="4" w:space="1" w:color="009E9A"/>
+          <w:right w:val="single" w:sz="4" w:space="4" w:color="009E9A"/>
+        </w:pBdr>
+        <w:autoSpaceDE w:val="0"/>
+        <w:autoSpaceDN w:val="0"/>
+        <w:adjustRightInd w:val="0"/>
+        <w:spacing w:line="360" w:lineRule="auto"/>
+        <w:jc w:val="both"/>
+        <w:rPr>
+          <w:rFonts w:ascii="Arial" w:hAnsi="Arial" w:cs="Arial"/>
+        </w:rPr>
+      </w:pPr>
+      <w:r>
+        <w:rPr>
+          <w:rFonts w:ascii="Arial" w:hAnsi="Arial" w:cs="Arial"/>
+        </w:rPr>
+        <w:t xml:space="preserve">Com o </w:t>
+      </w:r>
+      <w:proofErr w:type="spellStart"/>
+      <w:r>
+        <w:rPr>
+          <w:rFonts w:ascii="Arial" w:hAnsi="Arial" w:cs="Arial"/>
+        </w:rPr>
+        <w:t>MongoDB</w:t>
+      </w:r>
+      <w:proofErr w:type="spellEnd"/>
+      <w:r>
+        <w:rPr>
+          <w:rFonts w:ascii="Arial" w:hAnsi="Arial" w:cs="Arial"/>
+        </w:rPr>
+        <w:t xml:space="preserve"> instalado e o caminho de </w:t>
+      </w:r>
+      <w:r>
+        <w:rPr>
+          <w:rFonts w:ascii="Arial" w:hAnsi="Arial" w:cs="Arial"/>
+        </w:rPr>
+        <w:t>pasta já estruturado, é feita a inicialização do através da execução do arquivo mongod.exe, que instancia o Banco de Dados e permite acesso através do local host, na porta padrão 27017, conforme imagem na inicialização abaixo:</w:t>
+      </w:r>
+    </w:p>
+    <w:p>
+      <w:pPr>
+        <w:pBdr>
+          <w:top w:val="single" w:sz="4" w:space="1" w:color="009E9A"/>
+          <w:left w:val="single" w:sz="4" w:space="4" w:color="009E9A"/>
+          <w:bottom w:val="single" w:sz="4" w:space="1" w:color="009E9A"/>
+          <w:right w:val="single" w:sz="4" w:space="4" w:color="009E9A"/>
+        </w:pBdr>
+        <w:autoSpaceDE w:val="0"/>
+        <w:autoSpaceDN w:val="0"/>
+        <w:adjustRightInd w:val="0"/>
+        <w:spacing w:line="360" w:lineRule="auto"/>
+        <w:jc w:val="both"/>
+        <w:rPr>
+          <w:rFonts w:ascii="Arial" w:hAnsi="Arial" w:cs="Arial"/>
+        </w:rPr>
+      </w:pPr>
+      <w:r>
+        <w:rPr>
+          <w:noProof/>
+          <w:lang w:val="en-US" w:eastAsia="en-US"/>
+        </w:rPr>
+        <w:lastRenderedPageBreak/>
+        <w:drawing>
+          <wp:inline distT="0" distB="0" distL="0" distR="0" wp14:anchorId="40DA08C1" wp14:editId="20F23EF4">
+            <wp:extent cx="6066851" cy="4791075"/>
+            <wp:effectExtent l="0" t="0" r="0" b="0"/>
+            <wp:docPr id="21" name="Imagem 21"/>
+            <wp:cNvGraphicFramePr>
+              <a:graphicFrameLocks xmlns:a="http://schemas.openxmlformats.org/drawingml/2006/main" noChangeAspect="1"/>
+            </wp:cNvGraphicFramePr>
+            <a:graphic xmlns:a="http://schemas.openxmlformats.org/drawingml/2006/main">
+              <a:graphicData uri="http://schemas.openxmlformats.org/drawingml/2006/picture">
+                <pic:pic xmlns:pic="http://schemas.openxmlformats.org/drawingml/2006/picture">
+                  <pic:nvPicPr>
+                    <pic:cNvPr id="1" name=""/>
+                    <pic:cNvPicPr/>
+                  </pic:nvPicPr>
+                  <pic:blipFill rotWithShape="1">
+                    <a:blip r:embed="rId20"/>
+                    <a:srcRect l="13541" r="35094" b="27850"/>
+                    <a:stretch/>
+                  </pic:blipFill>
+                  <pic:spPr bwMode="auto">
+                    <a:xfrm>
+                      <a:off x="0" y="0"/>
+                      <a:ext cx="6076348" cy="4798575"/>
+                    </a:xfrm>
+                    <a:prstGeom prst="rect">
+                      <a:avLst/>
+                    </a:prstGeom>
+                    <a:ln>
+                      <a:noFill/>
+                    </a:ln>
+                    <a:extLst>
+                      <a:ext uri="{53640926-AAD7-44D8-BBD7-CCE9431645EC}">
+                        <a14:shadowObscured xmlns:a14="http://schemas.microsoft.com/office/drawing/2010/main"/>
+                      </a:ext>
+                    </a:extLst>
+                  </pic:spPr>
+                </pic:pic>
+              </a:graphicData>
+            </a:graphic>
+          </wp:inline>
+        </w:drawing>
+      </w:r>
+    </w:p>
+    <w:p>
+      <w:pPr>
+        <w:pBdr>
+          <w:top w:val="single" w:sz="4" w:space="1" w:color="009E9A"/>
+          <w:left w:val="single" w:sz="4" w:space="4" w:color="009E9A"/>
+          <w:bottom w:val="single" w:sz="4" w:space="1" w:color="009E9A"/>
+          <w:right w:val="single" w:sz="4" w:space="4" w:color="009E9A"/>
+        </w:pBdr>
+        <w:autoSpaceDE w:val="0"/>
+        <w:autoSpaceDN w:val="0"/>
+        <w:adjustRightInd w:val="0"/>
+        <w:spacing w:line="360" w:lineRule="auto"/>
+        <w:jc w:val="both"/>
+        <w:rPr>
+          <w:rFonts w:ascii="Arial" w:hAnsi="Arial" w:cs="Arial"/>
+        </w:rPr>
+      </w:pPr>
+      <w:r>
+        <w:rPr>
+          <w:rFonts w:ascii="Arial" w:hAnsi="Arial" w:cs="Arial"/>
+        </w:rPr>
+        <w:t xml:space="preserve">O Mongo Shell pode ser acessado através do executável mongo na pasta padrão de instalação, ele dá acesso ao um ambiente similar ao das demais ferramentas de banco de dados, onde pode-se executar comandos de busca, inserção, exclusão, </w:t>
+      </w:r>
+      <w:proofErr w:type="spellStart"/>
+      <w:r>
+        <w:rPr>
+          <w:rFonts w:ascii="Arial" w:hAnsi="Arial" w:cs="Arial"/>
+        </w:rPr>
+        <w:t>etc</w:t>
+      </w:r>
+      <w:proofErr w:type="spellEnd"/>
+      <w:r>
+        <w:rPr>
+          <w:rFonts w:ascii="Arial" w:hAnsi="Arial" w:cs="Arial"/>
+        </w:rPr>
+        <w:t>:</w:t>
+      </w:r>
+    </w:p>
+    <w:p>
+      <w:pPr>
+        <w:pBdr>
+          <w:top w:val="single" w:sz="4" w:space="1" w:color="009E9A"/>
+          <w:left w:val="single" w:sz="4" w:space="4" w:color="009E9A"/>
+          <w:bottom w:val="single" w:sz="4" w:space="1" w:color="009E9A"/>
+          <w:right w:val="single" w:sz="4" w:space="4" w:color="009E9A"/>
+        </w:pBdr>
+        <w:autoSpaceDE w:val="0"/>
+        <w:autoSpaceDN w:val="0"/>
+        <w:adjustRightInd w:val="0"/>
+        <w:spacing w:line="360" w:lineRule="auto"/>
+        <w:jc w:val="both"/>
+        <w:rPr>
+          <w:rFonts w:ascii="Arial" w:hAnsi="Arial" w:cs="Arial"/>
+        </w:rPr>
+      </w:pPr>
+      <w:r>
+        <w:rPr>
+          <w:noProof/>
+          <w:lang w:val="en-US" w:eastAsia="en-US"/>
+        </w:rPr>
+        <w:drawing>
+          <wp:inline distT="0" distB="0" distL="0" distR="0" wp14:anchorId="336D0045" wp14:editId="3CCBBBBF">
+            <wp:extent cx="6010275" cy="3283965"/>
+            <wp:effectExtent l="0" t="0" r="0" b="0"/>
+            <wp:docPr id="22" name="Imagem 22"/>
+            <wp:cNvGraphicFramePr>
+              <a:graphicFrameLocks xmlns:a="http://schemas.openxmlformats.org/drawingml/2006/main" noChangeAspect="1"/>
+            </wp:cNvGraphicFramePr>
+            <a:graphic xmlns:a="http://schemas.openxmlformats.org/drawingml/2006/main">
+              <a:graphicData uri="http://schemas.openxmlformats.org/drawingml/2006/picture">
+                <pic:pic xmlns:pic="http://schemas.openxmlformats.org/drawingml/2006/picture">
+                  <pic:nvPicPr>
+                    <pic:cNvPr id="1" name=""/>
+                    <pic:cNvPicPr/>
+                  </pic:nvPicPr>
+                  <pic:blipFill rotWithShape="1">
+                    <a:blip r:embed="rId21"/>
+                    <a:srcRect r="39608" b="41307"/>
+                    <a:stretch/>
+                  </pic:blipFill>
+                  <pic:spPr bwMode="auto">
+                    <a:xfrm>
+                      <a:off x="0" y="0"/>
+                      <a:ext cx="6022264" cy="3290516"/>
+                    </a:xfrm>
+                    <a:prstGeom prst="rect">
+                      <a:avLst/>
+                    </a:prstGeom>
+                    <a:ln>
+                      <a:noFill/>
+                    </a:ln>
+                    <a:extLst>
+                      <a:ext uri="{53640926-AAD7-44D8-BBD7-CCE9431645EC}">
+                        <a14:shadowObscured xmlns:a14="http://schemas.microsoft.com/office/drawing/2010/main"/>
+                      </a:ext>
+                    </a:extLst>
+                  </pic:spPr>
+                </pic:pic>
+              </a:graphicData>
+            </a:graphic>
+          </wp:inline>
+        </w:drawing>
+      </w:r>
+    </w:p>
+    <w:p>
+      <w:pPr>
+        <w:pBdr>
+          <w:top w:val="single" w:sz="4" w:space="1" w:color="009E9A"/>
+          <w:left w:val="single" w:sz="4" w:space="4" w:color="009E9A"/>
+          <w:bottom w:val="single" w:sz="4" w:space="1" w:color="009E9A"/>
+          <w:right w:val="single" w:sz="4" w:space="4" w:color="009E9A"/>
+        </w:pBdr>
+        <w:autoSpaceDE w:val="0"/>
+        <w:autoSpaceDN w:val="0"/>
+        <w:adjustRightInd w:val="0"/>
+        <w:spacing w:line="360" w:lineRule="auto"/>
+        <w:jc w:val="both"/>
+        <w:rPr>
+          <w:rFonts w:ascii="Arial" w:hAnsi="Arial" w:cs="Arial"/>
+        </w:rPr>
+      </w:pPr>
+      <w:r>
+        <w:rPr>
+          <w:rFonts w:ascii="Arial" w:hAnsi="Arial" w:cs="Arial"/>
+        </w:rPr>
+        <w:lastRenderedPageBreak/>
+        <w:t>No cenário proposto foram criadas duas coleções, uma com as licitações sem classificação e uma com as licitações classificadas.</w:t>
+      </w:r>
+    </w:p>
+    <w:p>
+      <w:pPr>
+        <w:pBdr>
+          <w:top w:val="single" w:sz="4" w:space="1" w:color="009E9A"/>
+          <w:left w:val="single" w:sz="4" w:space="4" w:color="009E9A"/>
+          <w:bottom w:val="single" w:sz="4" w:space="1" w:color="009E9A"/>
+          <w:right w:val="single" w:sz="4" w:space="4" w:color="009E9A"/>
+        </w:pBdr>
+        <w:autoSpaceDE w:val="0"/>
+        <w:autoSpaceDN w:val="0"/>
+        <w:adjustRightInd w:val="0"/>
+        <w:spacing w:line="360" w:lineRule="auto"/>
+        <w:jc w:val="both"/>
+        <w:rPr>
+          <w:rFonts w:ascii="Arial" w:hAnsi="Arial" w:cs="Arial"/>
+        </w:rPr>
+      </w:pPr>
+      <w:r>
+        <w:rPr>
+          <w:rFonts w:ascii="Arial" w:hAnsi="Arial" w:cs="Arial"/>
+        </w:rPr>
+        <w:t>Dentro da aplicação, foi criada uma cama de persistência conforme imagem abaixo:</w:t>
+      </w:r>
+    </w:p>
+    <w:p>
+      <w:pPr>
+        <w:pBdr>
+          <w:top w:val="single" w:sz="4" w:space="1" w:color="009E9A"/>
+          <w:left w:val="single" w:sz="4" w:space="4" w:color="009E9A"/>
+          <w:bottom w:val="single" w:sz="4" w:space="1" w:color="009E9A"/>
+          <w:right w:val="single" w:sz="4" w:space="4" w:color="009E9A"/>
+        </w:pBdr>
+        <w:autoSpaceDE w:val="0"/>
+        <w:autoSpaceDN w:val="0"/>
+        <w:adjustRightInd w:val="0"/>
+        <w:spacing w:line="360" w:lineRule="auto"/>
+        <w:jc w:val="both"/>
+        <w:rPr>
+          <w:rFonts w:ascii="Arial" w:hAnsi="Arial" w:cs="Arial"/>
+        </w:rPr>
+      </w:pPr>
+      <w:r>
+        <w:rPr>
+          <w:noProof/>
+          <w:lang w:val="en-US" w:eastAsia="en-US"/>
+        </w:rPr>
+        <w:drawing>
+          <wp:inline distT="0" distB="0" distL="0" distR="0" wp14:anchorId="469E9BB3" wp14:editId="64500381">
+            <wp:extent cx="6000750" cy="5935524"/>
+            <wp:effectExtent l="0" t="0" r="0" b="8255"/>
+            <wp:docPr id="23" name="Imagem 23"/>
+            <wp:cNvGraphicFramePr>
+              <a:graphicFrameLocks xmlns:a="http://schemas.openxmlformats.org/drawingml/2006/main" noChangeAspect="1"/>
+            </wp:cNvGraphicFramePr>
+            <a:graphic xmlns:a="http://schemas.openxmlformats.org/drawingml/2006/main">
+              <a:graphicData uri="http://schemas.openxmlformats.org/drawingml/2006/picture">
+                <pic:pic xmlns:pic="http://schemas.openxmlformats.org/drawingml/2006/picture">
+                  <pic:nvPicPr>
+                    <pic:cNvPr id="1" name=""/>
+                    <pic:cNvPicPr/>
+                  </pic:nvPicPr>
+                  <pic:blipFill rotWithShape="1">
+                    <a:blip r:embed="rId22"/>
+                    <a:srcRect l="30196" t="12182" r="41164" b="37430"/>
+                    <a:stretch/>
+                  </pic:blipFill>
+                  <pic:spPr bwMode="auto">
+                    <a:xfrm>
+                      <a:off x="0" y="0"/>
+                      <a:ext cx="6023265" cy="5957795"/>
+                    </a:xfrm>
+                    <a:prstGeom prst="rect">
+                      <a:avLst/>
+                    </a:prstGeom>
+                    <a:ln>
+                      <a:noFill/>
+                    </a:ln>
+                    <a:extLst>
+                      <a:ext uri="{53640926-AAD7-44D8-BBD7-CCE9431645EC}">
+                        <a14:shadowObscured xmlns:a14="http://schemas.microsoft.com/office/drawing/2010/main"/>
+                      </a:ext>
+                    </a:extLst>
+                  </pic:spPr>
+                </pic:pic>
+              </a:graphicData>
+            </a:graphic>
+          </wp:inline>
+        </w:drawing>
+      </w:r>
+    </w:p>
+    <w:p>
+      <w:pPr>
+        <w:pBdr>
+          <w:top w:val="single" w:sz="4" w:space="1" w:color="009E9A"/>
+          <w:left w:val="single" w:sz="4" w:space="4" w:color="009E9A"/>
+          <w:bottom w:val="single" w:sz="4" w:space="1" w:color="009E9A"/>
+          <w:right w:val="single" w:sz="4" w:space="4" w:color="009E9A"/>
+        </w:pBdr>
+        <w:autoSpaceDE w:val="0"/>
+        <w:autoSpaceDN w:val="0"/>
+        <w:adjustRightInd w:val="0"/>
+        <w:spacing w:line="360" w:lineRule="auto"/>
+        <w:jc w:val="both"/>
+        <w:rPr>
+          <w:rFonts w:ascii="Arial" w:hAnsi="Arial" w:cs="Arial"/>
+        </w:rPr>
+      </w:pPr>
+      <w:r>
+        <w:rPr>
+          <w:noProof/>
+          <w:lang w:val="en-US" w:eastAsia="en-US"/>
+        </w:rPr>
+        <w:drawing>
+          <wp:inline distT="0" distB="0" distL="0" distR="0" wp14:anchorId="0CDF9CFA" wp14:editId="5466185B">
+            <wp:extent cx="6000750" cy="1277579"/>
+            <wp:effectExtent l="0" t="0" r="0" b="0"/>
+            <wp:docPr id="24" name="Imagem 24"/>
+            <wp:cNvGraphicFramePr>
+              <a:graphicFrameLocks xmlns:a="http://schemas.openxmlformats.org/drawingml/2006/main" noChangeAspect="1"/>
+            </wp:cNvGraphicFramePr>
+            <a:graphic xmlns:a="http://schemas.openxmlformats.org/drawingml/2006/main">
+              <a:graphicData uri="http://schemas.openxmlformats.org/drawingml/2006/picture">
+                <pic:pic xmlns:pic="http://schemas.openxmlformats.org/drawingml/2006/picture">
+                  <pic:nvPicPr>
+                    <pic:cNvPr id="1" name=""/>
+                    <pic:cNvPicPr/>
+                  </pic:nvPicPr>
+                  <pic:blipFill rotWithShape="1">
+                    <a:blip r:embed="rId23"/>
+                    <a:srcRect l="30663" t="38760" r="45211" b="52104"/>
+                    <a:stretch/>
+                  </pic:blipFill>
+                  <pic:spPr bwMode="auto">
+                    <a:xfrm>
+                      <a:off x="0" y="0"/>
+                      <a:ext cx="6040900" cy="1286127"/>
+                    </a:xfrm>
+                    <a:prstGeom prst="rect">
+                      <a:avLst/>
+                    </a:prstGeom>
+                    <a:ln>
+                      <a:noFill/>
+                    </a:ln>
+                    <a:extLst>
+                      <a:ext uri="{53640926-AAD7-44D8-BBD7-CCE9431645EC}">
+                        <a14:shadowObscured xmlns:a14="http://schemas.microsoft.com/office/drawing/2010/main"/>
+                      </a:ext>
+                    </a:extLst>
+                  </pic:spPr>
+                </pic:pic>
+              </a:graphicData>
+            </a:graphic>
+          </wp:inline>
+        </w:drawing>
+      </w:r>
+    </w:p>
+    <w:p>
+      <w:pPr>
+        <w:pBdr>
+          <w:top w:val="single" w:sz="4" w:space="1" w:color="009E9A"/>
+          <w:left w:val="single" w:sz="4" w:space="4" w:color="009E9A"/>
+          <w:bottom w:val="single" w:sz="4" w:space="1" w:color="009E9A"/>
+          <w:right w:val="single" w:sz="4" w:space="4" w:color="009E9A"/>
+        </w:pBdr>
+        <w:autoSpaceDE w:val="0"/>
+        <w:autoSpaceDN w:val="0"/>
+        <w:adjustRightInd w:val="0"/>
+        <w:spacing w:line="360" w:lineRule="auto"/>
+        <w:jc w:val="both"/>
+        <w:rPr>
+          <w:rFonts w:ascii="Arial" w:hAnsi="Arial" w:cs="Arial"/>
+        </w:rPr>
+      </w:pPr>
+      <w:r>
+        <w:rPr>
+          <w:rFonts w:ascii="Arial" w:hAnsi="Arial" w:cs="Arial"/>
+        </w:rPr>
+        <w:t>Acima podemos ver as funções:</w:t>
+      </w:r>
+    </w:p>
+    <w:p>
+      <w:pPr>
+        <w:pBdr>
+          <w:top w:val="single" w:sz="4" w:space="1" w:color="009E9A"/>
+          <w:left w:val="single" w:sz="4" w:space="4" w:color="009E9A"/>
+          <w:bottom w:val="single" w:sz="4" w:space="1" w:color="009E9A"/>
+          <w:right w:val="single" w:sz="4" w:space="4" w:color="009E9A"/>
+        </w:pBdr>
+        <w:autoSpaceDE w:val="0"/>
+        <w:autoSpaceDN w:val="0"/>
+        <w:adjustRightInd w:val="0"/>
+        <w:spacing w:line="360" w:lineRule="auto"/>
+        <w:jc w:val="both"/>
+        <w:rPr>
+          <w:rFonts w:ascii="Arial" w:hAnsi="Arial" w:cs="Arial"/>
+        </w:rPr>
+      </w:pPr>
+      <w:r>
+        <w:rPr>
+          <w:rFonts w:ascii="Arial" w:hAnsi="Arial" w:cs="Arial"/>
+        </w:rPr>
+        <w:tab/>
+        <w:t xml:space="preserve">- </w:t>
+      </w:r>
+      <w:proofErr w:type="spellStart"/>
+      <w:r>
+        <w:rPr>
+          <w:rFonts w:ascii="Arial" w:hAnsi="Arial" w:cs="Arial"/>
+        </w:rPr>
+        <w:t>cliente_start</w:t>
+      </w:r>
+      <w:proofErr w:type="spellEnd"/>
+      <w:r>
+        <w:rPr>
+          <w:rFonts w:ascii="Arial" w:hAnsi="Arial" w:cs="Arial"/>
+        </w:rPr>
+        <w:t>(): aponta para o caminho do banco de dados e faz a conexão ao mesmo</w:t>
+      </w:r>
+    </w:p>
+    <w:p>
+      <w:pPr>
+        <w:pBdr>
+          <w:top w:val="single" w:sz="4" w:space="1" w:color="009E9A"/>
+          <w:left w:val="single" w:sz="4" w:space="4" w:color="009E9A"/>
+          <w:bottom w:val="single" w:sz="4" w:space="1" w:color="009E9A"/>
+          <w:right w:val="single" w:sz="4" w:space="4" w:color="009E9A"/>
+        </w:pBdr>
+        <w:autoSpaceDE w:val="0"/>
+        <w:autoSpaceDN w:val="0"/>
+        <w:adjustRightInd w:val="0"/>
+        <w:spacing w:line="360" w:lineRule="auto"/>
+        <w:jc w:val="both"/>
+        <w:rPr>
+          <w:rFonts w:ascii="Arial" w:hAnsi="Arial" w:cs="Arial"/>
+        </w:rPr>
+      </w:pPr>
+      <w:r>
+        <w:rPr>
+          <w:rFonts w:ascii="Arial" w:hAnsi="Arial" w:cs="Arial"/>
+        </w:rPr>
+        <w:lastRenderedPageBreak/>
+        <w:tab/>
+        <w:t xml:space="preserve">- </w:t>
+      </w:r>
+      <w:proofErr w:type="spellStart"/>
+      <w:r>
+        <w:rPr>
+          <w:rFonts w:ascii="Arial" w:hAnsi="Arial" w:cs="Arial"/>
+        </w:rPr>
+        <w:t>database_start</w:t>
+      </w:r>
+      <w:proofErr w:type="spellEnd"/>
+      <w:r>
+        <w:rPr>
+          <w:rFonts w:ascii="Arial" w:hAnsi="Arial" w:cs="Arial"/>
+        </w:rPr>
+        <w:t>(</w:t>
+      </w:r>
+      <w:proofErr w:type="spellStart"/>
+      <w:r>
+        <w:rPr>
+          <w:rFonts w:ascii="Arial" w:hAnsi="Arial" w:cs="Arial"/>
+        </w:rPr>
+        <w:t>db_name</w:t>
+      </w:r>
+      <w:proofErr w:type="spellEnd"/>
+      <w:r>
+        <w:rPr>
+          <w:rFonts w:ascii="Arial" w:hAnsi="Arial" w:cs="Arial"/>
+        </w:rPr>
+        <w:t>): instancia um banco de dados de acordo com o nome recebido</w:t>
+      </w:r>
+    </w:p>
+    <w:p>
+      <w:pPr>
+        <w:pBdr>
+          <w:top w:val="single" w:sz="4" w:space="1" w:color="009E9A"/>
+          <w:left w:val="single" w:sz="4" w:space="4" w:color="009E9A"/>
+          <w:bottom w:val="single" w:sz="4" w:space="1" w:color="009E9A"/>
+          <w:right w:val="single" w:sz="4" w:space="4" w:color="009E9A"/>
+        </w:pBdr>
+        <w:autoSpaceDE w:val="0"/>
+        <w:autoSpaceDN w:val="0"/>
+        <w:adjustRightInd w:val="0"/>
+        <w:spacing w:line="360" w:lineRule="auto"/>
+        <w:jc w:val="both"/>
+        <w:rPr>
+          <w:rFonts w:ascii="Arial" w:hAnsi="Arial" w:cs="Arial"/>
+        </w:rPr>
+      </w:pPr>
+      <w:r>
+        <w:rPr>
+          <w:rFonts w:ascii="Arial" w:hAnsi="Arial" w:cs="Arial"/>
+        </w:rPr>
+        <w:tab/>
+        <w:t xml:space="preserve">- </w:t>
+      </w:r>
+      <w:proofErr w:type="spellStart"/>
+      <w:r>
+        <w:rPr>
+          <w:rFonts w:ascii="Arial" w:hAnsi="Arial" w:cs="Arial"/>
+        </w:rPr>
+        <w:t>collection_start</w:t>
+      </w:r>
+      <w:proofErr w:type="spellEnd"/>
+      <w:r>
+        <w:rPr>
+          <w:rFonts w:ascii="Arial" w:hAnsi="Arial" w:cs="Arial"/>
+        </w:rPr>
+        <w:t>(</w:t>
+      </w:r>
+      <w:proofErr w:type="spellStart"/>
+      <w:r>
+        <w:rPr>
+          <w:rFonts w:ascii="Arial" w:hAnsi="Arial" w:cs="Arial"/>
+        </w:rPr>
+        <w:t>col_name</w:t>
+      </w:r>
+      <w:proofErr w:type="spellEnd"/>
+      <w:r>
+        <w:rPr>
+          <w:rFonts w:ascii="Arial" w:hAnsi="Arial" w:cs="Arial"/>
+        </w:rPr>
+        <w:t xml:space="preserve">): chama a função </w:t>
+      </w:r>
+      <w:proofErr w:type="spellStart"/>
+      <w:r>
+        <w:rPr>
+          <w:rFonts w:ascii="Arial" w:hAnsi="Arial" w:cs="Arial"/>
+        </w:rPr>
+        <w:t>database_start</w:t>
+      </w:r>
+      <w:proofErr w:type="spellEnd"/>
+      <w:r>
+        <w:rPr>
+          <w:rFonts w:ascii="Arial" w:hAnsi="Arial" w:cs="Arial"/>
+        </w:rPr>
+        <w:t xml:space="preserve"> e retorna o </w:t>
+      </w:r>
+      <w:proofErr w:type="spellStart"/>
+      <w:r>
+        <w:rPr>
+          <w:rFonts w:ascii="Arial" w:hAnsi="Arial" w:cs="Arial"/>
+        </w:rPr>
+        <w:t>collection</w:t>
+      </w:r>
+      <w:proofErr w:type="spellEnd"/>
+      <w:r>
+        <w:rPr>
+          <w:rFonts w:ascii="Arial" w:hAnsi="Arial" w:cs="Arial"/>
+        </w:rPr>
+        <w:t xml:space="preserve"> informado na chamada da função</w:t>
+      </w:r>
+    </w:p>
+    <w:p>
+      <w:pPr>
+        <w:pBdr>
+          <w:top w:val="single" w:sz="4" w:space="1" w:color="009E9A"/>
+          <w:left w:val="single" w:sz="4" w:space="4" w:color="009E9A"/>
+          <w:bottom w:val="single" w:sz="4" w:space="1" w:color="009E9A"/>
+          <w:right w:val="single" w:sz="4" w:space="4" w:color="009E9A"/>
+        </w:pBdr>
+        <w:autoSpaceDE w:val="0"/>
+        <w:autoSpaceDN w:val="0"/>
+        <w:adjustRightInd w:val="0"/>
+        <w:spacing w:line="360" w:lineRule="auto"/>
+        <w:jc w:val="both"/>
+        <w:rPr>
+          <w:rFonts w:ascii="Arial" w:hAnsi="Arial" w:cs="Arial"/>
+        </w:rPr>
+      </w:pPr>
+      <w:r>
+        <w:rPr>
+          <w:rFonts w:ascii="Arial" w:hAnsi="Arial" w:cs="Arial"/>
+        </w:rPr>
+        <w:tab/>
+        <w:t xml:space="preserve">- </w:t>
+      </w:r>
+      <w:proofErr w:type="spellStart"/>
+      <w:r>
+        <w:rPr>
+          <w:rFonts w:ascii="Arial" w:hAnsi="Arial" w:cs="Arial"/>
+        </w:rPr>
+        <w:t>salva_obj</w:t>
+      </w:r>
+      <w:proofErr w:type="spellEnd"/>
+      <w:r>
+        <w:rPr>
+          <w:rFonts w:ascii="Arial" w:hAnsi="Arial" w:cs="Arial"/>
+        </w:rPr>
+        <w:t xml:space="preserve">(objeto, cliente): chama a função </w:t>
+      </w:r>
+      <w:proofErr w:type="spellStart"/>
+      <w:r>
+        <w:rPr>
+          <w:rFonts w:ascii="Arial" w:hAnsi="Arial" w:cs="Arial"/>
+        </w:rPr>
+        <w:t>collection_start</w:t>
+      </w:r>
+      <w:proofErr w:type="spellEnd"/>
+      <w:r>
+        <w:rPr>
+          <w:rFonts w:ascii="Arial" w:hAnsi="Arial" w:cs="Arial"/>
+        </w:rPr>
+        <w:t xml:space="preserve">, de acordo com a </w:t>
+      </w:r>
+      <w:proofErr w:type="spellStart"/>
+      <w:r>
+        <w:rPr>
+          <w:rFonts w:ascii="Arial" w:hAnsi="Arial" w:cs="Arial"/>
+        </w:rPr>
+        <w:t>collection</w:t>
+      </w:r>
+      <w:proofErr w:type="spellEnd"/>
+      <w:r>
+        <w:rPr>
+          <w:rFonts w:ascii="Arial" w:hAnsi="Arial" w:cs="Arial"/>
+        </w:rPr>
+        <w:t xml:space="preserve"> informada e salva o objeto na </w:t>
+      </w:r>
+      <w:proofErr w:type="spellStart"/>
+      <w:r>
+        <w:rPr>
+          <w:rFonts w:ascii="Arial" w:hAnsi="Arial" w:cs="Arial"/>
+        </w:rPr>
+        <w:t>collection</w:t>
+      </w:r>
+      <w:proofErr w:type="spellEnd"/>
+      <w:r>
+        <w:rPr>
+          <w:rFonts w:ascii="Arial" w:hAnsi="Arial" w:cs="Arial"/>
+        </w:rPr>
+        <w:t xml:space="preserve"> instanciada.</w:t>
+      </w:r>
+    </w:p>
+    <w:p>
+      <w:pPr>
+        <w:pBdr>
+          <w:top w:val="single" w:sz="4" w:space="1" w:color="009E9A"/>
+          <w:left w:val="single" w:sz="4" w:space="4" w:color="009E9A"/>
+          <w:bottom w:val="single" w:sz="4" w:space="1" w:color="009E9A"/>
+          <w:right w:val="single" w:sz="4" w:space="4" w:color="009E9A"/>
+        </w:pBdr>
+        <w:autoSpaceDE w:val="0"/>
+        <w:autoSpaceDN w:val="0"/>
+        <w:adjustRightInd w:val="0"/>
+        <w:spacing w:line="360" w:lineRule="auto"/>
+        <w:jc w:val="both"/>
+        <w:rPr>
+          <w:rFonts w:ascii="Arial" w:hAnsi="Arial" w:cs="Arial"/>
+        </w:rPr>
+      </w:pPr>
+      <w:r>
+        <w:rPr>
+          <w:rFonts w:ascii="Arial" w:hAnsi="Arial" w:cs="Arial"/>
+        </w:rPr>
+        <w:tab/>
+        <w:t xml:space="preserve">- </w:t>
+      </w:r>
+      <w:proofErr w:type="spellStart"/>
+      <w:r>
+        <w:rPr>
+          <w:rFonts w:ascii="Arial" w:hAnsi="Arial" w:cs="Arial"/>
+        </w:rPr>
+        <w:t>find_all</w:t>
+      </w:r>
+      <w:proofErr w:type="spellEnd"/>
+      <w:r>
+        <w:rPr>
+          <w:rFonts w:ascii="Arial" w:hAnsi="Arial" w:cs="Arial"/>
+        </w:rPr>
+        <w:t>(</w:t>
+      </w:r>
+      <w:proofErr w:type="spellStart"/>
+      <w:r>
+        <w:rPr>
+          <w:rFonts w:ascii="Arial" w:hAnsi="Arial" w:cs="Arial"/>
+        </w:rPr>
+        <w:t>client</w:t>
+      </w:r>
+      <w:proofErr w:type="spellEnd"/>
+      <w:r>
+        <w:rPr>
+          <w:rFonts w:ascii="Arial" w:hAnsi="Arial" w:cs="Arial"/>
+        </w:rPr>
+        <w:t xml:space="preserve">): recupera todos os documentos salvos em uma </w:t>
+      </w:r>
+      <w:proofErr w:type="spellStart"/>
+      <w:r>
+        <w:rPr>
+          <w:rFonts w:ascii="Arial" w:hAnsi="Arial" w:cs="Arial"/>
+        </w:rPr>
+        <w:t>collection</w:t>
+      </w:r>
+      <w:proofErr w:type="spellEnd"/>
+      <w:r>
+        <w:rPr>
+          <w:rFonts w:ascii="Arial" w:hAnsi="Arial" w:cs="Arial"/>
+        </w:rPr>
+        <w:t xml:space="preserve"> específica.</w:t>
+      </w:r>
+    </w:p>
+    <w:p>
+      <w:pPr>
+        <w:pBdr>
+          <w:top w:val="single" w:sz="4" w:space="1" w:color="009E9A"/>
+          <w:left w:val="single" w:sz="4" w:space="4" w:color="009E9A"/>
+          <w:bottom w:val="single" w:sz="4" w:space="1" w:color="009E9A"/>
+          <w:right w:val="single" w:sz="4" w:space="4" w:color="009E9A"/>
+        </w:pBdr>
+        <w:autoSpaceDE w:val="0"/>
+        <w:autoSpaceDN w:val="0"/>
+        <w:adjustRightInd w:val="0"/>
+        <w:spacing w:line="360" w:lineRule="auto"/>
+        <w:jc w:val="both"/>
+        <w:rPr>
+          <w:rFonts w:ascii="Arial" w:hAnsi="Arial" w:cs="Arial"/>
+        </w:rPr>
+      </w:pPr>
+      <w:r>
+        <w:rPr>
+          <w:rFonts w:ascii="Arial" w:hAnsi="Arial" w:cs="Arial"/>
+        </w:rPr>
+        <w:t>Nessa etapa do projeto foram utilizados:</w:t>
+      </w:r>
+    </w:p>
+    <w:p>
+      <w:pPr>
+        <w:pBdr>
+          <w:top w:val="single" w:sz="4" w:space="1" w:color="009E9A"/>
+          <w:left w:val="single" w:sz="4" w:space="4" w:color="009E9A"/>
+          <w:bottom w:val="single" w:sz="4" w:space="1" w:color="009E9A"/>
+          <w:right w:val="single" w:sz="4" w:space="4" w:color="009E9A"/>
+        </w:pBdr>
+        <w:autoSpaceDE w:val="0"/>
+        <w:autoSpaceDN w:val="0"/>
+        <w:adjustRightInd w:val="0"/>
+        <w:spacing w:line="360" w:lineRule="auto"/>
+        <w:jc w:val="both"/>
+        <w:rPr>
+          <w:rFonts w:ascii="Arial" w:hAnsi="Arial" w:cs="Arial"/>
+        </w:rPr>
+      </w:pPr>
+      <w:r>
+        <w:rPr>
+          <w:rFonts w:ascii="Arial" w:hAnsi="Arial" w:cs="Arial"/>
+        </w:rPr>
+        <w:tab/>
+        <w:t xml:space="preserve">- </w:t>
+      </w:r>
+      <w:proofErr w:type="spellStart"/>
+      <w:r>
+        <w:rPr>
+          <w:rFonts w:ascii="Arial" w:hAnsi="Arial" w:cs="Arial"/>
+        </w:rPr>
+        <w:t>MongoDB</w:t>
+      </w:r>
+      <w:proofErr w:type="spellEnd"/>
+      <w:r>
+        <w:rPr>
+          <w:rFonts w:ascii="Arial" w:hAnsi="Arial" w:cs="Arial"/>
+        </w:rPr>
+        <w:t xml:space="preserve"> para a instalação do </w:t>
+      </w:r>
+      <w:proofErr w:type="spellStart"/>
+      <w:r>
+        <w:rPr>
+          <w:rFonts w:ascii="Arial" w:hAnsi="Arial" w:cs="Arial"/>
+        </w:rPr>
+        <w:t>MongoDB</w:t>
+      </w:r>
+      <w:proofErr w:type="spellEnd"/>
+      <w:r>
+        <w:rPr>
+          <w:rFonts w:ascii="Arial" w:hAnsi="Arial" w:cs="Arial"/>
+        </w:rPr>
+        <w:t xml:space="preserve"> no Windows</w:t>
+      </w:r>
+    </w:p>
+    <w:p>
+      <w:pPr>
+        <w:pBdr>
+          <w:top w:val="single" w:sz="4" w:space="1" w:color="009E9A"/>
+          <w:left w:val="single" w:sz="4" w:space="4" w:color="009E9A"/>
+          <w:bottom w:val="single" w:sz="4" w:space="1" w:color="009E9A"/>
+          <w:right w:val="single" w:sz="4" w:space="4" w:color="009E9A"/>
+        </w:pBdr>
+        <w:autoSpaceDE w:val="0"/>
+        <w:autoSpaceDN w:val="0"/>
+        <w:adjustRightInd w:val="0"/>
+        <w:spacing w:line="360" w:lineRule="auto"/>
+        <w:jc w:val="both"/>
+        <w:rPr>
+          <w:rFonts w:ascii="Arial" w:hAnsi="Arial" w:cs="Arial"/>
+        </w:rPr>
+      </w:pPr>
+      <w:r>
+        <w:rPr>
+          <w:rFonts w:ascii="Arial" w:hAnsi="Arial" w:cs="Arial"/>
+        </w:rPr>
+        <w:tab/>
+        <w:t xml:space="preserve">- </w:t>
+      </w:r>
+      <w:proofErr w:type="spellStart"/>
+      <w:r>
+        <w:rPr>
+          <w:rFonts w:ascii="Arial" w:hAnsi="Arial" w:cs="Arial"/>
+        </w:rPr>
+        <w:t>PyMongo</w:t>
+      </w:r>
+      <w:proofErr w:type="spellEnd"/>
+      <w:r>
+        <w:rPr>
+          <w:rFonts w:ascii="Arial" w:hAnsi="Arial" w:cs="Arial"/>
+        </w:rPr>
+        <w:t xml:space="preserve"> para integração Python e </w:t>
+      </w:r>
+      <w:proofErr w:type="spellStart"/>
+      <w:r>
+        <w:rPr>
+          <w:rFonts w:ascii="Arial" w:hAnsi="Arial" w:cs="Arial"/>
+        </w:rPr>
+        <w:t>MongoDB</w:t>
+      </w:r>
+      <w:proofErr w:type="spellEnd"/>
     </w:p>
     <w:p>
       <w:pPr>
@@ -7067,7 +10907,6 @@
           <w:rFonts w:ascii="Arial" w:hAnsi="Arial" w:cs="Arial"/>
           <w:color w:val="000000"/>
         </w:rPr>
-        <w:lastRenderedPageBreak/>
         <w:t xml:space="preserve">Fase de </w:t>
       </w:r>
       <w:r>
@@ -7511,42 +11350,75 @@
           <w:rFonts w:ascii="Arial" w:hAnsi="Arial" w:cs="Arial"/>
         </w:rPr>
       </w:pPr>
-    </w:p>
-    <w:p>
-      <w:pPr>
-        <w:pBdr>
-          <w:top w:val="single" w:sz="4" w:space="1" w:color="009E9A"/>
-          <w:left w:val="single" w:sz="4" w:space="4" w:color="009E9A"/>
-          <w:bottom w:val="single" w:sz="4" w:space="1" w:color="009E9A"/>
-          <w:right w:val="single" w:sz="4" w:space="4" w:color="009E9A"/>
-        </w:pBdr>
-        <w:autoSpaceDE w:val="0"/>
-        <w:autoSpaceDN w:val="0"/>
-        <w:adjustRightInd w:val="0"/>
-        <w:spacing w:line="360" w:lineRule="auto"/>
-        <w:jc w:val="both"/>
-        <w:rPr>
-          <w:rFonts w:ascii="Arial" w:hAnsi="Arial" w:cs="Arial"/>
-        </w:rPr>
-      </w:pPr>
-    </w:p>
-    <w:p>
-      <w:pPr>
-        <w:pBdr>
-          <w:top w:val="single" w:sz="4" w:space="1" w:color="009E9A"/>
-          <w:left w:val="single" w:sz="4" w:space="4" w:color="009E9A"/>
-          <w:bottom w:val="single" w:sz="4" w:space="1" w:color="009E9A"/>
-          <w:right w:val="single" w:sz="4" w:space="4" w:color="009E9A"/>
-        </w:pBdr>
-        <w:autoSpaceDE w:val="0"/>
-        <w:autoSpaceDN w:val="0"/>
-        <w:adjustRightInd w:val="0"/>
-        <w:spacing w:line="360" w:lineRule="auto"/>
-        <w:jc w:val="both"/>
-        <w:rPr>
-          <w:rFonts w:ascii="Arial" w:hAnsi="Arial" w:cs="Arial"/>
-        </w:rPr>
-      </w:pPr>
+      <w:r>
+        <w:rPr>
+          <w:rFonts w:ascii="Arial" w:hAnsi="Arial" w:cs="Arial"/>
+        </w:rPr>
+        <w:t>Dentre os resultados positivos encontrados, podemos ressaltar:</w:t>
+      </w:r>
+    </w:p>
+    <w:p>
+      <w:pPr>
+        <w:pBdr>
+          <w:top w:val="single" w:sz="4" w:space="1" w:color="009E9A"/>
+          <w:left w:val="single" w:sz="4" w:space="4" w:color="009E9A"/>
+          <w:bottom w:val="single" w:sz="4" w:space="1" w:color="009E9A"/>
+          <w:right w:val="single" w:sz="4" w:space="4" w:color="009E9A"/>
+        </w:pBdr>
+        <w:autoSpaceDE w:val="0"/>
+        <w:autoSpaceDN w:val="0"/>
+        <w:adjustRightInd w:val="0"/>
+        <w:spacing w:line="360" w:lineRule="auto"/>
+        <w:jc w:val="both"/>
+        <w:rPr>
+          <w:rFonts w:ascii="Arial" w:hAnsi="Arial" w:cs="Arial"/>
+        </w:rPr>
+      </w:pPr>
+      <w:r>
+        <w:rPr>
+          <w:rFonts w:ascii="Arial" w:hAnsi="Arial" w:cs="Arial"/>
+        </w:rPr>
+        <w:tab/>
+        <w:t xml:space="preserve">- A fácil integração entre as ferramentas </w:t>
+      </w:r>
+    </w:p>
+    <w:p>
+      <w:pPr>
+        <w:pBdr>
+          <w:top w:val="single" w:sz="4" w:space="1" w:color="009E9A"/>
+          <w:left w:val="single" w:sz="4" w:space="4" w:color="009E9A"/>
+          <w:bottom w:val="single" w:sz="4" w:space="1" w:color="009E9A"/>
+          <w:right w:val="single" w:sz="4" w:space="4" w:color="009E9A"/>
+        </w:pBdr>
+        <w:autoSpaceDE w:val="0"/>
+        <w:autoSpaceDN w:val="0"/>
+        <w:adjustRightInd w:val="0"/>
+        <w:spacing w:line="360" w:lineRule="auto"/>
+        <w:jc w:val="both"/>
+        <w:rPr>
+          <w:rFonts w:ascii="Arial" w:hAnsi="Arial" w:cs="Arial"/>
+        </w:rPr>
+      </w:pPr>
+    </w:p>
+    <w:p>
+      <w:pPr>
+        <w:pBdr>
+          <w:top w:val="single" w:sz="4" w:space="1" w:color="009E9A"/>
+          <w:left w:val="single" w:sz="4" w:space="4" w:color="009E9A"/>
+          <w:bottom w:val="single" w:sz="4" w:space="1" w:color="009E9A"/>
+          <w:right w:val="single" w:sz="4" w:space="4" w:color="009E9A"/>
+        </w:pBdr>
+        <w:autoSpaceDE w:val="0"/>
+        <w:autoSpaceDN w:val="0"/>
+        <w:adjustRightInd w:val="0"/>
+        <w:spacing w:line="360" w:lineRule="auto"/>
+        <w:jc w:val="both"/>
+        <w:rPr>
+          <w:rFonts w:ascii="Arial" w:hAnsi="Arial" w:cs="Arial"/>
+        </w:rPr>
+      </w:pPr>
+      <w:bookmarkStart w:id="0" w:name="_GoBack"/>
+      <w:bookmarkEnd w:id="0"/>
     </w:p>
     <w:p>
       <w:pPr>
@@ -8357,8 +12229,8 @@
       </w:pPr>
     </w:p>
     <w:sectPr>
-      <w:headerReference w:type="default" r:id="rId8"/>
-      <w:footerReference w:type="default" r:id="rId9"/>
+      <w:headerReference w:type="default" r:id="rId24"/>
+      <w:footerReference w:type="default" r:id="rId25"/>
       <w:pgSz w:w="11906" w:h="16838" w:code="9"/>
       <w:pgMar w:top="1134" w:right="851" w:bottom="1134" w:left="1418" w:header="709" w:footer="709" w:gutter="0"/>
       <w:cols w:space="708"/>
@@ -8474,7 +12346,7 @@
             </wp:anchor>
           </w:drawing>
         </mc:Choice>
-        <mc:Fallback xmlns:w16se="http://schemas.microsoft.com/office/word/2015/wordml/symex" xmlns:w16cid="http://schemas.microsoft.com/office/word/2016/wordml/cid" xmlns:am3d="http://schemas.microsoft.com/office/drawing/2017/model3d" xmlns:aink="http://schemas.microsoft.com/office/drawing/2016/ink" xmlns:cx8="http://schemas.microsoft.com/office/drawing/2016/5/14/chartex" xmlns:cx7="http://schemas.microsoft.com/office/drawing/2016/5/13/chartex" xmlns:cx6="http://schemas.microsoft.com/office/drawing/2016/5/12/chartex" xmlns:cx5="http://schemas.microsoft.com/office/drawing/2016/5/11/chartex" xmlns:cx4="http://schemas.microsoft.com/office/drawing/2016/5/10/chartex" xmlns:cx3="http://schemas.microsoft.com/office/drawing/2016/5/9/chartex" xmlns:cx2="http://schemas.microsoft.com/office/drawing/2015/10/21/chartex" xmlns:cx1="http://schemas.microsoft.com/office/drawing/2015/9/8/chartex" xmlns:cx="http://schemas.microsoft.com/office/drawing/2014/chartex">
+        <mc:Fallback>
           <w:pict>
             <v:shapetype id="_x0000_t202" coordsize="21600,21600" o:spt="202" path="m,l,21600r21600,l21600,xe">
               <v:stroke joinstyle="miter"/>

</xml_diff>